<commit_message>
java lab question 10
</commit_message>
<xml_diff>
--- a/JavaReport/build/classes/Algorithm for Java Lab Questions Assignment.docx
+++ b/JavaReport/build/classes/Algorithm for Java Lab Questions Assignment.docx
@@ -1,92 +1,51 @@
 
 <file path=word/document.xml><?xml version="1.0" encoding="utf-8"?>
-<w:document xmlns:wpc="http://schemas.microsoft.com/office/word/2010/wordprocessingCanvas" xmlns:cx="http://schemas.microsoft.com/office/drawing/2014/chartex" xmlns:cx1="http://schemas.microsoft.com/office/drawing/2015/9/8/chartex" xmlns:cx2="http://schemas.microsoft.com/office/drawing/2015/10/21/chartex" xmlns:cx3="http://schemas.microsoft.com/office/drawing/2016/5/9/chartex" xmlns:cx4="http://schemas.microsoft.com/office/drawing/2016/5/10/chartex" xmlns:cx5="http://schemas.microsoft.com/office/drawing/2016/5/11/chartex" xmlns:cx6="http://schemas.microsoft.com/office/drawing/2016/5/12/chartex" xmlns:cx7="http://schemas.microsoft.com/office/drawing/2016/5/13/chartex" xmlns:cx8="http://schemas.microsoft.com/office/drawing/2016/5/14/chartex" xmlns:mc="http://schemas.openxmlformats.org/markup-compatibility/2006" xmlns:aink="http://schemas.microsoft.com/office/drawing/2016/ink" xmlns:am3d="http://schemas.microsoft.com/office/drawing/2017/model3d" xmlns:o="urn:schemas-microsoft-com:office:office" xmlns:r="http://schemas.openxmlformats.org/officeDocument/2006/relationships" xmlns:m="http://schemas.openxmlformats.org/officeDocument/2006/math" xmlns:v="urn:schemas-microsoft-com:vml" xmlns:wp14="http://schemas.microsoft.com/office/word/2010/wordprocessingDrawing" xmlns:wp="http://schemas.openxmlformats.org/drawingml/2006/wordprocessingDrawing" xmlns:w10="urn:schemas-microsoft-com:office:word" xmlns:w="http://schemas.openxmlformats.org/wordprocessingml/2006/main" xmlns:w14="http://schemas.microsoft.com/office/word/2010/wordml" xmlns:w15="http://schemas.microsoft.com/office/word/2012/wordml" xmlns:w16cex="http://schemas.microsoft.com/office/word/2018/wordml/cex" xmlns:w16cid="http://schemas.microsoft.com/office/word/2016/wordml/cid" xmlns:w16="http://schemas.microsoft.com/office/word/2018/wordml" xmlns:w16sdtdh="http://schemas.microsoft.com/office/word/2020/wordml/sdtdatahash" xmlns:w16se="http://schemas.microsoft.com/office/word/2015/wordml/symex" xmlns:wpg="http://schemas.microsoft.com/office/word/2010/wordprocessingGroup" xmlns:wpi="http://schemas.microsoft.com/office/word/2010/wordprocessingInk" xmlns:wne="http://schemas.microsoft.com/office/word/2006/wordml" xmlns:wps="http://schemas.microsoft.com/office/word/2010/wordprocessingShape" mc:Ignorable="w14 w15 w16se w16cid w16 w16cex w16sdtdh wp14">
+<w:document xmlns:wpc="http://schemas.microsoft.com/office/word/2010/wordprocessingCanvas" xmlns:cx="http://schemas.microsoft.com/office/drawing/2014/chartex" xmlns:cx1="http://schemas.microsoft.com/office/drawing/2015/9/8/chartex" xmlns:cx2="http://schemas.microsoft.com/office/drawing/2015/10/21/chartex" xmlns:cx3="http://schemas.microsoft.com/office/drawing/2016/5/9/chartex" xmlns:cx4="http://schemas.microsoft.com/office/drawing/2016/5/10/chartex" xmlns:cx5="http://schemas.microsoft.com/office/drawing/2016/5/11/chartex" xmlns:cx6="http://schemas.microsoft.com/office/drawing/2016/5/12/chartex" xmlns:cx7="http://schemas.microsoft.com/office/drawing/2016/5/13/chartex" xmlns:cx8="http://schemas.microsoft.com/office/drawing/2016/5/14/chartex" xmlns:mc="http://schemas.openxmlformats.org/markup-compatibility/2006" xmlns:aink="http://schemas.microsoft.com/office/drawing/2016/ink" xmlns:am3d="http://schemas.microsoft.com/office/drawing/2017/model3d" xmlns:o="urn:schemas-microsoft-com:office:office" xmlns:oel="http://schemas.microsoft.com/office/2019/extlst" xmlns:r="http://schemas.openxmlformats.org/officeDocument/2006/relationships" xmlns:m="http://schemas.openxmlformats.org/officeDocument/2006/math" xmlns:v="urn:schemas-microsoft-com:vml" xmlns:wp14="http://schemas.microsoft.com/office/word/2010/wordprocessingDrawing" xmlns:wp="http://schemas.openxmlformats.org/drawingml/2006/wordprocessingDrawing" xmlns:w10="urn:schemas-microsoft-com:office:word" xmlns:w="http://schemas.openxmlformats.org/wordprocessingml/2006/main" xmlns:w14="http://schemas.microsoft.com/office/word/2010/wordml" xmlns:w15="http://schemas.microsoft.com/office/word/2012/wordml" xmlns:w16cex="http://schemas.microsoft.com/office/word/2018/wordml/cex" xmlns:w16cid="http://schemas.microsoft.com/office/word/2016/wordml/cid" xmlns:w16="http://schemas.microsoft.com/office/word/2018/wordml" xmlns:w16du="http://schemas.microsoft.com/office/word/2023/wordml/word16du" xmlns:w16sdtdh="http://schemas.microsoft.com/office/word/2020/wordml/sdtdatahash" xmlns:w16se="http://schemas.microsoft.com/office/word/2015/wordml/symex" xmlns:wpg="http://schemas.microsoft.com/office/word/2010/wordprocessingGroup" xmlns:wpi="http://schemas.microsoft.com/office/word/2010/wordprocessingInk" xmlns:wne="http://schemas.microsoft.com/office/word/2006/wordml" xmlns:wps="http://schemas.microsoft.com/office/word/2010/wordprocessingShape" mc:Ignorable="w14 w15 w16se w16cid w16 w16cex w16sdtdh w16du wp14">
   <w:body>
     <w:p>
       <w:pPr>
-        <w:spacing w:before="100" w:beforeAutospacing="1" w:after="100" w:afterAutospacing="1" w:line="240" w:lineRule="auto"/>
-        <w:outlineLvl w:val="2"/>
-        <w:rPr>
-          <w:rFonts w:ascii="Times New Roman" w:eastAsia="Times New Roman" w:hAnsi="Times New Roman" w:cs="Times New Roman"/>
-          <w:b/>
-          <w:bCs/>
-          <w:kern w:val="0"/>
-          <w:sz w:val="27"/>
-          <w:szCs w:val="27"/>
-          <w14:ligatures w14:val="none"/>
-        </w:rPr>
-      </w:pPr>
-      <w:r>
-        <w:rPr>
-          <w:rFonts w:ascii="Times New Roman" w:eastAsia="Times New Roman" w:hAnsi="Times New Roman" w:cs="Times New Roman"/>
-          <w:b/>
-          <w:bCs/>
-          <w:kern w:val="0"/>
-          <w:sz w:val="27"/>
-          <w:szCs w:val="27"/>
-          <w14:ligatures w14:val="none"/>
+        <w:pStyle w:val="Heading1"/>
+        <w:rPr>
+          <w:rFonts w:eastAsia="Times New Roman"/>
+        </w:rPr>
+      </w:pPr>
+      <w:r>
+        <w:rPr>
+          <w:rFonts w:eastAsia="Times New Roman"/>
         </w:rPr>
         <w:t xml:space="preserve">1. </w:t>
       </w:r>
       <w:r>
         <w:rPr>
-          <w:rFonts w:ascii="Times New Roman" w:eastAsia="Times New Roman" w:hAnsi="Times New Roman" w:cs="Times New Roman"/>
-          <w:b/>
-          <w:bCs/>
-          <w:kern w:val="0"/>
-          <w:sz w:val="27"/>
-          <w:szCs w:val="27"/>
-          <w14:ligatures w14:val="none"/>
+          <w:rFonts w:eastAsia="Times New Roman"/>
         </w:rPr>
         <w:t xml:space="preserve">Algorithm for Implementing Inheritance with </w:t>
       </w:r>
       <w:r>
         <w:rPr>
           <w:rFonts w:ascii="Courier New" w:eastAsia="Times New Roman" w:hAnsi="Courier New" w:cs="Courier New"/>
-          <w:b/>
-          <w:bCs/>
-          <w:kern w:val="0"/>
           <w:sz w:val="20"/>
           <w:szCs w:val="20"/>
-          <w14:ligatures w14:val="none"/>
         </w:rPr>
         <w:t>Calculation</w:t>
       </w:r>
       <w:r>
         <w:rPr>
-          <w:rFonts w:ascii="Times New Roman" w:eastAsia="Times New Roman" w:hAnsi="Times New Roman" w:cs="Times New Roman"/>
-          <w:b/>
-          <w:bCs/>
-          <w:kern w:val="0"/>
-          <w:sz w:val="27"/>
-          <w:szCs w:val="27"/>
-          <w14:ligatures w14:val="none"/>
+          <w:rFonts w:eastAsia="Times New Roman"/>
         </w:rPr>
         <w:t xml:space="preserve"> and </w:t>
       </w:r>
-      <w:proofErr w:type="spellStart"/>
       <w:r>
         <w:rPr>
           <w:rFonts w:ascii="Courier New" w:eastAsia="Times New Roman" w:hAnsi="Courier New" w:cs="Courier New"/>
-          <w:b/>
-          <w:bCs/>
-          <w:kern w:val="0"/>
           <w:sz w:val="20"/>
           <w:szCs w:val="20"/>
-          <w14:ligatures w14:val="none"/>
         </w:rPr>
         <w:t>My_Calculation</w:t>
       </w:r>
-      <w:proofErr w:type="spellEnd"/>
-      <w:r>
-        <w:rPr>
-          <w:rFonts w:ascii="Times New Roman" w:eastAsia="Times New Roman" w:hAnsi="Times New Roman" w:cs="Times New Roman"/>
-          <w:b/>
-          <w:bCs/>
-          <w:kern w:val="0"/>
-          <w:sz w:val="27"/>
-          <w:szCs w:val="27"/>
-          <w14:ligatures w14:val="none"/>
+      <w:r>
+        <w:rPr>
+          <w:rFonts w:eastAsia="Times New Roman"/>
         </w:rPr>
         <w:t xml:space="preserve"> Classes</w:t>
       </w:r>
@@ -256,7 +215,6 @@
           <w14:ligatures w14:val="none"/>
         </w:rPr>
       </w:pPr>
-      <w:proofErr w:type="gramStart"/>
       <w:r>
         <w:rPr>
           <w:rFonts w:ascii="Courier New" w:eastAsia="Times New Roman" w:hAnsi="Courier New" w:cs="Courier New"/>
@@ -265,9 +223,18 @@
           <w:szCs w:val="20"/>
           <w14:ligatures w14:val="none"/>
         </w:rPr>
-        <w:t>addition(</w:t>
-      </w:r>
-      <w:proofErr w:type="gramEnd"/>
+        <w:t>addition(x, y)</w:t>
+      </w:r>
+      <w:r>
+        <w:rPr>
+          <w:rFonts w:ascii="Times New Roman" w:eastAsia="Times New Roman" w:hAnsi="Times New Roman" w:cs="Times New Roman"/>
+          <w:kern w:val="0"/>
+          <w:sz w:val="24"/>
+          <w:szCs w:val="24"/>
+          <w14:ligatures w14:val="none"/>
+        </w:rPr>
+        <w:t xml:space="preserve">: Calculate </w:t>
+      </w:r>
       <w:r>
         <w:rPr>
           <w:rFonts w:ascii="Courier New" w:eastAsia="Times New Roman" w:hAnsi="Courier New" w:cs="Courier New"/>
@@ -276,7 +243,7 @@
           <w:szCs w:val="20"/>
           <w14:ligatures w14:val="none"/>
         </w:rPr>
-        <w:t>x, y)</w:t>
+        <w:t>z = x + y</w:t>
       </w:r>
       <w:r>
         <w:rPr>
@@ -286,7 +253,7 @@
           <w:szCs w:val="24"/>
           <w14:ligatures w14:val="none"/>
         </w:rPr>
-        <w:t xml:space="preserve">: Calculate </w:t>
+        <w:t xml:space="preserve">, print </w:t>
       </w:r>
       <w:r>
         <w:rPr>
@@ -296,7 +263,7 @@
           <w:szCs w:val="20"/>
           <w14:ligatures w14:val="none"/>
         </w:rPr>
-        <w:t>z = x + y</w:t>
+        <w:t>z</w:t>
       </w:r>
       <w:r>
         <w:rPr>
@@ -306,8 +273,24 @@
           <w:szCs w:val="24"/>
           <w14:ligatures w14:val="none"/>
         </w:rPr>
-        <w:t xml:space="preserve">, print </w:t>
-      </w:r>
+        <w:t>.</w:t>
+      </w:r>
+    </w:p>
+    <w:p>
+      <w:pPr>
+        <w:numPr>
+          <w:ilvl w:val="2"/>
+          <w:numId w:val="2"/>
+        </w:numPr>
+        <w:spacing w:before="100" w:beforeAutospacing="1" w:after="100" w:afterAutospacing="1" w:line="240" w:lineRule="auto"/>
+        <w:rPr>
+          <w:rFonts w:ascii="Times New Roman" w:eastAsia="Times New Roman" w:hAnsi="Times New Roman" w:cs="Times New Roman"/>
+          <w:kern w:val="0"/>
+          <w:sz w:val="24"/>
+          <w:szCs w:val="24"/>
+          <w14:ligatures w14:val="none"/>
+        </w:rPr>
+      </w:pPr>
       <w:r>
         <w:rPr>
           <w:rFonts w:ascii="Courier New" w:eastAsia="Times New Roman" w:hAnsi="Courier New" w:cs="Courier New"/>
@@ -316,7 +299,7 @@
           <w:szCs w:val="20"/>
           <w14:ligatures w14:val="none"/>
         </w:rPr>
-        <w:t>z</w:t>
+        <w:t>subtraction(x, y)</w:t>
       </w:r>
       <w:r>
         <w:rPr>
@@ -326,16 +309,19 @@
           <w:szCs w:val="24"/>
           <w14:ligatures w14:val="none"/>
         </w:rPr>
-        <w:t>.</w:t>
-      </w:r>
-    </w:p>
-    <w:p>
-      <w:pPr>
-        <w:numPr>
-          <w:ilvl w:val="2"/>
-          <w:numId w:val="2"/>
-        </w:numPr>
-        <w:spacing w:before="100" w:beforeAutospacing="1" w:after="100" w:afterAutospacing="1" w:line="240" w:lineRule="auto"/>
+        <w:t xml:space="preserve">: Calculate </w:t>
+      </w:r>
+      <w:r>
+        <w:rPr>
+          <w:rFonts w:ascii="Courier New" w:eastAsia="Times New Roman" w:hAnsi="Courier New" w:cs="Courier New"/>
+          <w:kern w:val="0"/>
+          <w:sz w:val="20"/>
+          <w:szCs w:val="20"/>
+          <w14:ligatures w14:val="none"/>
+        </w:rPr>
+        <w:t>z = x - y</w:t>
+      </w:r>
+      <w:r>
         <w:rPr>
           <w:rFonts w:ascii="Times New Roman" w:eastAsia="Times New Roman" w:hAnsi="Times New Roman" w:cs="Times New Roman"/>
           <w:kern w:val="0"/>
@@ -343,8 +329,8 @@
           <w:szCs w:val="24"/>
           <w14:ligatures w14:val="none"/>
         </w:rPr>
-      </w:pPr>
-      <w:proofErr w:type="gramStart"/>
+        <w:t xml:space="preserve">, print </w:t>
+      </w:r>
       <w:r>
         <w:rPr>
           <w:rFonts w:ascii="Courier New" w:eastAsia="Times New Roman" w:hAnsi="Courier New" w:cs="Courier New"/>
@@ -353,18 +339,57 @@
           <w:szCs w:val="20"/>
           <w14:ligatures w14:val="none"/>
         </w:rPr>
-        <w:t>subtraction(</w:t>
-      </w:r>
-      <w:proofErr w:type="gramEnd"/>
+        <w:t>z</w:t>
+      </w:r>
+      <w:r>
+        <w:rPr>
+          <w:rFonts w:ascii="Times New Roman" w:eastAsia="Times New Roman" w:hAnsi="Times New Roman" w:cs="Times New Roman"/>
+          <w:kern w:val="0"/>
+          <w:sz w:val="24"/>
+          <w:szCs w:val="24"/>
+          <w14:ligatures w14:val="none"/>
+        </w:rPr>
+        <w:t>.</w:t>
+      </w:r>
+    </w:p>
+    <w:p>
+      <w:pPr>
+        <w:numPr>
+          <w:ilvl w:val="0"/>
+          <w:numId w:val="2"/>
+        </w:numPr>
+        <w:spacing w:before="100" w:beforeAutospacing="1" w:after="100" w:afterAutospacing="1" w:line="240" w:lineRule="auto"/>
+        <w:rPr>
+          <w:rFonts w:ascii="Times New Roman" w:eastAsia="Times New Roman" w:hAnsi="Times New Roman" w:cs="Times New Roman"/>
+          <w:kern w:val="0"/>
+          <w:sz w:val="24"/>
+          <w:szCs w:val="24"/>
+          <w14:ligatures w14:val="none"/>
+        </w:rPr>
+      </w:pPr>
+      <w:r>
+        <w:rPr>
+          <w:rFonts w:ascii="Times New Roman" w:eastAsia="Times New Roman" w:hAnsi="Times New Roman" w:cs="Times New Roman"/>
+          <w:b/>
+          <w:bCs/>
+          <w:kern w:val="0"/>
+          <w:sz w:val="24"/>
+          <w:szCs w:val="24"/>
+          <w14:ligatures w14:val="none"/>
+        </w:rPr>
+        <w:t xml:space="preserve">Create Class </w:t>
+      </w:r>
       <w:r>
         <w:rPr>
           <w:rFonts w:ascii="Courier New" w:eastAsia="Times New Roman" w:hAnsi="Courier New" w:cs="Courier New"/>
+          <w:b/>
+          <w:bCs/>
           <w:kern w:val="0"/>
           <w:sz w:val="20"/>
           <w:szCs w:val="20"/>
           <w14:ligatures w14:val="none"/>
         </w:rPr>
-        <w:t>x, y)</w:t>
+        <w:t>My_Calculation</w:t>
       </w:r>
       <w:r>
         <w:rPr>
@@ -374,7 +399,33 @@
           <w:szCs w:val="24"/>
           <w14:ligatures w14:val="none"/>
         </w:rPr>
-        <w:t xml:space="preserve">: Calculate </w:t>
+        <w:t>:</w:t>
+      </w:r>
+    </w:p>
+    <w:p>
+      <w:pPr>
+        <w:numPr>
+          <w:ilvl w:val="1"/>
+          <w:numId w:val="2"/>
+        </w:numPr>
+        <w:spacing w:before="100" w:beforeAutospacing="1" w:after="100" w:afterAutospacing="1" w:line="240" w:lineRule="auto"/>
+        <w:rPr>
+          <w:rFonts w:ascii="Times New Roman" w:eastAsia="Times New Roman" w:hAnsi="Times New Roman" w:cs="Times New Roman"/>
+          <w:kern w:val="0"/>
+          <w:sz w:val="24"/>
+          <w:szCs w:val="24"/>
+          <w14:ligatures w14:val="none"/>
+        </w:rPr>
+      </w:pPr>
+      <w:r>
+        <w:rPr>
+          <w:rFonts w:ascii="Times New Roman" w:eastAsia="Times New Roman" w:hAnsi="Times New Roman" w:cs="Times New Roman"/>
+          <w:kern w:val="0"/>
+          <w:sz w:val="24"/>
+          <w:szCs w:val="24"/>
+          <w14:ligatures w14:val="none"/>
+        </w:rPr>
+        <w:t xml:space="preserve">Extend </w:t>
       </w:r>
       <w:r>
         <w:rPr>
@@ -384,7 +435,7 @@
           <w:szCs w:val="20"/>
           <w14:ligatures w14:val="none"/>
         </w:rPr>
-        <w:t>z = x - y</w:t>
+        <w:t>Calculation</w:t>
       </w:r>
       <w:r>
         <w:rPr>
@@ -394,7 +445,33 @@
           <w:szCs w:val="24"/>
           <w14:ligatures w14:val="none"/>
         </w:rPr>
-        <w:t xml:space="preserve">, print </w:t>
+        <w:t>.</w:t>
+      </w:r>
+    </w:p>
+    <w:p>
+      <w:pPr>
+        <w:numPr>
+          <w:ilvl w:val="1"/>
+          <w:numId w:val="2"/>
+        </w:numPr>
+        <w:spacing w:before="100" w:beforeAutospacing="1" w:after="100" w:afterAutospacing="1" w:line="240" w:lineRule="auto"/>
+        <w:rPr>
+          <w:rFonts w:ascii="Times New Roman" w:eastAsia="Times New Roman" w:hAnsi="Times New Roman" w:cs="Times New Roman"/>
+          <w:kern w:val="0"/>
+          <w:sz w:val="24"/>
+          <w:szCs w:val="24"/>
+          <w14:ligatures w14:val="none"/>
+        </w:rPr>
+      </w:pPr>
+      <w:r>
+        <w:rPr>
+          <w:rFonts w:ascii="Times New Roman" w:eastAsia="Times New Roman" w:hAnsi="Times New Roman" w:cs="Times New Roman"/>
+          <w:kern w:val="0"/>
+          <w:sz w:val="24"/>
+          <w:szCs w:val="24"/>
+          <w14:ligatures w14:val="none"/>
+        </w:rPr>
+        <w:t xml:space="preserve">Define </w:t>
       </w:r>
       <w:r>
         <w:rPr>
@@ -404,7 +481,7 @@
           <w:szCs w:val="20"/>
           <w14:ligatures w14:val="none"/>
         </w:rPr>
-        <w:t>z</w:t>
+        <w:t>multiplication(x, y)</w:t>
       </w:r>
       <w:r>
         <w:rPr>
@@ -414,16 +491,19 @@
           <w:szCs w:val="24"/>
           <w14:ligatures w14:val="none"/>
         </w:rPr>
-        <w:t>.</w:t>
-      </w:r>
-    </w:p>
-    <w:p>
-      <w:pPr>
-        <w:numPr>
-          <w:ilvl w:val="0"/>
-          <w:numId w:val="2"/>
-        </w:numPr>
-        <w:spacing w:before="100" w:beforeAutospacing="1" w:after="100" w:afterAutospacing="1" w:line="240" w:lineRule="auto"/>
+        <w:t xml:space="preserve">: Calculate </w:t>
+      </w:r>
+      <w:r>
+        <w:rPr>
+          <w:rFonts w:ascii="Courier New" w:eastAsia="Times New Roman" w:hAnsi="Courier New" w:cs="Courier New"/>
+          <w:kern w:val="0"/>
+          <w:sz w:val="20"/>
+          <w:szCs w:val="20"/>
+          <w14:ligatures w14:val="none"/>
+        </w:rPr>
+        <w:t>z = x * y</w:t>
+      </w:r>
+      <w:r>
         <w:rPr>
           <w:rFonts w:ascii="Times New Roman" w:eastAsia="Times New Roman" w:hAnsi="Times New Roman" w:cs="Times New Roman"/>
           <w:kern w:val="0"/>
@@ -431,25 +511,95 @@
           <w:szCs w:val="24"/>
           <w14:ligatures w14:val="none"/>
         </w:rPr>
-      </w:pPr>
+        <w:t xml:space="preserve">, print </w:t>
+      </w:r>
+      <w:r>
+        <w:rPr>
+          <w:rFonts w:ascii="Courier New" w:eastAsia="Times New Roman" w:hAnsi="Courier New" w:cs="Courier New"/>
+          <w:kern w:val="0"/>
+          <w:sz w:val="20"/>
+          <w:szCs w:val="20"/>
+          <w14:ligatures w14:val="none"/>
+        </w:rPr>
+        <w:t>z</w:t>
+      </w:r>
       <w:r>
         <w:rPr>
           <w:rFonts w:ascii="Times New Roman" w:eastAsia="Times New Roman" w:hAnsi="Times New Roman" w:cs="Times New Roman"/>
-          <w:b/>
-          <w:bCs/>
           <w:kern w:val="0"/>
           <w:sz w:val="24"/>
           <w:szCs w:val="24"/>
           <w14:ligatures w14:val="none"/>
         </w:rPr>
-        <w:t xml:space="preserve">Create Class </w:t>
-      </w:r>
-      <w:proofErr w:type="spellStart"/>
+        <w:t>.</w:t>
+      </w:r>
+    </w:p>
+    <w:p>
+      <w:pPr>
+        <w:numPr>
+          <w:ilvl w:val="0"/>
+          <w:numId w:val="2"/>
+        </w:numPr>
+        <w:spacing w:before="100" w:beforeAutospacing="1" w:after="100" w:afterAutospacing="1" w:line="240" w:lineRule="auto"/>
+        <w:rPr>
+          <w:rFonts w:ascii="Times New Roman" w:eastAsia="Times New Roman" w:hAnsi="Times New Roman" w:cs="Times New Roman"/>
+          <w:kern w:val="0"/>
+          <w:sz w:val="24"/>
+          <w:szCs w:val="24"/>
+          <w14:ligatures w14:val="none"/>
+        </w:rPr>
+      </w:pPr>
+      <w:r>
+        <w:rPr>
+          <w:rFonts w:ascii="Times New Roman" w:eastAsia="Times New Roman" w:hAnsi="Times New Roman" w:cs="Times New Roman"/>
+          <w:b/>
+          <w:bCs/>
+          <w:kern w:val="0"/>
+          <w:sz w:val="24"/>
+          <w:szCs w:val="24"/>
+          <w14:ligatures w14:val="none"/>
+        </w:rPr>
+        <w:t>Write Main Method</w:t>
+      </w:r>
+      <w:r>
+        <w:rPr>
+          <w:rFonts w:ascii="Times New Roman" w:eastAsia="Times New Roman" w:hAnsi="Times New Roman" w:cs="Times New Roman"/>
+          <w:kern w:val="0"/>
+          <w:sz w:val="24"/>
+          <w:szCs w:val="24"/>
+          <w14:ligatures w14:val="none"/>
+        </w:rPr>
+        <w:t>:</w:t>
+      </w:r>
+    </w:p>
+    <w:p>
+      <w:pPr>
+        <w:numPr>
+          <w:ilvl w:val="1"/>
+          <w:numId w:val="2"/>
+        </w:numPr>
+        <w:spacing w:before="100" w:beforeAutospacing="1" w:after="100" w:afterAutospacing="1" w:line="240" w:lineRule="auto"/>
+        <w:rPr>
+          <w:rFonts w:ascii="Times New Roman" w:eastAsia="Times New Roman" w:hAnsi="Times New Roman" w:cs="Times New Roman"/>
+          <w:kern w:val="0"/>
+          <w:sz w:val="24"/>
+          <w:szCs w:val="24"/>
+          <w14:ligatures w14:val="none"/>
+        </w:rPr>
+      </w:pPr>
+      <w:r>
+        <w:rPr>
+          <w:rFonts w:ascii="Times New Roman" w:eastAsia="Times New Roman" w:hAnsi="Times New Roman" w:cs="Times New Roman"/>
+          <w:kern w:val="0"/>
+          <w:sz w:val="24"/>
+          <w:szCs w:val="24"/>
+          <w14:ligatures w14:val="none"/>
+        </w:rPr>
+        <w:t xml:space="preserve">Create </w:t>
+      </w:r>
       <w:r>
         <w:rPr>
           <w:rFonts w:ascii="Courier New" w:eastAsia="Times New Roman" w:hAnsi="Courier New" w:cs="Courier New"/>
-          <w:b/>
-          <w:bCs/>
           <w:kern w:val="0"/>
           <w:sz w:val="20"/>
           <w:szCs w:val="20"/>
@@ -457,7 +607,6 @@
         </w:rPr>
         <w:t>My_Calculation</w:t>
       </w:r>
-      <w:proofErr w:type="spellEnd"/>
       <w:r>
         <w:rPr>
           <w:rFonts w:ascii="Times New Roman" w:eastAsia="Times New Roman" w:hAnsi="Times New Roman" w:cs="Times New Roman"/>
@@ -466,7 +615,7 @@
           <w:szCs w:val="24"/>
           <w14:ligatures w14:val="none"/>
         </w:rPr>
-        <w:t>:</w:t>
+        <w:t xml:space="preserve"> object.</w:t>
       </w:r>
     </w:p>
     <w:p>
@@ -492,7 +641,7 @@
           <w:szCs w:val="24"/>
           <w14:ligatures w14:val="none"/>
         </w:rPr>
-        <w:t xml:space="preserve">Extend </w:t>
+        <w:t xml:space="preserve">Call </w:t>
       </w:r>
       <w:r>
         <w:rPr>
@@ -502,7 +651,7 @@
           <w:szCs w:val="20"/>
           <w14:ligatures w14:val="none"/>
         </w:rPr>
-        <w:t>Calculation</w:t>
+        <w:t>addition()</w:t>
       </w:r>
       <w:r>
         <w:rPr>
@@ -512,16 +661,19 @@
           <w:szCs w:val="24"/>
           <w14:ligatures w14:val="none"/>
         </w:rPr>
-        <w:t>.</w:t>
-      </w:r>
-    </w:p>
-    <w:p>
-      <w:pPr>
-        <w:numPr>
-          <w:ilvl w:val="1"/>
-          <w:numId w:val="2"/>
-        </w:numPr>
-        <w:spacing w:before="100" w:beforeAutospacing="1" w:after="100" w:afterAutospacing="1" w:line="240" w:lineRule="auto"/>
+        <w:t xml:space="preserve">, </w:t>
+      </w:r>
+      <w:r>
+        <w:rPr>
+          <w:rFonts w:ascii="Courier New" w:eastAsia="Times New Roman" w:hAnsi="Courier New" w:cs="Courier New"/>
+          <w:kern w:val="0"/>
+          <w:sz w:val="20"/>
+          <w:szCs w:val="20"/>
+          <w14:ligatures w14:val="none"/>
+        </w:rPr>
+        <w:t>subtraction()</w:t>
+      </w:r>
+      <w:r>
         <w:rPr>
           <w:rFonts w:ascii="Times New Roman" w:eastAsia="Times New Roman" w:hAnsi="Times New Roman" w:cs="Times New Roman"/>
           <w:kern w:val="0"/>
@@ -529,7 +681,18 @@
           <w:szCs w:val="24"/>
           <w14:ligatures w14:val="none"/>
         </w:rPr>
-      </w:pPr>
+        <w:t xml:space="preserve">, </w:t>
+      </w:r>
+      <w:r>
+        <w:rPr>
+          <w:rFonts w:ascii="Courier New" w:eastAsia="Times New Roman" w:hAnsi="Courier New" w:cs="Courier New"/>
+          <w:kern w:val="0"/>
+          <w:sz w:val="20"/>
+          <w:szCs w:val="20"/>
+          <w14:ligatures w14:val="none"/>
+        </w:rPr>
+        <w:t>multiplication()</w:t>
+      </w:r>
       <w:r>
         <w:rPr>
           <w:rFonts w:ascii="Times New Roman" w:eastAsia="Times New Roman" w:hAnsi="Times New Roman" w:cs="Times New Roman"/>
@@ -538,30 +701,17 @@
           <w:szCs w:val="24"/>
           <w14:ligatures w14:val="none"/>
         </w:rPr>
-        <w:t xml:space="preserve">Define </w:t>
-      </w:r>
-      <w:proofErr w:type="gramStart"/>
-      <w:r>
-        <w:rPr>
-          <w:rFonts w:ascii="Courier New" w:eastAsia="Times New Roman" w:hAnsi="Courier New" w:cs="Courier New"/>
-          <w:kern w:val="0"/>
-          <w:sz w:val="20"/>
-          <w:szCs w:val="20"/>
-          <w14:ligatures w14:val="none"/>
-        </w:rPr>
-        <w:t>multiplication(</w:t>
-      </w:r>
-      <w:proofErr w:type="gramEnd"/>
-      <w:r>
-        <w:rPr>
-          <w:rFonts w:ascii="Courier New" w:eastAsia="Times New Roman" w:hAnsi="Courier New" w:cs="Courier New"/>
-          <w:kern w:val="0"/>
-          <w:sz w:val="20"/>
-          <w:szCs w:val="20"/>
-          <w14:ligatures w14:val="none"/>
-        </w:rPr>
-        <w:t>x, y)</w:t>
-      </w:r>
+        <w:t xml:space="preserve"> with sample inputs.</w:t>
+      </w:r>
+    </w:p>
+    <w:p>
+      <w:pPr>
+        <w:numPr>
+          <w:ilvl w:val="0"/>
+          <w:numId w:val="2"/>
+        </w:numPr>
+        <w:spacing w:before="100" w:beforeAutospacing="1" w:after="100" w:afterAutospacing="1" w:line="240" w:lineRule="auto"/>
+      </w:pPr>
       <w:r>
         <w:rPr>
           <w:rFonts w:ascii="Times New Roman" w:eastAsia="Times New Roman" w:hAnsi="Times New Roman" w:cs="Times New Roman"/>
@@ -570,257 +720,1715 @@
           <w:szCs w:val="24"/>
           <w14:ligatures w14:val="none"/>
         </w:rPr>
-        <w:t xml:space="preserve">: Calculate </w:t>
-      </w:r>
-      <w:r>
-        <w:rPr>
-          <w:rFonts w:ascii="Courier New" w:eastAsia="Times New Roman" w:hAnsi="Courier New" w:cs="Courier New"/>
-          <w:kern w:val="0"/>
-          <w:sz w:val="20"/>
-          <w:szCs w:val="20"/>
-          <w14:ligatures w14:val="none"/>
-        </w:rPr>
-        <w:t>z = x * y</w:t>
-      </w:r>
-      <w:r>
-        <w:rPr>
-          <w:rFonts w:ascii="Times New Roman" w:eastAsia="Times New Roman" w:hAnsi="Times New Roman" w:cs="Times New Roman"/>
-          <w:kern w:val="0"/>
-          <w:sz w:val="24"/>
-          <w:szCs w:val="24"/>
-          <w14:ligatures w14:val="none"/>
-        </w:rPr>
-        <w:t xml:space="preserve">, print </w:t>
-      </w:r>
-      <w:r>
-        <w:rPr>
-          <w:rFonts w:ascii="Courier New" w:eastAsia="Times New Roman" w:hAnsi="Courier New" w:cs="Courier New"/>
-          <w:kern w:val="0"/>
-          <w:sz w:val="20"/>
-          <w:szCs w:val="20"/>
-          <w14:ligatures w14:val="none"/>
-        </w:rPr>
-        <w:t>z</w:t>
-      </w:r>
-      <w:r>
-        <w:rPr>
-          <w:rFonts w:ascii="Times New Roman" w:eastAsia="Times New Roman" w:hAnsi="Times New Roman" w:cs="Times New Roman"/>
-          <w:kern w:val="0"/>
-          <w:sz w:val="24"/>
-          <w:szCs w:val="24"/>
-          <w14:ligatures w14:val="none"/>
-        </w:rPr>
-        <w:t>.</w:t>
-      </w:r>
-    </w:p>
-    <w:p>
-      <w:pPr>
-        <w:numPr>
-          <w:ilvl w:val="0"/>
-          <w:numId w:val="2"/>
-        </w:numPr>
+        <w:t>End</w:t>
+      </w:r>
+    </w:p>
+    <w:p>
+      <w:pPr>
         <w:spacing w:before="100" w:beforeAutospacing="1" w:after="100" w:afterAutospacing="1" w:line="240" w:lineRule="auto"/>
-        <w:rPr>
-          <w:rFonts w:ascii="Times New Roman" w:eastAsia="Times New Roman" w:hAnsi="Times New Roman" w:cs="Times New Roman"/>
-          <w:kern w:val="0"/>
-          <w:sz w:val="24"/>
-          <w:szCs w:val="24"/>
-          <w14:ligatures w14:val="none"/>
-        </w:rPr>
-      </w:pPr>
-      <w:r>
-        <w:rPr>
-          <w:rFonts w:ascii="Times New Roman" w:eastAsia="Times New Roman" w:hAnsi="Times New Roman" w:cs="Times New Roman"/>
-          <w:b/>
-          <w:bCs/>
-          <w:kern w:val="0"/>
-          <w:sz w:val="24"/>
-          <w:szCs w:val="24"/>
-          <w14:ligatures w14:val="none"/>
-        </w:rPr>
-        <w:t>Write Main Method</w:t>
-      </w:r>
-      <w:r>
-        <w:rPr>
-          <w:rFonts w:ascii="Times New Roman" w:eastAsia="Times New Roman" w:hAnsi="Times New Roman" w:cs="Times New Roman"/>
-          <w:kern w:val="0"/>
-          <w:sz w:val="24"/>
-          <w:szCs w:val="24"/>
-          <w14:ligatures w14:val="none"/>
-        </w:rPr>
-        <w:t>:</w:t>
+      </w:pPr>
+    </w:p>
+    <w:p>
+      <w:pPr>
+        <w:pStyle w:val="Heading1"/>
+      </w:pPr>
+      <w:r>
+        <w:rPr>
+          <w:rFonts w:eastAsia="Times New Roman"/>
+        </w:rPr>
+        <w:t>2</w:t>
+      </w:r>
+      <w:r>
+        <w:rPr>
+          <w:rFonts w:eastAsia="Times New Roman"/>
+        </w:rPr>
+        <w:t xml:space="preserve">. </w:t>
+      </w:r>
+      <w:r>
+        <w:rPr>
+          <w:rFonts w:eastAsia="Times New Roman"/>
+        </w:rPr>
+        <w:t>Algorithm for</w:t>
+      </w:r>
+    </w:p>
+    <w:p>
+      <w:pPr>
+        <w:spacing w:before="100" w:beforeAutospacing="1" w:after="100" w:afterAutospacing="1" w:line="240" w:lineRule="auto"/>
+        <w:rPr>
+          <w:b/>
+          <w:bCs/>
+        </w:rPr>
+      </w:pPr>
+      <w:r>
+        <w:rPr>
+          <w:b/>
+          <w:bCs/>
+        </w:rPr>
+        <w:t>1. Start</w:t>
+      </w:r>
+    </w:p>
+    <w:p>
+      <w:pPr>
+        <w:numPr>
+          <w:ilvl w:val="0"/>
+          <w:numId w:val="4"/>
+        </w:numPr>
+        <w:spacing w:before="100" w:beforeAutospacing="1" w:after="100" w:afterAutospacing="1" w:line="240" w:lineRule="auto"/>
+      </w:pPr>
+      <w:r>
+        <w:t>Begin the process.</w:t>
+      </w:r>
+    </w:p>
+    <w:p>
+      <w:pPr>
+        <w:spacing w:before="100" w:beforeAutospacing="1" w:after="100" w:afterAutospacing="1" w:line="240" w:lineRule="auto"/>
+        <w:rPr>
+          <w:b/>
+          <w:bCs/>
+        </w:rPr>
+      </w:pPr>
+      <w:r>
+        <w:rPr>
+          <w:b/>
+          <w:bCs/>
+        </w:rPr>
+        <w:t>2. Define the Point Class</w:t>
+      </w:r>
+    </w:p>
+    <w:p>
+      <w:pPr>
+        <w:numPr>
+          <w:ilvl w:val="0"/>
+          <w:numId w:val="5"/>
+        </w:numPr>
+        <w:spacing w:before="100" w:beforeAutospacing="1" w:after="100" w:afterAutospacing="1" w:line="240" w:lineRule="auto"/>
+      </w:pPr>
+      <w:r>
+        <w:rPr>
+          <w:b/>
+          <w:bCs/>
+        </w:rPr>
+        <w:t>Action 1:</w:t>
+      </w:r>
+      <w:r>
+        <w:t xml:space="preserve"> Add x and y as instance variables.</w:t>
+      </w:r>
+    </w:p>
+    <w:p>
+      <w:pPr>
+        <w:numPr>
+          <w:ilvl w:val="0"/>
+          <w:numId w:val="5"/>
+        </w:numPr>
+        <w:spacing w:before="100" w:beforeAutospacing="1" w:after="100" w:afterAutospacing="1" w:line="240" w:lineRule="auto"/>
+      </w:pPr>
+      <w:r>
+        <w:rPr>
+          <w:b/>
+          <w:bCs/>
+        </w:rPr>
+        <w:t>Action 2:</w:t>
+      </w:r>
+      <w:r>
+        <w:t xml:space="preserve"> Create a constructor to initialize x and y.</w:t>
+      </w:r>
+    </w:p>
+    <w:p>
+      <w:pPr>
+        <w:numPr>
+          <w:ilvl w:val="0"/>
+          <w:numId w:val="5"/>
+        </w:numPr>
+        <w:spacing w:before="100" w:beforeAutospacing="1" w:after="100" w:afterAutospacing="1" w:line="240" w:lineRule="auto"/>
+      </w:pPr>
+      <w:r>
+        <w:rPr>
+          <w:b/>
+          <w:bCs/>
+        </w:rPr>
+        <w:t>Action 3:</w:t>
+      </w:r>
+      <w:r>
+        <w:t xml:space="preserve"> Implement toString() method to return "(x, y)".</w:t>
+      </w:r>
+    </w:p>
+    <w:p>
+      <w:pPr>
+        <w:spacing w:before="100" w:beforeAutospacing="1" w:after="100" w:afterAutospacing="1" w:line="240" w:lineRule="auto"/>
+        <w:rPr>
+          <w:b/>
+          <w:bCs/>
+        </w:rPr>
+      </w:pPr>
+      <w:r>
+        <w:rPr>
+          <w:b/>
+          <w:bCs/>
+        </w:rPr>
+        <w:t>3. Define the Circle Class</w:t>
+      </w:r>
+    </w:p>
+    <w:p>
+      <w:pPr>
+        <w:numPr>
+          <w:ilvl w:val="0"/>
+          <w:numId w:val="6"/>
+        </w:numPr>
+        <w:spacing w:before="100" w:beforeAutospacing="1" w:after="100" w:afterAutospacing="1" w:line="240" w:lineRule="auto"/>
+      </w:pPr>
+      <w:r>
+        <w:rPr>
+          <w:b/>
+          <w:bCs/>
+        </w:rPr>
+        <w:t>Action 1:</w:t>
+      </w:r>
+      <w:r>
+        <w:t xml:space="preserve"> Extend Point class.</w:t>
+      </w:r>
+    </w:p>
+    <w:p>
+      <w:pPr>
+        <w:numPr>
+          <w:ilvl w:val="0"/>
+          <w:numId w:val="6"/>
+        </w:numPr>
+        <w:spacing w:before="100" w:beforeAutospacing="1" w:after="100" w:afterAutospacing="1" w:line="240" w:lineRule="auto"/>
+      </w:pPr>
+      <w:r>
+        <w:rPr>
+          <w:b/>
+          <w:bCs/>
+        </w:rPr>
+        <w:t>Action 2:</w:t>
+      </w:r>
+      <w:r>
+        <w:t xml:space="preserve"> Add radius as a new instance variable.</w:t>
+      </w:r>
+    </w:p>
+    <w:p>
+      <w:pPr>
+        <w:numPr>
+          <w:ilvl w:val="0"/>
+          <w:numId w:val="6"/>
+        </w:numPr>
+        <w:spacing w:before="100" w:beforeAutospacing="1" w:after="100" w:afterAutospacing="1" w:line="240" w:lineRule="auto"/>
+      </w:pPr>
+      <w:r>
+        <w:rPr>
+          <w:b/>
+          <w:bCs/>
+        </w:rPr>
+        <w:t>Action 3:</w:t>
+      </w:r>
+      <w:r>
+        <w:t xml:space="preserve"> Create a constructor to initialize x, y, and radius using super.</w:t>
+      </w:r>
+    </w:p>
+    <w:p>
+      <w:pPr>
+        <w:numPr>
+          <w:ilvl w:val="0"/>
+          <w:numId w:val="6"/>
+        </w:numPr>
+        <w:spacing w:before="100" w:beforeAutospacing="1" w:after="100" w:afterAutospacing="1" w:line="240" w:lineRule="auto"/>
+      </w:pPr>
+      <w:r>
+        <w:rPr>
+          <w:b/>
+          <w:bCs/>
+        </w:rPr>
+        <w:t>Action 4:</w:t>
+      </w:r>
+      <w:r>
+        <w:t xml:space="preserve"> Implement getArea() to calculate πr2\pi r^2πr2.</w:t>
+      </w:r>
+    </w:p>
+    <w:p>
+      <w:pPr>
+        <w:numPr>
+          <w:ilvl w:val="0"/>
+          <w:numId w:val="6"/>
+        </w:numPr>
+        <w:spacing w:before="100" w:beforeAutospacing="1" w:after="100" w:afterAutospacing="1" w:line="240" w:lineRule="auto"/>
+      </w:pPr>
+      <w:r>
+        <w:rPr>
+          <w:b/>
+          <w:bCs/>
+        </w:rPr>
+        <w:t>Action 5:</w:t>
+      </w:r>
+      <w:r>
+        <w:t xml:space="preserve"> Implement getCircumference() to calculate 2πr2\pi r2πr.</w:t>
+      </w:r>
+    </w:p>
+    <w:p>
+      <w:pPr>
+        <w:numPr>
+          <w:ilvl w:val="0"/>
+          <w:numId w:val="6"/>
+        </w:numPr>
+        <w:spacing w:before="100" w:beforeAutospacing="1" w:after="100" w:afterAutospacing="1" w:line="240" w:lineRule="auto"/>
+      </w:pPr>
+      <w:r>
+        <w:rPr>
+          <w:b/>
+          <w:bCs/>
+        </w:rPr>
+        <w:t>Action 6:</w:t>
+      </w:r>
+      <w:r>
+        <w:t xml:space="preserve"> Override toString() method to return "Circle[center=(x, y); radius=r]".</w:t>
+      </w:r>
+    </w:p>
+    <w:p>
+      <w:pPr>
+        <w:spacing w:before="100" w:beforeAutospacing="1" w:after="100" w:afterAutospacing="1" w:line="240" w:lineRule="auto"/>
+        <w:rPr>
+          <w:b/>
+          <w:bCs/>
+        </w:rPr>
+      </w:pPr>
+      <w:r>
+        <w:rPr>
+          <w:b/>
+          <w:bCs/>
+        </w:rPr>
+        <w:t>4. Main Method</w:t>
+      </w:r>
+    </w:p>
+    <w:p>
+      <w:pPr>
+        <w:numPr>
+          <w:ilvl w:val="0"/>
+          <w:numId w:val="7"/>
+        </w:numPr>
+        <w:spacing w:before="100" w:beforeAutospacing="1" w:after="100" w:afterAutospacing="1" w:line="240" w:lineRule="auto"/>
+      </w:pPr>
+      <w:r>
+        <w:rPr>
+          <w:b/>
+          <w:bCs/>
+        </w:rPr>
+        <w:t>Action 1:</w:t>
+      </w:r>
+      <w:r>
+        <w:t xml:space="preserve"> Create a Circle object.</w:t>
+      </w:r>
+    </w:p>
+    <w:p>
+      <w:pPr>
+        <w:numPr>
+          <w:ilvl w:val="0"/>
+          <w:numId w:val="7"/>
+        </w:numPr>
+        <w:spacing w:before="100" w:beforeAutospacing="1" w:after="100" w:afterAutospacing="1" w:line="240" w:lineRule="auto"/>
+      </w:pPr>
+      <w:r>
+        <w:rPr>
+          <w:b/>
+          <w:bCs/>
+        </w:rPr>
+        <w:t>Action 2:</w:t>
+      </w:r>
+      <w:r>
+        <w:t xml:space="preserve"> Print the string representation.</w:t>
+      </w:r>
+    </w:p>
+    <w:p>
+      <w:pPr>
+        <w:numPr>
+          <w:ilvl w:val="0"/>
+          <w:numId w:val="7"/>
+        </w:numPr>
+        <w:spacing w:before="100" w:beforeAutospacing="1" w:after="100" w:afterAutospacing="1" w:line="240" w:lineRule="auto"/>
+      </w:pPr>
+      <w:r>
+        <w:rPr>
+          <w:b/>
+          <w:bCs/>
+        </w:rPr>
+        <w:lastRenderedPageBreak/>
+        <w:t>Action 3:</w:t>
+      </w:r>
+      <w:r>
+        <w:t xml:space="preserve"> Print the area.</w:t>
+      </w:r>
+    </w:p>
+    <w:p>
+      <w:pPr>
+        <w:numPr>
+          <w:ilvl w:val="0"/>
+          <w:numId w:val="7"/>
+        </w:numPr>
+        <w:spacing w:before="100" w:beforeAutospacing="1" w:after="100" w:afterAutospacing="1" w:line="240" w:lineRule="auto"/>
+      </w:pPr>
+      <w:r>
+        <w:rPr>
+          <w:b/>
+          <w:bCs/>
+        </w:rPr>
+        <w:t>Action 4:</w:t>
+      </w:r>
+      <w:r>
+        <w:t xml:space="preserve"> Print the circumference.</w:t>
+      </w:r>
+    </w:p>
+    <w:p>
+      <w:pPr>
+        <w:spacing w:before="100" w:beforeAutospacing="1" w:after="100" w:afterAutospacing="1" w:line="240" w:lineRule="auto"/>
+        <w:rPr>
+          <w:b/>
+          <w:bCs/>
+        </w:rPr>
+      </w:pPr>
+      <w:r>
+        <w:rPr>
+          <w:b/>
+          <w:bCs/>
+        </w:rPr>
+        <w:t>5. End</w:t>
+      </w:r>
+    </w:p>
+    <w:p>
+      <w:pPr>
+        <w:spacing w:before="100" w:beforeAutospacing="1" w:after="100" w:afterAutospacing="1" w:line="240" w:lineRule="auto"/>
+      </w:pPr>
+    </w:p>
+    <w:p>
+      <w:pPr>
+        <w:pStyle w:val="Heading1"/>
+        <w:rPr>
+          <w:b/>
+          <w:bCs/>
+        </w:rPr>
+      </w:pPr>
+      <w:r>
+        <w:t>3. Algorithm</w:t>
+      </w:r>
+    </w:p>
+    <w:p>
+      <w:pPr>
+        <w:numPr>
+          <w:ilvl w:val="0"/>
+          <w:numId w:val="8"/>
+        </w:numPr>
+      </w:pPr>
+      <w:r>
+        <w:t>Prompt the user to enter a string.</w:t>
+      </w:r>
+    </w:p>
+    <w:p>
+      <w:pPr>
+        <w:numPr>
+          <w:ilvl w:val="0"/>
+          <w:numId w:val="8"/>
+        </w:numPr>
+      </w:pPr>
+      <w:r>
+        <w:t>Read the string using Scanner.</w:t>
+      </w:r>
+    </w:p>
+    <w:p>
+      <w:pPr>
+        <w:numPr>
+          <w:ilvl w:val="0"/>
+          <w:numId w:val="8"/>
+        </w:numPr>
+      </w:pPr>
+      <w:r>
+        <w:t>Create a StringBuffer object with the input string.</w:t>
+      </w:r>
+    </w:p>
+    <w:p>
+      <w:pPr>
+        <w:numPr>
+          <w:ilvl w:val="0"/>
+          <w:numId w:val="8"/>
+        </w:numPr>
+      </w:pPr>
+      <w:r>
+        <w:t>Reverse the string using the reverse() method of StringBuffer.</w:t>
+      </w:r>
+    </w:p>
+    <w:p>
+      <w:pPr>
+        <w:numPr>
+          <w:ilvl w:val="0"/>
+          <w:numId w:val="8"/>
+        </w:numPr>
+      </w:pPr>
+      <w:r>
+        <w:t>Convert the reversed StringBuffer to a String.</w:t>
+      </w:r>
+    </w:p>
+    <w:p>
+      <w:pPr>
+        <w:numPr>
+          <w:ilvl w:val="0"/>
+          <w:numId w:val="8"/>
+        </w:numPr>
+      </w:pPr>
+      <w:r>
+        <w:t>Print the reversed string.</w:t>
+      </w:r>
+    </w:p>
+    <w:p/>
+    <w:p>
+      <w:pPr>
+        <w:pStyle w:val="Heading1"/>
+        <w:rPr>
+          <w:b/>
+          <w:bCs/>
+        </w:rPr>
+      </w:pPr>
+      <w:r>
+        <w:t>4</w:t>
+      </w:r>
+      <w:r>
+        <w:t>. Algorithm</w:t>
+      </w:r>
+    </w:p>
+    <w:p>
+      <w:pPr>
+        <w:numPr>
+          <w:ilvl w:val="0"/>
+          <w:numId w:val="9"/>
+        </w:numPr>
+      </w:pPr>
+      <w:r>
+        <w:t>Define abstract class A with abstract methods setArray1 and setArray2.</w:t>
+      </w:r>
+    </w:p>
+    <w:p>
+      <w:pPr>
+        <w:numPr>
+          <w:ilvl w:val="0"/>
+          <w:numId w:val="9"/>
+        </w:numPr>
+      </w:pPr>
+      <w:r>
+        <w:t>Create class C extending A:</w:t>
       </w:r>
     </w:p>
     <w:p>
       <w:pPr>
         <w:numPr>
           <w:ilvl w:val="1"/>
-          <w:numId w:val="2"/>
-        </w:numPr>
-        <w:spacing w:before="100" w:beforeAutospacing="1" w:after="100" w:afterAutospacing="1" w:line="240" w:lineRule="auto"/>
-        <w:rPr>
-          <w:rFonts w:ascii="Times New Roman" w:eastAsia="Times New Roman" w:hAnsi="Times New Roman" w:cs="Times New Roman"/>
-          <w:kern w:val="0"/>
-          <w:sz w:val="24"/>
-          <w:szCs w:val="24"/>
-          <w14:ligatures w14:val="none"/>
-        </w:rPr>
-      </w:pPr>
-      <w:r>
-        <w:rPr>
-          <w:rFonts w:ascii="Times New Roman" w:eastAsia="Times New Roman" w:hAnsi="Times New Roman" w:cs="Times New Roman"/>
-          <w:kern w:val="0"/>
-          <w:sz w:val="24"/>
-          <w:szCs w:val="24"/>
-          <w14:ligatures w14:val="none"/>
-        </w:rPr>
-        <w:t xml:space="preserve">Create </w:t>
-      </w:r>
-      <w:proofErr w:type="spellStart"/>
-      <w:r>
-        <w:rPr>
-          <w:rFonts w:ascii="Courier New" w:eastAsia="Times New Roman" w:hAnsi="Courier New" w:cs="Courier New"/>
-          <w:kern w:val="0"/>
-          <w:sz w:val="20"/>
-          <w:szCs w:val="20"/>
-          <w14:ligatures w14:val="none"/>
-        </w:rPr>
-        <w:t>My_Calculation</w:t>
-      </w:r>
-      <w:proofErr w:type="spellEnd"/>
-      <w:r>
-        <w:rPr>
-          <w:rFonts w:ascii="Times New Roman" w:eastAsia="Times New Roman" w:hAnsi="Times New Roman" w:cs="Times New Roman"/>
-          <w:kern w:val="0"/>
-          <w:sz w:val="24"/>
-          <w:szCs w:val="24"/>
-          <w14:ligatures w14:val="none"/>
-        </w:rPr>
-        <w:t xml:space="preserve"> object.</w:t>
+          <w:numId w:val="9"/>
+        </w:numPr>
+      </w:pPr>
+      <w:r>
+        <w:t>Implement setArray1 and setArray2 to initialize matrix1 and matrix2.</w:t>
       </w:r>
     </w:p>
     <w:p>
       <w:pPr>
         <w:numPr>
           <w:ilvl w:val="1"/>
-          <w:numId w:val="2"/>
-        </w:numPr>
-        <w:spacing w:before="100" w:beforeAutospacing="1" w:after="100" w:afterAutospacing="1" w:line="240" w:lineRule="auto"/>
-        <w:rPr>
-          <w:rFonts w:ascii="Times New Roman" w:eastAsia="Times New Roman" w:hAnsi="Times New Roman" w:cs="Times New Roman"/>
-          <w:kern w:val="0"/>
-          <w:sz w:val="24"/>
-          <w:szCs w:val="24"/>
-          <w14:ligatures w14:val="none"/>
-        </w:rPr>
-      </w:pPr>
-      <w:r>
-        <w:rPr>
-          <w:rFonts w:ascii="Times New Roman" w:eastAsia="Times New Roman" w:hAnsi="Times New Roman" w:cs="Times New Roman"/>
-          <w:kern w:val="0"/>
-          <w:sz w:val="24"/>
-          <w:szCs w:val="24"/>
-          <w14:ligatures w14:val="none"/>
-        </w:rPr>
-        <w:t xml:space="preserve">Call </w:t>
-      </w:r>
-      <w:proofErr w:type="gramStart"/>
-      <w:r>
-        <w:rPr>
-          <w:rFonts w:ascii="Courier New" w:eastAsia="Times New Roman" w:hAnsi="Courier New" w:cs="Courier New"/>
-          <w:kern w:val="0"/>
-          <w:sz w:val="20"/>
-          <w:szCs w:val="20"/>
-          <w14:ligatures w14:val="none"/>
-        </w:rPr>
-        <w:t>addition(</w:t>
-      </w:r>
-      <w:proofErr w:type="gramEnd"/>
-      <w:r>
-        <w:rPr>
-          <w:rFonts w:ascii="Courier New" w:eastAsia="Times New Roman" w:hAnsi="Courier New" w:cs="Courier New"/>
-          <w:kern w:val="0"/>
-          <w:sz w:val="20"/>
-          <w:szCs w:val="20"/>
-          <w14:ligatures w14:val="none"/>
-        </w:rPr>
-        <w:t>)</w:t>
-      </w:r>
-      <w:r>
-        <w:rPr>
-          <w:rFonts w:ascii="Times New Roman" w:eastAsia="Times New Roman" w:hAnsi="Times New Roman" w:cs="Times New Roman"/>
-          <w:kern w:val="0"/>
-          <w:sz w:val="24"/>
-          <w:szCs w:val="24"/>
-          <w14:ligatures w14:val="none"/>
-        </w:rPr>
-        <w:t xml:space="preserve">, </w:t>
-      </w:r>
-      <w:r>
-        <w:rPr>
-          <w:rFonts w:ascii="Courier New" w:eastAsia="Times New Roman" w:hAnsi="Courier New" w:cs="Courier New"/>
-          <w:kern w:val="0"/>
-          <w:sz w:val="20"/>
-          <w:szCs w:val="20"/>
-          <w14:ligatures w14:val="none"/>
-        </w:rPr>
-        <w:t>subtraction()</w:t>
-      </w:r>
-      <w:r>
-        <w:rPr>
-          <w:rFonts w:ascii="Times New Roman" w:eastAsia="Times New Roman" w:hAnsi="Times New Roman" w:cs="Times New Roman"/>
-          <w:kern w:val="0"/>
-          <w:sz w:val="24"/>
-          <w:szCs w:val="24"/>
-          <w14:ligatures w14:val="none"/>
-        </w:rPr>
-        <w:t xml:space="preserve">, </w:t>
-      </w:r>
-      <w:r>
-        <w:rPr>
-          <w:rFonts w:ascii="Courier New" w:eastAsia="Times New Roman" w:hAnsi="Courier New" w:cs="Courier New"/>
-          <w:kern w:val="0"/>
-          <w:sz w:val="20"/>
-          <w:szCs w:val="20"/>
-          <w14:ligatures w14:val="none"/>
-        </w:rPr>
-        <w:t>multiplication()</w:t>
-      </w:r>
-      <w:r>
-        <w:rPr>
-          <w:rFonts w:ascii="Times New Roman" w:eastAsia="Times New Roman" w:hAnsi="Times New Roman" w:cs="Times New Roman"/>
-          <w:kern w:val="0"/>
-          <w:sz w:val="24"/>
-          <w:szCs w:val="24"/>
-          <w14:ligatures w14:val="none"/>
-        </w:rPr>
-        <w:t xml:space="preserve"> with sample inputs.</w:t>
-      </w:r>
-    </w:p>
-    <w:p>
-      <w:pPr>
-        <w:numPr>
-          <w:ilvl w:val="0"/>
-          <w:numId w:val="2"/>
-        </w:numPr>
-        <w:spacing w:before="100" w:beforeAutospacing="1" w:after="100" w:afterAutospacing="1" w:line="240" w:lineRule="auto"/>
-      </w:pPr>
-      <w:r>
-        <w:rPr>
-          <w:rFonts w:ascii="Times New Roman" w:eastAsia="Times New Roman" w:hAnsi="Times New Roman" w:cs="Times New Roman"/>
-          <w:kern w:val="0"/>
-          <w:sz w:val="24"/>
-          <w:szCs w:val="24"/>
-          <w14:ligatures w14:val="none"/>
-        </w:rPr>
+          <w:numId w:val="9"/>
+        </w:numPr>
+      </w:pPr>
+      <w:r>
+        <w:t>Add multiply method to perform matrix multiplication:</w:t>
+      </w:r>
+    </w:p>
+    <w:p>
+      <w:pPr>
+        <w:numPr>
+          <w:ilvl w:val="2"/>
+          <w:numId w:val="9"/>
+        </w:numPr>
+      </w:pPr>
+      <w:r>
+        <w:t>Check compatibility of dimensions.</w:t>
+      </w:r>
+    </w:p>
+    <w:p>
+      <w:pPr>
+        <w:numPr>
+          <w:ilvl w:val="2"/>
+          <w:numId w:val="9"/>
+        </w:numPr>
+      </w:pPr>
+      <w:r>
+        <w:t>Compute the result using nested loops.</w:t>
+      </w:r>
+    </w:p>
+    <w:p>
+      <w:pPr>
+        <w:numPr>
+          <w:ilvl w:val="1"/>
+          <w:numId w:val="9"/>
+        </w:numPr>
+      </w:pPr>
+      <w:r>
+        <w:t>Add displayMatrix method to print matrices.</w:t>
+      </w:r>
+    </w:p>
+    <w:p>
+      <w:pPr>
+        <w:numPr>
+          <w:ilvl w:val="0"/>
+          <w:numId w:val="9"/>
+        </w:numPr>
+      </w:pPr>
+      <w:r>
+        <w:t>In Main:</w:t>
+      </w:r>
+    </w:p>
+    <w:p>
+      <w:pPr>
+        <w:numPr>
+          <w:ilvl w:val="1"/>
+          <w:numId w:val="9"/>
+        </w:numPr>
+      </w:pPr>
+      <w:r>
+        <w:t>Create an object of C.</w:t>
+      </w:r>
+    </w:p>
+    <w:p>
+      <w:pPr>
+        <w:numPr>
+          <w:ilvl w:val="1"/>
+          <w:numId w:val="9"/>
+        </w:numPr>
+      </w:pPr>
+      <w:r>
+        <w:t>Initialize and set two matrices using setArray1 and setArray2.</w:t>
+      </w:r>
+    </w:p>
+    <w:p>
+      <w:pPr>
+        <w:numPr>
+          <w:ilvl w:val="1"/>
+          <w:numId w:val="9"/>
+        </w:numPr>
+      </w:pPr>
+      <w:r>
+        <w:t>Display the matrices using displayMatrix.</w:t>
+      </w:r>
+    </w:p>
+    <w:p>
+      <w:pPr>
+        <w:numPr>
+          <w:ilvl w:val="1"/>
+          <w:numId w:val="9"/>
+        </w:numPr>
+      </w:pPr>
+      <w:r>
+        <w:t>Multiply the matrices using multiply and display the result.</w:t>
+      </w:r>
+    </w:p>
+    <w:p/>
+    <w:p/>
+    <w:p>
+      <w:pPr>
+        <w:pStyle w:val="Heading1"/>
+        <w:rPr>
+          <w:b/>
+          <w:bCs/>
+        </w:rPr>
+      </w:pPr>
+      <w:r>
+        <w:lastRenderedPageBreak/>
+        <w:t>5</w:t>
+      </w:r>
+      <w:r>
+        <w:t>. Algorithm</w:t>
+      </w:r>
+    </w:p>
+    <w:p>
+      <w:pPr>
+        <w:rPr>
+          <w:b/>
+          <w:bCs/>
+        </w:rPr>
+      </w:pPr>
+      <w:r>
+        <w:rPr>
+          <w:b/>
+          <w:bCs/>
+        </w:rPr>
+        <w:t>Algorithm:</w:t>
+      </w:r>
+    </w:p>
+    <w:p>
+      <w:pPr>
+        <w:numPr>
+          <w:ilvl w:val="0"/>
+          <w:numId w:val="10"/>
+        </w:numPr>
+      </w:pPr>
+      <w:r>
+        <w:t>Start</w:t>
+      </w:r>
+    </w:p>
+    <w:p>
+      <w:pPr>
+        <w:numPr>
+          <w:ilvl w:val="0"/>
+          <w:numId w:val="10"/>
+        </w:numPr>
+      </w:pPr>
+      <w:r>
+        <w:t>Define interface A:</w:t>
+      </w:r>
+    </w:p>
+    <w:p>
+      <w:pPr>
+        <w:numPr>
+          <w:ilvl w:val="1"/>
+          <w:numId w:val="10"/>
+        </w:numPr>
+      </w:pPr>
+      <w:r>
+        <w:t>takeInputForAutomorphic gets user input.</w:t>
+      </w:r>
+    </w:p>
+    <w:p>
+      <w:pPr>
+        <w:numPr>
+          <w:ilvl w:val="1"/>
+          <w:numId w:val="10"/>
+        </w:numPr>
+      </w:pPr>
+      <w:r>
+        <w:t>isAutomorphic checks if the number’s square ends with the number.</w:t>
+      </w:r>
+    </w:p>
+    <w:p>
+      <w:pPr>
+        <w:numPr>
+          <w:ilvl w:val="0"/>
+          <w:numId w:val="10"/>
+        </w:numPr>
+      </w:pPr>
+      <w:r>
+        <w:t>Define interface B:</w:t>
+      </w:r>
+    </w:p>
+    <w:p>
+      <w:pPr>
+        <w:numPr>
+          <w:ilvl w:val="1"/>
+          <w:numId w:val="10"/>
+        </w:numPr>
+      </w:pPr>
+      <w:r>
+        <w:t>takeInputForDuck gets user input.</w:t>
+      </w:r>
+    </w:p>
+    <w:p>
+      <w:pPr>
+        <w:numPr>
+          <w:ilvl w:val="1"/>
+          <w:numId w:val="10"/>
+        </w:numPr>
+      </w:pPr>
+      <w:r>
+        <w:t>isDuckNumber checks if the number contains 0 without leading zeros.</w:t>
+      </w:r>
+    </w:p>
+    <w:p>
+      <w:pPr>
+        <w:numPr>
+          <w:ilvl w:val="0"/>
+          <w:numId w:val="10"/>
+        </w:numPr>
+      </w:pPr>
+      <w:r>
+        <w:t>Implement class C:</w:t>
+      </w:r>
+    </w:p>
+    <w:p>
+      <w:pPr>
+        <w:numPr>
+          <w:ilvl w:val="1"/>
+          <w:numId w:val="10"/>
+        </w:numPr>
+      </w:pPr>
+      <w:r>
+        <w:t>Implement methods from A and B.</w:t>
+      </w:r>
+    </w:p>
+    <w:p>
+      <w:pPr>
+        <w:numPr>
+          <w:ilvl w:val="1"/>
+          <w:numId w:val="10"/>
+        </w:numPr>
+      </w:pPr>
+      <w:r>
+        <w:t>Add runChecks to:</w:t>
+      </w:r>
+    </w:p>
+    <w:p>
+      <w:pPr>
+        <w:numPr>
+          <w:ilvl w:val="2"/>
+          <w:numId w:val="10"/>
+        </w:numPr>
+      </w:pPr>
+      <w:r>
+        <w:t>Check and display if a number is automorphic.</w:t>
+      </w:r>
+    </w:p>
+    <w:p>
+      <w:pPr>
+        <w:numPr>
+          <w:ilvl w:val="2"/>
+          <w:numId w:val="10"/>
+        </w:numPr>
+      </w:pPr>
+      <w:r>
+        <w:t>Check and display if a number is a duck number.</w:t>
+      </w:r>
+    </w:p>
+    <w:p>
+      <w:pPr>
+        <w:numPr>
+          <w:ilvl w:val="0"/>
+          <w:numId w:val="10"/>
+        </w:numPr>
+      </w:pPr>
+      <w:r>
+        <w:t>In Main:</w:t>
+      </w:r>
+    </w:p>
+    <w:p>
+      <w:pPr>
+        <w:numPr>
+          <w:ilvl w:val="1"/>
+          <w:numId w:val="10"/>
+        </w:numPr>
+      </w:pPr>
+      <w:r>
+        <w:t>Create an object of C and call runChecks.</w:t>
+      </w:r>
+    </w:p>
+    <w:p>
+      <w:pPr>
+        <w:numPr>
+          <w:ilvl w:val="0"/>
+          <w:numId w:val="10"/>
+        </w:numPr>
+      </w:pPr>
+      <w:r>
         <w:t>End</w:t>
       </w:r>
     </w:p>
-    <w:p>
-      <w:pPr>
-        <w:spacing w:before="100" w:beforeAutospacing="1" w:after="100" w:afterAutospacing="1" w:line="240" w:lineRule="auto"/>
-      </w:pPr>
-    </w:p>
+    <w:p/>
+    <w:p>
+      <w:pPr>
+        <w:pStyle w:val="Heading1"/>
+        <w:rPr>
+          <w:b/>
+          <w:bCs/>
+        </w:rPr>
+      </w:pPr>
+      <w:r>
+        <w:t>6</w:t>
+      </w:r>
+      <w:r>
+        <w:t>. Algorithm</w:t>
+      </w:r>
+    </w:p>
+    <w:p>
+      <w:pPr>
+        <w:numPr>
+          <w:ilvl w:val="0"/>
+          <w:numId w:val="11"/>
+        </w:numPr>
+      </w:pPr>
+      <w:r>
+        <w:t>Start</w:t>
+      </w:r>
+    </w:p>
+    <w:p>
+      <w:pPr>
+        <w:numPr>
+          <w:ilvl w:val="0"/>
+          <w:numId w:val="11"/>
+        </w:numPr>
+      </w:pPr>
+      <w:r>
+        <w:rPr>
+          <w:b/>
+          <w:bCs/>
+        </w:rPr>
+        <w:t>Take Input:</w:t>
+      </w:r>
+    </w:p>
+    <w:p>
+      <w:pPr>
+        <w:numPr>
+          <w:ilvl w:val="1"/>
+          <w:numId w:val="11"/>
+        </w:numPr>
+      </w:pPr>
+      <w:r>
+        <w:t>Prompt the user for total admission test marks.</w:t>
+      </w:r>
+    </w:p>
+    <w:p>
+      <w:pPr>
+        <w:numPr>
+          <w:ilvl w:val="0"/>
+          <w:numId w:val="11"/>
+        </w:numPr>
+      </w:pPr>
+      <w:r>
+        <w:rPr>
+          <w:b/>
+          <w:bCs/>
+        </w:rPr>
+        <w:t>Check Total Marks:</w:t>
+      </w:r>
+    </w:p>
+    <w:p>
+      <w:pPr>
+        <w:numPr>
+          <w:ilvl w:val="1"/>
+          <w:numId w:val="11"/>
+        </w:numPr>
+      </w:pPr>
+      <w:r>
+        <w:t>If marks are less than 40, throw an ArithmeticException.</w:t>
+      </w:r>
+    </w:p>
+    <w:p>
+      <w:pPr>
+        <w:numPr>
+          <w:ilvl w:val="0"/>
+          <w:numId w:val="11"/>
+        </w:numPr>
+      </w:pPr>
+      <w:r>
+        <w:rPr>
+          <w:b/>
+          <w:bCs/>
+        </w:rPr>
+        <w:t>Take Subject Marks:</w:t>
+      </w:r>
+    </w:p>
+    <w:p>
+      <w:pPr>
+        <w:numPr>
+          <w:ilvl w:val="1"/>
+          <w:numId w:val="11"/>
+        </w:numPr>
+      </w:pPr>
+      <w:r>
+        <w:t>Prompt the user for Math and Physics marks.</w:t>
+      </w:r>
+    </w:p>
+    <w:p>
+      <w:pPr>
+        <w:numPr>
+          <w:ilvl w:val="0"/>
+          <w:numId w:val="11"/>
+        </w:numPr>
+      </w:pPr>
+      <w:r>
+        <w:rPr>
+          <w:b/>
+          <w:bCs/>
+        </w:rPr>
+        <w:t>Validate Subject Marks:</w:t>
+      </w:r>
+    </w:p>
+    <w:p>
+      <w:pPr>
+        <w:numPr>
+          <w:ilvl w:val="1"/>
+          <w:numId w:val="11"/>
+        </w:numPr>
+      </w:pPr>
+      <w:r>
+        <w:t>If any subject mark is 0, negative, or less than 20, throw an AdmissionTestException.</w:t>
+      </w:r>
+    </w:p>
+    <w:p>
+      <w:pPr>
+        <w:numPr>
+          <w:ilvl w:val="0"/>
+          <w:numId w:val="11"/>
+        </w:numPr>
+      </w:pPr>
+      <w:r>
+        <w:rPr>
+          <w:b/>
+          <w:bCs/>
+        </w:rPr>
+        <w:t>Check Admission Eligibility:</w:t>
+      </w:r>
+    </w:p>
+    <w:p>
+      <w:pPr>
+        <w:numPr>
+          <w:ilvl w:val="1"/>
+          <w:numId w:val="11"/>
+        </w:numPr>
+      </w:pPr>
+      <w:r>
+        <w:lastRenderedPageBreak/>
+        <w:t>If all checks pass, print that the student is eligible for admission in the CSE department.</w:t>
+      </w:r>
+    </w:p>
+    <w:p>
+      <w:pPr>
+        <w:numPr>
+          <w:ilvl w:val="0"/>
+          <w:numId w:val="11"/>
+        </w:numPr>
+      </w:pPr>
+      <w:r>
+        <w:rPr>
+          <w:b/>
+          <w:bCs/>
+        </w:rPr>
+        <w:t>Handle Exceptions:</w:t>
+      </w:r>
+    </w:p>
+    <w:p>
+      <w:pPr>
+        <w:numPr>
+          <w:ilvl w:val="1"/>
+          <w:numId w:val="11"/>
+        </w:numPr>
+      </w:pPr>
+      <w:r>
+        <w:t>Catch and print specific exceptions for invalid inputs or failed conditions.</w:t>
+      </w:r>
+    </w:p>
+    <w:p>
+      <w:pPr>
+        <w:numPr>
+          <w:ilvl w:val="0"/>
+          <w:numId w:val="11"/>
+        </w:numPr>
+      </w:pPr>
+      <w:r>
+        <w:rPr>
+          <w:b/>
+          <w:bCs/>
+        </w:rPr>
+        <w:t>Close Resources:</w:t>
+      </w:r>
+    </w:p>
+    <w:p>
+      <w:pPr>
+        <w:numPr>
+          <w:ilvl w:val="1"/>
+          <w:numId w:val="11"/>
+        </w:numPr>
+      </w:pPr>
+      <w:r>
+        <w:t>Use finally to close the Scanner object.</w:t>
+      </w:r>
+    </w:p>
+    <w:p/>
+    <w:p>
+      <w:pPr>
+        <w:pStyle w:val="Heading1"/>
+        <w:rPr>
+          <w:b/>
+          <w:bCs/>
+        </w:rPr>
+      </w:pPr>
+      <w:r>
+        <w:t>7</w:t>
+      </w:r>
+      <w:r>
+        <w:t>. Algorithm</w:t>
+      </w:r>
+    </w:p>
+    <w:p>
+      <w:pPr>
+        <w:numPr>
+          <w:ilvl w:val="0"/>
+          <w:numId w:val="12"/>
+        </w:numPr>
+      </w:pPr>
+      <w:r>
+        <w:t>Start</w:t>
+      </w:r>
+    </w:p>
+    <w:p>
+      <w:pPr>
+        <w:numPr>
+          <w:ilvl w:val="0"/>
+          <w:numId w:val="12"/>
+        </w:numPr>
+      </w:pPr>
+      <w:r>
+        <w:rPr>
+          <w:b/>
+          <w:bCs/>
+        </w:rPr>
+        <w:t>Define a Safety Feature Interface:</w:t>
+      </w:r>
+    </w:p>
+    <w:p>
+      <w:pPr>
+        <w:numPr>
+          <w:ilvl w:val="1"/>
+          <w:numId w:val="12"/>
+        </w:numPr>
+      </w:pPr>
+      <w:r>
+        <w:t>Include an alarm method to warn of danger.</w:t>
+      </w:r>
+    </w:p>
+    <w:p>
+      <w:pPr>
+        <w:numPr>
+          <w:ilvl w:val="0"/>
+          <w:numId w:val="12"/>
+        </w:numPr>
+      </w:pPr>
+      <w:r>
+        <w:rPr>
+          <w:b/>
+          <w:bCs/>
+        </w:rPr>
+        <w:t>Create a Car Class:</w:t>
+      </w:r>
+    </w:p>
+    <w:p>
+      <w:pPr>
+        <w:numPr>
+          <w:ilvl w:val="1"/>
+          <w:numId w:val="12"/>
+        </w:numPr>
+      </w:pPr>
+      <w:r>
+        <w:t>Add properties: isOnWrongSide and isSpeeding.</w:t>
+      </w:r>
+    </w:p>
+    <w:p>
+      <w:pPr>
+        <w:numPr>
+          <w:ilvl w:val="1"/>
+          <w:numId w:val="12"/>
+        </w:numPr>
+      </w:pPr>
+      <w:r>
+        <w:t>Implement alarm to notify the driver of oncoming cars.</w:t>
+      </w:r>
+    </w:p>
+    <w:p>
+      <w:pPr>
+        <w:numPr>
+          <w:ilvl w:val="1"/>
+          <w:numId w:val="12"/>
+        </w:numPr>
+      </w:pPr>
+      <w:r>
+        <w:t>Add methods:</w:t>
+      </w:r>
+    </w:p>
+    <w:p>
+      <w:pPr>
+        <w:numPr>
+          <w:ilvl w:val="2"/>
+          <w:numId w:val="12"/>
+        </w:numPr>
+      </w:pPr>
+      <w:r>
+        <w:t>checkSpeed for speed warnings.</w:t>
+      </w:r>
+    </w:p>
+    <w:p>
+      <w:pPr>
+        <w:numPr>
+          <w:ilvl w:val="2"/>
+          <w:numId w:val="12"/>
+        </w:numPr>
+      </w:pPr>
+      <w:r>
+        <w:t>detectOncomingCar to detect danger.</w:t>
+      </w:r>
+    </w:p>
+    <w:p>
+      <w:pPr>
+        <w:numPr>
+          <w:ilvl w:val="0"/>
+          <w:numId w:val="12"/>
+        </w:numPr>
+      </w:pPr>
+      <w:r>
+        <w:rPr>
+          <w:b/>
+          <w:bCs/>
+        </w:rPr>
+        <w:t>Create a Driver Class:</w:t>
+      </w:r>
+    </w:p>
+    <w:p>
+      <w:pPr>
+        <w:numPr>
+          <w:ilvl w:val="1"/>
+          <w:numId w:val="12"/>
+        </w:numPr>
+      </w:pPr>
+      <w:r>
+        <w:t>Link a Car object and simulate driving with a drive method.</w:t>
+      </w:r>
+    </w:p>
+    <w:p>
+      <w:pPr>
+        <w:numPr>
+          <w:ilvl w:val="0"/>
+          <w:numId w:val="12"/>
+        </w:numPr>
+      </w:pPr>
+      <w:r>
+        <w:rPr>
+          <w:b/>
+          <w:bCs/>
+        </w:rPr>
+        <w:t>Main Class:</w:t>
+      </w:r>
+    </w:p>
+    <w:p>
+      <w:pPr>
+        <w:numPr>
+          <w:ilvl w:val="1"/>
+          <w:numId w:val="12"/>
+        </w:numPr>
+      </w:pPr>
+      <w:r>
+        <w:t>Instantiate Car and Driver objects.</w:t>
+      </w:r>
+    </w:p>
+    <w:p>
+      <w:pPr>
+        <w:numPr>
+          <w:ilvl w:val="1"/>
+          <w:numId w:val="12"/>
+        </w:numPr>
+      </w:pPr>
+      <w:r>
+        <w:t>Call drive to simulate driving and trigger alarms.</w:t>
+      </w:r>
+    </w:p>
+    <w:p>
+      <w:pPr>
+        <w:numPr>
+          <w:ilvl w:val="0"/>
+          <w:numId w:val="12"/>
+        </w:numPr>
+      </w:pPr>
+      <w:r>
+        <w:t>End</w:t>
+      </w:r>
+    </w:p>
+    <w:p/>
+    <w:p/>
+    <w:p/>
+    <w:p/>
+    <w:p/>
+    <w:p>
+      <w:pPr>
+        <w:pStyle w:val="Heading1"/>
+        <w:rPr>
+          <w:b/>
+          <w:bCs/>
+        </w:rPr>
+      </w:pPr>
+      <w:r>
+        <w:lastRenderedPageBreak/>
+        <w:t>8</w:t>
+      </w:r>
+      <w:r>
+        <w:t>. Algorithm</w:t>
+      </w:r>
+    </w:p>
+    <w:p>
+      <w:pPr>
+        <w:numPr>
+          <w:ilvl w:val="0"/>
+          <w:numId w:val="13"/>
+        </w:numPr>
+      </w:pPr>
+      <w:r>
+        <w:rPr>
+          <w:b/>
+          <w:bCs/>
+        </w:rPr>
+        <w:t>Initialize Balance:</w:t>
+      </w:r>
+      <w:r>
+        <w:t xml:space="preserve"> Start with an initial balance of 10,000.</w:t>
+      </w:r>
+    </w:p>
+    <w:p>
+      <w:pPr>
+        <w:numPr>
+          <w:ilvl w:val="0"/>
+          <w:numId w:val="13"/>
+        </w:numPr>
+      </w:pPr>
+      <w:r>
+        <w:rPr>
+          <w:b/>
+          <w:bCs/>
+        </w:rPr>
+        <w:t>Create withdraw Method:</w:t>
+      </w:r>
+    </w:p>
+    <w:p>
+      <w:pPr>
+        <w:numPr>
+          <w:ilvl w:val="1"/>
+          <w:numId w:val="13"/>
+        </w:numPr>
+      </w:pPr>
+      <w:r>
+        <w:t>Check if the amount is divisible by 500 and maintains a minimum balance of 500.</w:t>
+      </w:r>
+    </w:p>
+    <w:p>
+      <w:pPr>
+        <w:numPr>
+          <w:ilvl w:val="1"/>
+          <w:numId w:val="13"/>
+        </w:numPr>
+      </w:pPr>
+      <w:r>
+        <w:t>Deduct the amount if valid and display the remaining balance.</w:t>
+      </w:r>
+    </w:p>
+    <w:p>
+      <w:pPr>
+        <w:numPr>
+          <w:ilvl w:val="0"/>
+          <w:numId w:val="13"/>
+        </w:numPr>
+      </w:pPr>
+      <w:r>
+        <w:rPr>
+          <w:b/>
+          <w:bCs/>
+        </w:rPr>
+        <w:t>Create checkBalance Method:</w:t>
+      </w:r>
+      <w:r>
+        <w:t xml:space="preserve"> Display the current balance.</w:t>
+      </w:r>
+    </w:p>
+    <w:p>
+      <w:pPr>
+        <w:numPr>
+          <w:ilvl w:val="0"/>
+          <w:numId w:val="13"/>
+        </w:numPr>
+      </w:pPr>
+      <w:r>
+        <w:rPr>
+          <w:b/>
+          <w:bCs/>
+        </w:rPr>
+        <w:t>Main Logic:</w:t>
+      </w:r>
+    </w:p>
+    <w:p>
+      <w:pPr>
+        <w:numPr>
+          <w:ilvl w:val="1"/>
+          <w:numId w:val="13"/>
+        </w:numPr>
+      </w:pPr>
+      <w:r>
+        <w:t>Use a while loop to show a menu:</w:t>
+      </w:r>
+    </w:p>
+    <w:p>
+      <w:pPr>
+        <w:numPr>
+          <w:ilvl w:val="2"/>
+          <w:numId w:val="13"/>
+        </w:numPr>
+      </w:pPr>
+      <w:r>
+        <w:t>Option 1: Call withdraw.</w:t>
+      </w:r>
+    </w:p>
+    <w:p>
+      <w:pPr>
+        <w:numPr>
+          <w:ilvl w:val="2"/>
+          <w:numId w:val="13"/>
+        </w:numPr>
+      </w:pPr>
+      <w:r>
+        <w:t>Option 2: Call checkBalance.</w:t>
+      </w:r>
+    </w:p>
+    <w:p>
+      <w:pPr>
+        <w:numPr>
+          <w:ilvl w:val="2"/>
+          <w:numId w:val="13"/>
+        </w:numPr>
+      </w:pPr>
+      <w:r>
+        <w:t>Option 3: Exit the loop.</w:t>
+      </w:r>
+    </w:p>
+    <w:p/>
+    <w:p>
+      <w:pPr>
+        <w:pStyle w:val="Heading1"/>
+        <w:rPr>
+          <w:b/>
+          <w:bCs/>
+        </w:rPr>
+      </w:pPr>
+      <w:r>
+        <w:t>9</w:t>
+      </w:r>
+      <w:r>
+        <w:t>. Algorithm</w:t>
+      </w:r>
+    </w:p>
+    <w:p>
+      <w:pPr>
+        <w:numPr>
+          <w:ilvl w:val="0"/>
+          <w:numId w:val="14"/>
+        </w:numPr>
+      </w:pPr>
+      <w:r>
+        <w:t>Start</w:t>
+      </w:r>
+    </w:p>
+    <w:p>
+      <w:pPr>
+        <w:numPr>
+          <w:ilvl w:val="0"/>
+          <w:numId w:val="14"/>
+        </w:numPr>
+      </w:pPr>
+      <w:r>
+        <w:rPr>
+          <w:b/>
+          <w:bCs/>
+        </w:rPr>
+        <w:t>Define Abstract Class Employee:</w:t>
+      </w:r>
+    </w:p>
+    <w:p>
+      <w:pPr>
+        <w:numPr>
+          <w:ilvl w:val="1"/>
+          <w:numId w:val="14"/>
+        </w:numPr>
+      </w:pPr>
+      <w:r>
+        <w:t>Add common properties: name and baseSalary.</w:t>
+      </w:r>
+    </w:p>
+    <w:p>
+      <w:pPr>
+        <w:numPr>
+          <w:ilvl w:val="1"/>
+          <w:numId w:val="14"/>
+        </w:numPr>
+      </w:pPr>
+      <w:r>
+        <w:t>Define an abstract method calculateSalary().</w:t>
+      </w:r>
+    </w:p>
+    <w:p>
+      <w:pPr>
+        <w:numPr>
+          <w:ilvl w:val="0"/>
+          <w:numId w:val="14"/>
+        </w:numPr>
+      </w:pPr>
+      <w:r>
+        <w:rPr>
+          <w:b/>
+          <w:bCs/>
+        </w:rPr>
+        <w:t>Create Manager Class:</w:t>
+      </w:r>
+    </w:p>
+    <w:p>
+      <w:pPr>
+        <w:numPr>
+          <w:ilvl w:val="1"/>
+          <w:numId w:val="14"/>
+        </w:numPr>
+      </w:pPr>
+      <w:r>
+        <w:t>Extend Employee.</w:t>
+      </w:r>
+    </w:p>
+    <w:p>
+      <w:pPr>
+        <w:numPr>
+          <w:ilvl w:val="1"/>
+          <w:numId w:val="14"/>
+        </w:numPr>
+      </w:pPr>
+      <w:r>
+        <w:t>Implement calculateSalary() by adding a bonus to baseSalary.</w:t>
+      </w:r>
+    </w:p>
+    <w:p>
+      <w:pPr>
+        <w:numPr>
+          <w:ilvl w:val="0"/>
+          <w:numId w:val="14"/>
+        </w:numPr>
+      </w:pPr>
+      <w:r>
+        <w:rPr>
+          <w:b/>
+          <w:bCs/>
+        </w:rPr>
+        <w:t>Create Programmer Class:</w:t>
+      </w:r>
+    </w:p>
+    <w:p>
+      <w:pPr>
+        <w:numPr>
+          <w:ilvl w:val="1"/>
+          <w:numId w:val="14"/>
+        </w:numPr>
+      </w:pPr>
+      <w:r>
+        <w:t>Extend Employee.</w:t>
+      </w:r>
+    </w:p>
+    <w:p>
+      <w:pPr>
+        <w:numPr>
+          <w:ilvl w:val="1"/>
+          <w:numId w:val="14"/>
+        </w:numPr>
+      </w:pPr>
+      <w:r>
+        <w:t>Implement calculateSalary() by adding overtime pay to baseSalary.</w:t>
+      </w:r>
+    </w:p>
+    <w:p>
+      <w:pPr>
+        <w:numPr>
+          <w:ilvl w:val="0"/>
+          <w:numId w:val="14"/>
+        </w:numPr>
+      </w:pPr>
+      <w:r>
+        <w:rPr>
+          <w:b/>
+          <w:bCs/>
+        </w:rPr>
+        <w:t>Main Class:</w:t>
+      </w:r>
+    </w:p>
+    <w:p>
+      <w:pPr>
+        <w:numPr>
+          <w:ilvl w:val="1"/>
+          <w:numId w:val="14"/>
+        </w:numPr>
+      </w:pPr>
+      <w:r>
+        <w:t>Create Manager and Programmer objects with appropriate details.</w:t>
+      </w:r>
+    </w:p>
+    <w:p>
+      <w:pPr>
+        <w:numPr>
+          <w:ilvl w:val="1"/>
+          <w:numId w:val="14"/>
+        </w:numPr>
+      </w:pPr>
+      <w:r>
+        <w:t>Call calculateSalary() for each and display the results.</w:t>
+      </w:r>
+    </w:p>
+    <w:p>
+      <w:pPr>
+        <w:numPr>
+          <w:ilvl w:val="0"/>
+          <w:numId w:val="14"/>
+        </w:numPr>
+      </w:pPr>
+      <w:r>
+        <w:t>End</w:t>
+      </w:r>
+    </w:p>
+    <w:p/>
+    <w:p/>
+    <w:p>
+      <w:pPr>
+        <w:pStyle w:val="Heading1"/>
+        <w:rPr>
+          <w:b/>
+          <w:bCs/>
+        </w:rPr>
+      </w:pPr>
+      <w:r>
+        <w:lastRenderedPageBreak/>
+        <w:t>10</w:t>
+      </w:r>
+      <w:r>
+        <w:t>. Algorithm</w:t>
+      </w:r>
+    </w:p>
+    <w:p>
+      <w:pPr>
+        <w:numPr>
+          <w:ilvl w:val="0"/>
+          <w:numId w:val="15"/>
+        </w:numPr>
+      </w:pPr>
+      <w:r>
+        <w:t>Start</w:t>
+      </w:r>
+    </w:p>
+    <w:p>
+      <w:pPr>
+        <w:numPr>
+          <w:ilvl w:val="0"/>
+          <w:numId w:val="15"/>
+        </w:numPr>
+      </w:pPr>
+      <w:r>
+        <w:rPr>
+          <w:b/>
+          <w:bCs/>
+        </w:rPr>
+        <w:t>Abstract Class Kitchen:</w:t>
+      </w:r>
+    </w:p>
+    <w:p>
+      <w:pPr>
+        <w:numPr>
+          <w:ilvl w:val="1"/>
+          <w:numId w:val="15"/>
+        </w:numPr>
+      </w:pPr>
+      <w:r>
+        <w:t>Method useKitchen(): Print "Using the shared kitchen."</w:t>
+      </w:r>
+    </w:p>
+    <w:p>
+      <w:pPr>
+        <w:numPr>
+          <w:ilvl w:val="1"/>
+          <w:numId w:val="15"/>
+        </w:numPr>
+      </w:pPr>
+      <w:r>
+        <w:t>Abstract method prepareFood() for each family member's food preparation.</w:t>
+      </w:r>
+    </w:p>
+    <w:p>
+      <w:pPr>
+        <w:numPr>
+          <w:ilvl w:val="0"/>
+          <w:numId w:val="15"/>
+        </w:numPr>
+      </w:pPr>
+      <w:r>
+        <w:rPr>
+          <w:b/>
+          <w:bCs/>
+        </w:rPr>
+        <w:t>Subclass for Each Member:</w:t>
+      </w:r>
+    </w:p>
+    <w:p>
+      <w:pPr>
+        <w:numPr>
+          <w:ilvl w:val="1"/>
+          <w:numId w:val="15"/>
+        </w:numPr>
+      </w:pPr>
+      <w:r>
+        <w:t>You: Implement prepareFood() for "bread and butter."</w:t>
+      </w:r>
+    </w:p>
+    <w:p>
+      <w:pPr>
+        <w:numPr>
+          <w:ilvl w:val="1"/>
+          <w:numId w:val="15"/>
+        </w:numPr>
+      </w:pPr>
+      <w:r>
+        <w:t>Mother: Implement prepareFood() for "bread, vegetables, and tea."</w:t>
+      </w:r>
+    </w:p>
+    <w:p>
+      <w:pPr>
+        <w:numPr>
+          <w:ilvl w:val="1"/>
+          <w:numId w:val="15"/>
+        </w:numPr>
+      </w:pPr>
+      <w:r>
+        <w:t>Sister: Implement prepareFood() for "noodles and mango juice."</w:t>
+      </w:r>
+    </w:p>
+    <w:p>
+      <w:pPr>
+        <w:numPr>
+          <w:ilvl w:val="0"/>
+          <w:numId w:val="15"/>
+        </w:numPr>
+      </w:pPr>
+      <w:r>
+        <w:rPr>
+          <w:b/>
+          <w:bCs/>
+        </w:rPr>
+        <w:t>In FamilyKitchen (Main class):</w:t>
+      </w:r>
+    </w:p>
+    <w:p>
+      <w:pPr>
+        <w:numPr>
+          <w:ilvl w:val="1"/>
+          <w:numId w:val="15"/>
+        </w:numPr>
+      </w:pPr>
+      <w:r>
+        <w:t>Create objects for You, Mother, Sister.</w:t>
+      </w:r>
+    </w:p>
+    <w:p>
+      <w:pPr>
+        <w:numPr>
+          <w:ilvl w:val="1"/>
+          <w:numId w:val="15"/>
+        </w:numPr>
+      </w:pPr>
+      <w:r>
+        <w:t>Call useKitchen() and prepareFood() for each.</w:t>
+      </w:r>
+    </w:p>
+    <w:p>
+      <w:pPr>
+        <w:numPr>
+          <w:ilvl w:val="0"/>
+          <w:numId w:val="15"/>
+        </w:numPr>
+      </w:pPr>
+      <w:r>
+        <w:t>End</w:t>
+      </w:r>
+    </w:p>
+    <w:p/>
     <w:sectPr>
       <w:pgSz w:w="12240" w:h="15840"/>
       <w:pgMar w:top="1440" w:right="1440" w:bottom="1440" w:left="1440" w:header="720" w:footer="720" w:gutter="0"/>
@@ -832,8 +2440,661 @@
 </file>
 
 <file path=word/numbering.xml><?xml version="1.0" encoding="utf-8"?>
-<w:numbering xmlns:wpc="http://schemas.microsoft.com/office/word/2010/wordprocessingCanvas" xmlns:cx="http://schemas.microsoft.com/office/drawing/2014/chartex" xmlns:cx1="http://schemas.microsoft.com/office/drawing/2015/9/8/chartex" xmlns:cx2="http://schemas.microsoft.com/office/drawing/2015/10/21/chartex" xmlns:cx3="http://schemas.microsoft.com/office/drawing/2016/5/9/chartex" xmlns:cx4="http://schemas.microsoft.com/office/drawing/2016/5/10/chartex" xmlns:cx5="http://schemas.microsoft.com/office/drawing/2016/5/11/chartex" xmlns:cx6="http://schemas.microsoft.com/office/drawing/2016/5/12/chartex" xmlns:cx7="http://schemas.microsoft.com/office/drawing/2016/5/13/chartex" xmlns:cx8="http://schemas.microsoft.com/office/drawing/2016/5/14/chartex" xmlns:mc="http://schemas.openxmlformats.org/markup-compatibility/2006" xmlns:aink="http://schemas.microsoft.com/office/drawing/2016/ink" xmlns:am3d="http://schemas.microsoft.com/office/drawing/2017/model3d" xmlns:o="urn:schemas-microsoft-com:office:office" xmlns:r="http://schemas.openxmlformats.org/officeDocument/2006/relationships" xmlns:m="http://schemas.openxmlformats.org/officeDocument/2006/math" xmlns:v="urn:schemas-microsoft-com:vml" xmlns:wp14="http://schemas.microsoft.com/office/word/2010/wordprocessingDrawing" xmlns:wp="http://schemas.openxmlformats.org/drawingml/2006/wordprocessingDrawing" xmlns:w10="urn:schemas-microsoft-com:office:word" xmlns:w="http://schemas.openxmlformats.org/wordprocessingml/2006/main" xmlns:w14="http://schemas.microsoft.com/office/word/2010/wordml" xmlns:w15="http://schemas.microsoft.com/office/word/2012/wordml" xmlns:w16cex="http://schemas.microsoft.com/office/word/2018/wordml/cex" xmlns:w16cid="http://schemas.microsoft.com/office/word/2016/wordml/cid" xmlns:w16="http://schemas.microsoft.com/office/word/2018/wordml" xmlns:w16sdtdh="http://schemas.microsoft.com/office/word/2020/wordml/sdtdatahash" xmlns:w16se="http://schemas.microsoft.com/office/word/2015/wordml/symex" xmlns:wpg="http://schemas.microsoft.com/office/word/2010/wordprocessingGroup" xmlns:wpi="http://schemas.microsoft.com/office/word/2010/wordprocessingInk" xmlns:wne="http://schemas.microsoft.com/office/word/2006/wordml" xmlns:wps="http://schemas.microsoft.com/office/word/2010/wordprocessingShape" mc:Ignorable="w14 w15 w16se w16cid w16 w16cex w16sdtdh wp14">
+<w:numbering xmlns:wpc="http://schemas.microsoft.com/office/word/2010/wordprocessingCanvas" xmlns:cx="http://schemas.microsoft.com/office/drawing/2014/chartex" xmlns:cx1="http://schemas.microsoft.com/office/drawing/2015/9/8/chartex" xmlns:cx2="http://schemas.microsoft.com/office/drawing/2015/10/21/chartex" xmlns:cx3="http://schemas.microsoft.com/office/drawing/2016/5/9/chartex" xmlns:cx4="http://schemas.microsoft.com/office/drawing/2016/5/10/chartex" xmlns:cx5="http://schemas.microsoft.com/office/drawing/2016/5/11/chartex" xmlns:cx6="http://schemas.microsoft.com/office/drawing/2016/5/12/chartex" xmlns:cx7="http://schemas.microsoft.com/office/drawing/2016/5/13/chartex" xmlns:cx8="http://schemas.microsoft.com/office/drawing/2016/5/14/chartex" xmlns:mc="http://schemas.openxmlformats.org/markup-compatibility/2006" xmlns:aink="http://schemas.microsoft.com/office/drawing/2016/ink" xmlns:am3d="http://schemas.microsoft.com/office/drawing/2017/model3d" xmlns:o="urn:schemas-microsoft-com:office:office" xmlns:oel="http://schemas.microsoft.com/office/2019/extlst" xmlns:r="http://schemas.openxmlformats.org/officeDocument/2006/relationships" xmlns:m="http://schemas.openxmlformats.org/officeDocument/2006/math" xmlns:v="urn:schemas-microsoft-com:vml" xmlns:wp14="http://schemas.microsoft.com/office/word/2010/wordprocessingDrawing" xmlns:wp="http://schemas.openxmlformats.org/drawingml/2006/wordprocessingDrawing" xmlns:w10="urn:schemas-microsoft-com:office:word" xmlns:w="http://schemas.openxmlformats.org/wordprocessingml/2006/main" xmlns:w14="http://schemas.microsoft.com/office/word/2010/wordml" xmlns:w15="http://schemas.microsoft.com/office/word/2012/wordml" xmlns:w16cex="http://schemas.microsoft.com/office/word/2018/wordml/cex" xmlns:w16cid="http://schemas.microsoft.com/office/word/2016/wordml/cid" xmlns:w16="http://schemas.microsoft.com/office/word/2018/wordml" xmlns:w16du="http://schemas.microsoft.com/office/word/2023/wordml/word16du" xmlns:w16sdtdh="http://schemas.microsoft.com/office/word/2020/wordml/sdtdatahash" xmlns:w16se="http://schemas.microsoft.com/office/word/2015/wordml/symex" xmlns:wpg="http://schemas.microsoft.com/office/word/2010/wordprocessingGroup" xmlns:wpi="http://schemas.microsoft.com/office/word/2010/wordprocessingInk" xmlns:wne="http://schemas.microsoft.com/office/word/2006/wordml" xmlns:wps="http://schemas.microsoft.com/office/word/2010/wordprocessingShape" mc:Ignorable="w14 w15 w16se w16cid w16 w16cex w16sdtdh w16du wp14">
   <w:abstractNum w:abstractNumId="0" w15:restartNumberingAfterBreak="0">
+    <w:nsid w:val="05177E87"/>
+    <w:multiLevelType w:val="multilevel"/>
+    <w:tmpl w:val="C774457A"/>
+    <w:lvl w:ilvl="0">
+      <w:start w:val="1"/>
+      <w:numFmt w:val="decimal"/>
+      <w:lvlText w:val="%1."/>
+      <w:lvlJc w:val="left"/>
+      <w:pPr>
+        <w:tabs>
+          <w:tab w:val="num" w:pos="720"/>
+        </w:tabs>
+        <w:ind w:left="720" w:hanging="360"/>
+      </w:pPr>
+    </w:lvl>
+    <w:lvl w:ilvl="1">
+      <w:start w:val="1"/>
+      <w:numFmt w:val="bullet"/>
+      <w:lvlText w:val="o"/>
+      <w:lvlJc w:val="left"/>
+      <w:pPr>
+        <w:tabs>
+          <w:tab w:val="num" w:pos="1440"/>
+        </w:tabs>
+        <w:ind w:left="1440" w:hanging="360"/>
+      </w:pPr>
+      <w:rPr>
+        <w:rFonts w:ascii="Courier New" w:hAnsi="Courier New" w:hint="default"/>
+        <w:sz w:val="20"/>
+      </w:rPr>
+    </w:lvl>
+    <w:lvl w:ilvl="2" w:tentative="1">
+      <w:start w:val="1"/>
+      <w:numFmt w:val="decimal"/>
+      <w:lvlText w:val="%3."/>
+      <w:lvlJc w:val="left"/>
+      <w:pPr>
+        <w:tabs>
+          <w:tab w:val="num" w:pos="2160"/>
+        </w:tabs>
+        <w:ind w:left="2160" w:hanging="360"/>
+      </w:pPr>
+    </w:lvl>
+    <w:lvl w:ilvl="3" w:tentative="1">
+      <w:start w:val="1"/>
+      <w:numFmt w:val="decimal"/>
+      <w:lvlText w:val="%4."/>
+      <w:lvlJc w:val="left"/>
+      <w:pPr>
+        <w:tabs>
+          <w:tab w:val="num" w:pos="2880"/>
+        </w:tabs>
+        <w:ind w:left="2880" w:hanging="360"/>
+      </w:pPr>
+    </w:lvl>
+    <w:lvl w:ilvl="4" w:tentative="1">
+      <w:start w:val="1"/>
+      <w:numFmt w:val="decimal"/>
+      <w:lvlText w:val="%5."/>
+      <w:lvlJc w:val="left"/>
+      <w:pPr>
+        <w:tabs>
+          <w:tab w:val="num" w:pos="3600"/>
+        </w:tabs>
+        <w:ind w:left="3600" w:hanging="360"/>
+      </w:pPr>
+    </w:lvl>
+    <w:lvl w:ilvl="5" w:tentative="1">
+      <w:start w:val="1"/>
+      <w:numFmt w:val="decimal"/>
+      <w:lvlText w:val="%6."/>
+      <w:lvlJc w:val="left"/>
+      <w:pPr>
+        <w:tabs>
+          <w:tab w:val="num" w:pos="4320"/>
+        </w:tabs>
+        <w:ind w:left="4320" w:hanging="360"/>
+      </w:pPr>
+    </w:lvl>
+    <w:lvl w:ilvl="6" w:tentative="1">
+      <w:start w:val="1"/>
+      <w:numFmt w:val="decimal"/>
+      <w:lvlText w:val="%7."/>
+      <w:lvlJc w:val="left"/>
+      <w:pPr>
+        <w:tabs>
+          <w:tab w:val="num" w:pos="5040"/>
+        </w:tabs>
+        <w:ind w:left="5040" w:hanging="360"/>
+      </w:pPr>
+    </w:lvl>
+    <w:lvl w:ilvl="7" w:tentative="1">
+      <w:start w:val="1"/>
+      <w:numFmt w:val="decimal"/>
+      <w:lvlText w:val="%8."/>
+      <w:lvlJc w:val="left"/>
+      <w:pPr>
+        <w:tabs>
+          <w:tab w:val="num" w:pos="5760"/>
+        </w:tabs>
+        <w:ind w:left="5760" w:hanging="360"/>
+      </w:pPr>
+    </w:lvl>
+    <w:lvl w:ilvl="8" w:tentative="1">
+      <w:start w:val="1"/>
+      <w:numFmt w:val="decimal"/>
+      <w:lvlText w:val="%9."/>
+      <w:lvlJc w:val="left"/>
+      <w:pPr>
+        <w:tabs>
+          <w:tab w:val="num" w:pos="6480"/>
+        </w:tabs>
+        <w:ind w:left="6480" w:hanging="360"/>
+      </w:pPr>
+    </w:lvl>
+  </w:abstractNum>
+  <w:abstractNum w:abstractNumId="1" w15:restartNumberingAfterBreak="0">
+    <w:nsid w:val="0EFC174D"/>
+    <w:multiLevelType w:val="multilevel"/>
+    <w:tmpl w:val="1FDEEFF6"/>
+    <w:lvl w:ilvl="0">
+      <w:start w:val="1"/>
+      <w:numFmt w:val="bullet"/>
+      <w:lvlText w:val=""/>
+      <w:lvlJc w:val="left"/>
+      <w:pPr>
+        <w:tabs>
+          <w:tab w:val="num" w:pos="720"/>
+        </w:tabs>
+        <w:ind w:left="720" w:hanging="360"/>
+      </w:pPr>
+      <w:rPr>
+        <w:rFonts w:ascii="Symbol" w:hAnsi="Symbol" w:hint="default"/>
+        <w:sz w:val="20"/>
+      </w:rPr>
+    </w:lvl>
+    <w:lvl w:ilvl="1" w:tentative="1">
+      <w:start w:val="1"/>
+      <w:numFmt w:val="bullet"/>
+      <w:lvlText w:val="o"/>
+      <w:lvlJc w:val="left"/>
+      <w:pPr>
+        <w:tabs>
+          <w:tab w:val="num" w:pos="1440"/>
+        </w:tabs>
+        <w:ind w:left="1440" w:hanging="360"/>
+      </w:pPr>
+      <w:rPr>
+        <w:rFonts w:ascii="Courier New" w:hAnsi="Courier New" w:hint="default"/>
+        <w:sz w:val="20"/>
+      </w:rPr>
+    </w:lvl>
+    <w:lvl w:ilvl="2" w:tentative="1">
+      <w:start w:val="1"/>
+      <w:numFmt w:val="bullet"/>
+      <w:lvlText w:val=""/>
+      <w:lvlJc w:val="left"/>
+      <w:pPr>
+        <w:tabs>
+          <w:tab w:val="num" w:pos="2160"/>
+        </w:tabs>
+        <w:ind w:left="2160" w:hanging="360"/>
+      </w:pPr>
+      <w:rPr>
+        <w:rFonts w:ascii="Wingdings" w:hAnsi="Wingdings" w:hint="default"/>
+        <w:sz w:val="20"/>
+      </w:rPr>
+    </w:lvl>
+    <w:lvl w:ilvl="3" w:tentative="1">
+      <w:start w:val="1"/>
+      <w:numFmt w:val="bullet"/>
+      <w:lvlText w:val=""/>
+      <w:lvlJc w:val="left"/>
+      <w:pPr>
+        <w:tabs>
+          <w:tab w:val="num" w:pos="2880"/>
+        </w:tabs>
+        <w:ind w:left="2880" w:hanging="360"/>
+      </w:pPr>
+      <w:rPr>
+        <w:rFonts w:ascii="Wingdings" w:hAnsi="Wingdings" w:hint="default"/>
+        <w:sz w:val="20"/>
+      </w:rPr>
+    </w:lvl>
+    <w:lvl w:ilvl="4" w:tentative="1">
+      <w:start w:val="1"/>
+      <w:numFmt w:val="bullet"/>
+      <w:lvlText w:val=""/>
+      <w:lvlJc w:val="left"/>
+      <w:pPr>
+        <w:tabs>
+          <w:tab w:val="num" w:pos="3600"/>
+        </w:tabs>
+        <w:ind w:left="3600" w:hanging="360"/>
+      </w:pPr>
+      <w:rPr>
+        <w:rFonts w:ascii="Wingdings" w:hAnsi="Wingdings" w:hint="default"/>
+        <w:sz w:val="20"/>
+      </w:rPr>
+    </w:lvl>
+    <w:lvl w:ilvl="5" w:tentative="1">
+      <w:start w:val="1"/>
+      <w:numFmt w:val="bullet"/>
+      <w:lvlText w:val=""/>
+      <w:lvlJc w:val="left"/>
+      <w:pPr>
+        <w:tabs>
+          <w:tab w:val="num" w:pos="4320"/>
+        </w:tabs>
+        <w:ind w:left="4320" w:hanging="360"/>
+      </w:pPr>
+      <w:rPr>
+        <w:rFonts w:ascii="Wingdings" w:hAnsi="Wingdings" w:hint="default"/>
+        <w:sz w:val="20"/>
+      </w:rPr>
+    </w:lvl>
+    <w:lvl w:ilvl="6" w:tentative="1">
+      <w:start w:val="1"/>
+      <w:numFmt w:val="bullet"/>
+      <w:lvlText w:val=""/>
+      <w:lvlJc w:val="left"/>
+      <w:pPr>
+        <w:tabs>
+          <w:tab w:val="num" w:pos="5040"/>
+        </w:tabs>
+        <w:ind w:left="5040" w:hanging="360"/>
+      </w:pPr>
+      <w:rPr>
+        <w:rFonts w:ascii="Wingdings" w:hAnsi="Wingdings" w:hint="default"/>
+        <w:sz w:val="20"/>
+      </w:rPr>
+    </w:lvl>
+    <w:lvl w:ilvl="7" w:tentative="1">
+      <w:start w:val="1"/>
+      <w:numFmt w:val="bullet"/>
+      <w:lvlText w:val=""/>
+      <w:lvlJc w:val="left"/>
+      <w:pPr>
+        <w:tabs>
+          <w:tab w:val="num" w:pos="5760"/>
+        </w:tabs>
+        <w:ind w:left="5760" w:hanging="360"/>
+      </w:pPr>
+      <w:rPr>
+        <w:rFonts w:ascii="Wingdings" w:hAnsi="Wingdings" w:hint="default"/>
+        <w:sz w:val="20"/>
+      </w:rPr>
+    </w:lvl>
+    <w:lvl w:ilvl="8" w:tentative="1">
+      <w:start w:val="1"/>
+      <w:numFmt w:val="bullet"/>
+      <w:lvlText w:val=""/>
+      <w:lvlJc w:val="left"/>
+      <w:pPr>
+        <w:tabs>
+          <w:tab w:val="num" w:pos="6480"/>
+        </w:tabs>
+        <w:ind w:left="6480" w:hanging="360"/>
+      </w:pPr>
+      <w:rPr>
+        <w:rFonts w:ascii="Wingdings" w:hAnsi="Wingdings" w:hint="default"/>
+        <w:sz w:val="20"/>
+      </w:rPr>
+    </w:lvl>
+  </w:abstractNum>
+  <w:abstractNum w:abstractNumId="2" w15:restartNumberingAfterBreak="0">
+    <w:nsid w:val="0FA55B58"/>
+    <w:multiLevelType w:val="multilevel"/>
+    <w:tmpl w:val="30AE045A"/>
+    <w:lvl w:ilvl="0">
+      <w:start w:val="1"/>
+      <w:numFmt w:val="bullet"/>
+      <w:lvlText w:val=""/>
+      <w:lvlJc w:val="left"/>
+      <w:pPr>
+        <w:tabs>
+          <w:tab w:val="num" w:pos="720"/>
+        </w:tabs>
+        <w:ind w:left="720" w:hanging="360"/>
+      </w:pPr>
+      <w:rPr>
+        <w:rFonts w:ascii="Symbol" w:hAnsi="Symbol" w:hint="default"/>
+        <w:sz w:val="20"/>
+      </w:rPr>
+    </w:lvl>
+    <w:lvl w:ilvl="1" w:tentative="1">
+      <w:start w:val="1"/>
+      <w:numFmt w:val="bullet"/>
+      <w:lvlText w:val="o"/>
+      <w:lvlJc w:val="left"/>
+      <w:pPr>
+        <w:tabs>
+          <w:tab w:val="num" w:pos="1440"/>
+        </w:tabs>
+        <w:ind w:left="1440" w:hanging="360"/>
+      </w:pPr>
+      <w:rPr>
+        <w:rFonts w:ascii="Courier New" w:hAnsi="Courier New" w:hint="default"/>
+        <w:sz w:val="20"/>
+      </w:rPr>
+    </w:lvl>
+    <w:lvl w:ilvl="2" w:tentative="1">
+      <w:start w:val="1"/>
+      <w:numFmt w:val="bullet"/>
+      <w:lvlText w:val=""/>
+      <w:lvlJc w:val="left"/>
+      <w:pPr>
+        <w:tabs>
+          <w:tab w:val="num" w:pos="2160"/>
+        </w:tabs>
+        <w:ind w:left="2160" w:hanging="360"/>
+      </w:pPr>
+      <w:rPr>
+        <w:rFonts w:ascii="Wingdings" w:hAnsi="Wingdings" w:hint="default"/>
+        <w:sz w:val="20"/>
+      </w:rPr>
+    </w:lvl>
+    <w:lvl w:ilvl="3" w:tentative="1">
+      <w:start w:val="1"/>
+      <w:numFmt w:val="bullet"/>
+      <w:lvlText w:val=""/>
+      <w:lvlJc w:val="left"/>
+      <w:pPr>
+        <w:tabs>
+          <w:tab w:val="num" w:pos="2880"/>
+        </w:tabs>
+        <w:ind w:left="2880" w:hanging="360"/>
+      </w:pPr>
+      <w:rPr>
+        <w:rFonts w:ascii="Wingdings" w:hAnsi="Wingdings" w:hint="default"/>
+        <w:sz w:val="20"/>
+      </w:rPr>
+    </w:lvl>
+    <w:lvl w:ilvl="4" w:tentative="1">
+      <w:start w:val="1"/>
+      <w:numFmt w:val="bullet"/>
+      <w:lvlText w:val=""/>
+      <w:lvlJc w:val="left"/>
+      <w:pPr>
+        <w:tabs>
+          <w:tab w:val="num" w:pos="3600"/>
+        </w:tabs>
+        <w:ind w:left="3600" w:hanging="360"/>
+      </w:pPr>
+      <w:rPr>
+        <w:rFonts w:ascii="Wingdings" w:hAnsi="Wingdings" w:hint="default"/>
+        <w:sz w:val="20"/>
+      </w:rPr>
+    </w:lvl>
+    <w:lvl w:ilvl="5" w:tentative="1">
+      <w:start w:val="1"/>
+      <w:numFmt w:val="bullet"/>
+      <w:lvlText w:val=""/>
+      <w:lvlJc w:val="left"/>
+      <w:pPr>
+        <w:tabs>
+          <w:tab w:val="num" w:pos="4320"/>
+        </w:tabs>
+        <w:ind w:left="4320" w:hanging="360"/>
+      </w:pPr>
+      <w:rPr>
+        <w:rFonts w:ascii="Wingdings" w:hAnsi="Wingdings" w:hint="default"/>
+        <w:sz w:val="20"/>
+      </w:rPr>
+    </w:lvl>
+    <w:lvl w:ilvl="6" w:tentative="1">
+      <w:start w:val="1"/>
+      <w:numFmt w:val="bullet"/>
+      <w:lvlText w:val=""/>
+      <w:lvlJc w:val="left"/>
+      <w:pPr>
+        <w:tabs>
+          <w:tab w:val="num" w:pos="5040"/>
+        </w:tabs>
+        <w:ind w:left="5040" w:hanging="360"/>
+      </w:pPr>
+      <w:rPr>
+        <w:rFonts w:ascii="Wingdings" w:hAnsi="Wingdings" w:hint="default"/>
+        <w:sz w:val="20"/>
+      </w:rPr>
+    </w:lvl>
+    <w:lvl w:ilvl="7" w:tentative="1">
+      <w:start w:val="1"/>
+      <w:numFmt w:val="bullet"/>
+      <w:lvlText w:val=""/>
+      <w:lvlJc w:val="left"/>
+      <w:pPr>
+        <w:tabs>
+          <w:tab w:val="num" w:pos="5760"/>
+        </w:tabs>
+        <w:ind w:left="5760" w:hanging="360"/>
+      </w:pPr>
+      <w:rPr>
+        <w:rFonts w:ascii="Wingdings" w:hAnsi="Wingdings" w:hint="default"/>
+        <w:sz w:val="20"/>
+      </w:rPr>
+    </w:lvl>
+    <w:lvl w:ilvl="8" w:tentative="1">
+      <w:start w:val="1"/>
+      <w:numFmt w:val="bullet"/>
+      <w:lvlText w:val=""/>
+      <w:lvlJc w:val="left"/>
+      <w:pPr>
+        <w:tabs>
+          <w:tab w:val="num" w:pos="6480"/>
+        </w:tabs>
+        <w:ind w:left="6480" w:hanging="360"/>
+      </w:pPr>
+      <w:rPr>
+        <w:rFonts w:ascii="Wingdings" w:hAnsi="Wingdings" w:hint="default"/>
+        <w:sz w:val="20"/>
+      </w:rPr>
+    </w:lvl>
+  </w:abstractNum>
+  <w:abstractNum w:abstractNumId="3" w15:restartNumberingAfterBreak="0">
+    <w:nsid w:val="114D6D7B"/>
+    <w:multiLevelType w:val="multilevel"/>
+    <w:tmpl w:val="C85CEC5A"/>
+    <w:lvl w:ilvl="0">
+      <w:start w:val="1"/>
+      <w:numFmt w:val="decimal"/>
+      <w:lvlText w:val="%1."/>
+      <w:lvlJc w:val="left"/>
+      <w:pPr>
+        <w:tabs>
+          <w:tab w:val="num" w:pos="720"/>
+        </w:tabs>
+        <w:ind w:left="720" w:hanging="360"/>
+      </w:pPr>
+    </w:lvl>
+    <w:lvl w:ilvl="1">
+      <w:start w:val="1"/>
+      <w:numFmt w:val="bullet"/>
+      <w:lvlText w:val="o"/>
+      <w:lvlJc w:val="left"/>
+      <w:pPr>
+        <w:tabs>
+          <w:tab w:val="num" w:pos="1440"/>
+        </w:tabs>
+        <w:ind w:left="1440" w:hanging="360"/>
+      </w:pPr>
+      <w:rPr>
+        <w:rFonts w:ascii="Courier New" w:hAnsi="Courier New" w:hint="default"/>
+        <w:sz w:val="20"/>
+      </w:rPr>
+    </w:lvl>
+    <w:lvl w:ilvl="2">
+      <w:start w:val="1"/>
+      <w:numFmt w:val="bullet"/>
+      <w:lvlText w:val=""/>
+      <w:lvlJc w:val="left"/>
+      <w:pPr>
+        <w:tabs>
+          <w:tab w:val="num" w:pos="2160"/>
+        </w:tabs>
+        <w:ind w:left="2160" w:hanging="360"/>
+      </w:pPr>
+      <w:rPr>
+        <w:rFonts w:ascii="Wingdings" w:hAnsi="Wingdings" w:hint="default"/>
+        <w:sz w:val="20"/>
+      </w:rPr>
+    </w:lvl>
+    <w:lvl w:ilvl="3" w:tentative="1">
+      <w:start w:val="1"/>
+      <w:numFmt w:val="decimal"/>
+      <w:lvlText w:val="%4."/>
+      <w:lvlJc w:val="left"/>
+      <w:pPr>
+        <w:tabs>
+          <w:tab w:val="num" w:pos="2880"/>
+        </w:tabs>
+        <w:ind w:left="2880" w:hanging="360"/>
+      </w:pPr>
+    </w:lvl>
+    <w:lvl w:ilvl="4" w:tentative="1">
+      <w:start w:val="1"/>
+      <w:numFmt w:val="decimal"/>
+      <w:lvlText w:val="%5."/>
+      <w:lvlJc w:val="left"/>
+      <w:pPr>
+        <w:tabs>
+          <w:tab w:val="num" w:pos="3600"/>
+        </w:tabs>
+        <w:ind w:left="3600" w:hanging="360"/>
+      </w:pPr>
+    </w:lvl>
+    <w:lvl w:ilvl="5" w:tentative="1">
+      <w:start w:val="1"/>
+      <w:numFmt w:val="decimal"/>
+      <w:lvlText w:val="%6."/>
+      <w:lvlJc w:val="left"/>
+      <w:pPr>
+        <w:tabs>
+          <w:tab w:val="num" w:pos="4320"/>
+        </w:tabs>
+        <w:ind w:left="4320" w:hanging="360"/>
+      </w:pPr>
+    </w:lvl>
+    <w:lvl w:ilvl="6" w:tentative="1">
+      <w:start w:val="1"/>
+      <w:numFmt w:val="decimal"/>
+      <w:lvlText w:val="%7."/>
+      <w:lvlJc w:val="left"/>
+      <w:pPr>
+        <w:tabs>
+          <w:tab w:val="num" w:pos="5040"/>
+        </w:tabs>
+        <w:ind w:left="5040" w:hanging="360"/>
+      </w:pPr>
+    </w:lvl>
+    <w:lvl w:ilvl="7" w:tentative="1">
+      <w:start w:val="1"/>
+      <w:numFmt w:val="decimal"/>
+      <w:lvlText w:val="%8."/>
+      <w:lvlJc w:val="left"/>
+      <w:pPr>
+        <w:tabs>
+          <w:tab w:val="num" w:pos="5760"/>
+        </w:tabs>
+        <w:ind w:left="5760" w:hanging="360"/>
+      </w:pPr>
+    </w:lvl>
+    <w:lvl w:ilvl="8" w:tentative="1">
+      <w:start w:val="1"/>
+      <w:numFmt w:val="decimal"/>
+      <w:lvlText w:val="%9."/>
+      <w:lvlJc w:val="left"/>
+      <w:pPr>
+        <w:tabs>
+          <w:tab w:val="num" w:pos="6480"/>
+        </w:tabs>
+        <w:ind w:left="6480" w:hanging="360"/>
+      </w:pPr>
+    </w:lvl>
+  </w:abstractNum>
+  <w:abstractNum w:abstractNumId="4" w15:restartNumberingAfterBreak="0">
+    <w:nsid w:val="396B711D"/>
+    <w:multiLevelType w:val="multilevel"/>
+    <w:tmpl w:val="4574CEA8"/>
+    <w:lvl w:ilvl="0">
+      <w:start w:val="1"/>
+      <w:numFmt w:val="decimal"/>
+      <w:lvlText w:val="%1."/>
+      <w:lvlJc w:val="left"/>
+      <w:pPr>
+        <w:tabs>
+          <w:tab w:val="num" w:pos="720"/>
+        </w:tabs>
+        <w:ind w:left="720" w:hanging="360"/>
+      </w:pPr>
+    </w:lvl>
+    <w:lvl w:ilvl="1">
+      <w:start w:val="1"/>
+      <w:numFmt w:val="bullet"/>
+      <w:lvlText w:val="o"/>
+      <w:lvlJc w:val="left"/>
+      <w:pPr>
+        <w:tabs>
+          <w:tab w:val="num" w:pos="1440"/>
+        </w:tabs>
+        <w:ind w:left="1440" w:hanging="360"/>
+      </w:pPr>
+      <w:rPr>
+        <w:rFonts w:ascii="Courier New" w:hAnsi="Courier New" w:hint="default"/>
+        <w:sz w:val="20"/>
+      </w:rPr>
+    </w:lvl>
+    <w:lvl w:ilvl="2" w:tentative="1">
+      <w:start w:val="1"/>
+      <w:numFmt w:val="decimal"/>
+      <w:lvlText w:val="%3."/>
+      <w:lvlJc w:val="left"/>
+      <w:pPr>
+        <w:tabs>
+          <w:tab w:val="num" w:pos="2160"/>
+        </w:tabs>
+        <w:ind w:left="2160" w:hanging="360"/>
+      </w:pPr>
+    </w:lvl>
+    <w:lvl w:ilvl="3" w:tentative="1">
+      <w:start w:val="1"/>
+      <w:numFmt w:val="decimal"/>
+      <w:lvlText w:val="%4."/>
+      <w:lvlJc w:val="left"/>
+      <w:pPr>
+        <w:tabs>
+          <w:tab w:val="num" w:pos="2880"/>
+        </w:tabs>
+        <w:ind w:left="2880" w:hanging="360"/>
+      </w:pPr>
+    </w:lvl>
+    <w:lvl w:ilvl="4" w:tentative="1">
+      <w:start w:val="1"/>
+      <w:numFmt w:val="decimal"/>
+      <w:lvlText w:val="%5."/>
+      <w:lvlJc w:val="left"/>
+      <w:pPr>
+        <w:tabs>
+          <w:tab w:val="num" w:pos="3600"/>
+        </w:tabs>
+        <w:ind w:left="3600" w:hanging="360"/>
+      </w:pPr>
+    </w:lvl>
+    <w:lvl w:ilvl="5" w:tentative="1">
+      <w:start w:val="1"/>
+      <w:numFmt w:val="decimal"/>
+      <w:lvlText w:val="%6."/>
+      <w:lvlJc w:val="left"/>
+      <w:pPr>
+        <w:tabs>
+          <w:tab w:val="num" w:pos="4320"/>
+        </w:tabs>
+        <w:ind w:left="4320" w:hanging="360"/>
+      </w:pPr>
+    </w:lvl>
+    <w:lvl w:ilvl="6" w:tentative="1">
+      <w:start w:val="1"/>
+      <w:numFmt w:val="decimal"/>
+      <w:lvlText w:val="%7."/>
+      <w:lvlJc w:val="left"/>
+      <w:pPr>
+        <w:tabs>
+          <w:tab w:val="num" w:pos="5040"/>
+        </w:tabs>
+        <w:ind w:left="5040" w:hanging="360"/>
+      </w:pPr>
+    </w:lvl>
+    <w:lvl w:ilvl="7" w:tentative="1">
+      <w:start w:val="1"/>
+      <w:numFmt w:val="decimal"/>
+      <w:lvlText w:val="%8."/>
+      <w:lvlJc w:val="left"/>
+      <w:pPr>
+        <w:tabs>
+          <w:tab w:val="num" w:pos="5760"/>
+        </w:tabs>
+        <w:ind w:left="5760" w:hanging="360"/>
+      </w:pPr>
+    </w:lvl>
+    <w:lvl w:ilvl="8" w:tentative="1">
+      <w:start w:val="1"/>
+      <w:numFmt w:val="decimal"/>
+      <w:lvlText w:val="%9."/>
+      <w:lvlJc w:val="left"/>
+      <w:pPr>
+        <w:tabs>
+          <w:tab w:val="num" w:pos="6480"/>
+        </w:tabs>
+        <w:ind w:left="6480" w:hanging="360"/>
+      </w:pPr>
+    </w:lvl>
+  </w:abstractNum>
+  <w:abstractNum w:abstractNumId="5" w15:restartNumberingAfterBreak="0">
     <w:nsid w:val="3C8D37CD"/>
     <w:multiLevelType w:val="multilevel"/>
     <w:tmpl w:val="D74C0A70"/>
@@ -954,7 +3215,1015 @@
       </w:pPr>
     </w:lvl>
   </w:abstractNum>
-  <w:abstractNum w:abstractNumId="1" w15:restartNumberingAfterBreak="0">
+  <w:abstractNum w:abstractNumId="6" w15:restartNumberingAfterBreak="0">
+    <w:nsid w:val="3CC45885"/>
+    <w:multiLevelType w:val="multilevel"/>
+    <w:tmpl w:val="5048528E"/>
+    <w:lvl w:ilvl="0">
+      <w:start w:val="1"/>
+      <w:numFmt w:val="decimal"/>
+      <w:lvlText w:val="%1."/>
+      <w:lvlJc w:val="left"/>
+      <w:pPr>
+        <w:tabs>
+          <w:tab w:val="num" w:pos="720"/>
+        </w:tabs>
+        <w:ind w:left="720" w:hanging="360"/>
+      </w:pPr>
+    </w:lvl>
+    <w:lvl w:ilvl="1" w:tentative="1">
+      <w:start w:val="1"/>
+      <w:numFmt w:val="decimal"/>
+      <w:lvlText w:val="%2."/>
+      <w:lvlJc w:val="left"/>
+      <w:pPr>
+        <w:tabs>
+          <w:tab w:val="num" w:pos="1440"/>
+        </w:tabs>
+        <w:ind w:left="1440" w:hanging="360"/>
+      </w:pPr>
+    </w:lvl>
+    <w:lvl w:ilvl="2" w:tentative="1">
+      <w:start w:val="1"/>
+      <w:numFmt w:val="decimal"/>
+      <w:lvlText w:val="%3."/>
+      <w:lvlJc w:val="left"/>
+      <w:pPr>
+        <w:tabs>
+          <w:tab w:val="num" w:pos="2160"/>
+        </w:tabs>
+        <w:ind w:left="2160" w:hanging="360"/>
+      </w:pPr>
+    </w:lvl>
+    <w:lvl w:ilvl="3" w:tentative="1">
+      <w:start w:val="1"/>
+      <w:numFmt w:val="decimal"/>
+      <w:lvlText w:val="%4."/>
+      <w:lvlJc w:val="left"/>
+      <w:pPr>
+        <w:tabs>
+          <w:tab w:val="num" w:pos="2880"/>
+        </w:tabs>
+        <w:ind w:left="2880" w:hanging="360"/>
+      </w:pPr>
+    </w:lvl>
+    <w:lvl w:ilvl="4" w:tentative="1">
+      <w:start w:val="1"/>
+      <w:numFmt w:val="decimal"/>
+      <w:lvlText w:val="%5."/>
+      <w:lvlJc w:val="left"/>
+      <w:pPr>
+        <w:tabs>
+          <w:tab w:val="num" w:pos="3600"/>
+        </w:tabs>
+        <w:ind w:left="3600" w:hanging="360"/>
+      </w:pPr>
+    </w:lvl>
+    <w:lvl w:ilvl="5" w:tentative="1">
+      <w:start w:val="1"/>
+      <w:numFmt w:val="decimal"/>
+      <w:lvlText w:val="%6."/>
+      <w:lvlJc w:val="left"/>
+      <w:pPr>
+        <w:tabs>
+          <w:tab w:val="num" w:pos="4320"/>
+        </w:tabs>
+        <w:ind w:left="4320" w:hanging="360"/>
+      </w:pPr>
+    </w:lvl>
+    <w:lvl w:ilvl="6" w:tentative="1">
+      <w:start w:val="1"/>
+      <w:numFmt w:val="decimal"/>
+      <w:lvlText w:val="%7."/>
+      <w:lvlJc w:val="left"/>
+      <w:pPr>
+        <w:tabs>
+          <w:tab w:val="num" w:pos="5040"/>
+        </w:tabs>
+        <w:ind w:left="5040" w:hanging="360"/>
+      </w:pPr>
+    </w:lvl>
+    <w:lvl w:ilvl="7" w:tentative="1">
+      <w:start w:val="1"/>
+      <w:numFmt w:val="decimal"/>
+      <w:lvlText w:val="%8."/>
+      <w:lvlJc w:val="left"/>
+      <w:pPr>
+        <w:tabs>
+          <w:tab w:val="num" w:pos="5760"/>
+        </w:tabs>
+        <w:ind w:left="5760" w:hanging="360"/>
+      </w:pPr>
+    </w:lvl>
+    <w:lvl w:ilvl="8" w:tentative="1">
+      <w:start w:val="1"/>
+      <w:numFmt w:val="decimal"/>
+      <w:lvlText w:val="%9."/>
+      <w:lvlJc w:val="left"/>
+      <w:pPr>
+        <w:tabs>
+          <w:tab w:val="num" w:pos="6480"/>
+        </w:tabs>
+        <w:ind w:left="6480" w:hanging="360"/>
+      </w:pPr>
+    </w:lvl>
+  </w:abstractNum>
+  <w:abstractNum w:abstractNumId="7" w15:restartNumberingAfterBreak="0">
+    <w:nsid w:val="47C22421"/>
+    <w:multiLevelType w:val="multilevel"/>
+    <w:tmpl w:val="628E738E"/>
+    <w:lvl w:ilvl="0">
+      <w:start w:val="1"/>
+      <w:numFmt w:val="decimal"/>
+      <w:lvlText w:val="%1."/>
+      <w:lvlJc w:val="left"/>
+      <w:pPr>
+        <w:tabs>
+          <w:tab w:val="num" w:pos="720"/>
+        </w:tabs>
+        <w:ind w:left="720" w:hanging="360"/>
+      </w:pPr>
+    </w:lvl>
+    <w:lvl w:ilvl="1">
+      <w:start w:val="1"/>
+      <w:numFmt w:val="bullet"/>
+      <w:lvlText w:val="o"/>
+      <w:lvlJc w:val="left"/>
+      <w:pPr>
+        <w:tabs>
+          <w:tab w:val="num" w:pos="1440"/>
+        </w:tabs>
+        <w:ind w:left="1440" w:hanging="360"/>
+      </w:pPr>
+      <w:rPr>
+        <w:rFonts w:ascii="Courier New" w:hAnsi="Courier New" w:hint="default"/>
+        <w:sz w:val="20"/>
+      </w:rPr>
+    </w:lvl>
+    <w:lvl w:ilvl="2">
+      <w:start w:val="1"/>
+      <w:numFmt w:val="bullet"/>
+      <w:lvlText w:val=""/>
+      <w:lvlJc w:val="left"/>
+      <w:pPr>
+        <w:tabs>
+          <w:tab w:val="num" w:pos="2160"/>
+        </w:tabs>
+        <w:ind w:left="2160" w:hanging="360"/>
+      </w:pPr>
+      <w:rPr>
+        <w:rFonts w:ascii="Wingdings" w:hAnsi="Wingdings" w:hint="default"/>
+        <w:sz w:val="20"/>
+      </w:rPr>
+    </w:lvl>
+    <w:lvl w:ilvl="3" w:tentative="1">
+      <w:start w:val="1"/>
+      <w:numFmt w:val="decimal"/>
+      <w:lvlText w:val="%4."/>
+      <w:lvlJc w:val="left"/>
+      <w:pPr>
+        <w:tabs>
+          <w:tab w:val="num" w:pos="2880"/>
+        </w:tabs>
+        <w:ind w:left="2880" w:hanging="360"/>
+      </w:pPr>
+    </w:lvl>
+    <w:lvl w:ilvl="4" w:tentative="1">
+      <w:start w:val="1"/>
+      <w:numFmt w:val="decimal"/>
+      <w:lvlText w:val="%5."/>
+      <w:lvlJc w:val="left"/>
+      <w:pPr>
+        <w:tabs>
+          <w:tab w:val="num" w:pos="3600"/>
+        </w:tabs>
+        <w:ind w:left="3600" w:hanging="360"/>
+      </w:pPr>
+    </w:lvl>
+    <w:lvl w:ilvl="5" w:tentative="1">
+      <w:start w:val="1"/>
+      <w:numFmt w:val="decimal"/>
+      <w:lvlText w:val="%6."/>
+      <w:lvlJc w:val="left"/>
+      <w:pPr>
+        <w:tabs>
+          <w:tab w:val="num" w:pos="4320"/>
+        </w:tabs>
+        <w:ind w:left="4320" w:hanging="360"/>
+      </w:pPr>
+    </w:lvl>
+    <w:lvl w:ilvl="6" w:tentative="1">
+      <w:start w:val="1"/>
+      <w:numFmt w:val="decimal"/>
+      <w:lvlText w:val="%7."/>
+      <w:lvlJc w:val="left"/>
+      <w:pPr>
+        <w:tabs>
+          <w:tab w:val="num" w:pos="5040"/>
+        </w:tabs>
+        <w:ind w:left="5040" w:hanging="360"/>
+      </w:pPr>
+    </w:lvl>
+    <w:lvl w:ilvl="7" w:tentative="1">
+      <w:start w:val="1"/>
+      <w:numFmt w:val="decimal"/>
+      <w:lvlText w:val="%8."/>
+      <w:lvlJc w:val="left"/>
+      <w:pPr>
+        <w:tabs>
+          <w:tab w:val="num" w:pos="5760"/>
+        </w:tabs>
+        <w:ind w:left="5760" w:hanging="360"/>
+      </w:pPr>
+    </w:lvl>
+    <w:lvl w:ilvl="8" w:tentative="1">
+      <w:start w:val="1"/>
+      <w:numFmt w:val="decimal"/>
+      <w:lvlText w:val="%9."/>
+      <w:lvlJc w:val="left"/>
+      <w:pPr>
+        <w:tabs>
+          <w:tab w:val="num" w:pos="6480"/>
+        </w:tabs>
+        <w:ind w:left="6480" w:hanging="360"/>
+      </w:pPr>
+    </w:lvl>
+  </w:abstractNum>
+  <w:abstractNum w:abstractNumId="8" w15:restartNumberingAfterBreak="0">
+    <w:nsid w:val="4C272E3C"/>
+    <w:multiLevelType w:val="multilevel"/>
+    <w:tmpl w:val="D4BA6DD4"/>
+    <w:lvl w:ilvl="0">
+      <w:start w:val="1"/>
+      <w:numFmt w:val="decimal"/>
+      <w:lvlText w:val="%1."/>
+      <w:lvlJc w:val="left"/>
+      <w:pPr>
+        <w:tabs>
+          <w:tab w:val="num" w:pos="720"/>
+        </w:tabs>
+        <w:ind w:left="720" w:hanging="360"/>
+      </w:pPr>
+    </w:lvl>
+    <w:lvl w:ilvl="1">
+      <w:start w:val="1"/>
+      <w:numFmt w:val="bullet"/>
+      <w:lvlText w:val="o"/>
+      <w:lvlJc w:val="left"/>
+      <w:pPr>
+        <w:tabs>
+          <w:tab w:val="num" w:pos="1440"/>
+        </w:tabs>
+        <w:ind w:left="1440" w:hanging="360"/>
+      </w:pPr>
+      <w:rPr>
+        <w:rFonts w:ascii="Courier New" w:hAnsi="Courier New" w:hint="default"/>
+        <w:sz w:val="20"/>
+      </w:rPr>
+    </w:lvl>
+    <w:lvl w:ilvl="2">
+      <w:start w:val="1"/>
+      <w:numFmt w:val="bullet"/>
+      <w:lvlText w:val=""/>
+      <w:lvlJc w:val="left"/>
+      <w:pPr>
+        <w:tabs>
+          <w:tab w:val="num" w:pos="2160"/>
+        </w:tabs>
+        <w:ind w:left="2160" w:hanging="360"/>
+      </w:pPr>
+      <w:rPr>
+        <w:rFonts w:ascii="Wingdings" w:hAnsi="Wingdings" w:hint="default"/>
+        <w:sz w:val="20"/>
+      </w:rPr>
+    </w:lvl>
+    <w:lvl w:ilvl="3" w:tentative="1">
+      <w:start w:val="1"/>
+      <w:numFmt w:val="decimal"/>
+      <w:lvlText w:val="%4."/>
+      <w:lvlJc w:val="left"/>
+      <w:pPr>
+        <w:tabs>
+          <w:tab w:val="num" w:pos="2880"/>
+        </w:tabs>
+        <w:ind w:left="2880" w:hanging="360"/>
+      </w:pPr>
+    </w:lvl>
+    <w:lvl w:ilvl="4" w:tentative="1">
+      <w:start w:val="1"/>
+      <w:numFmt w:val="decimal"/>
+      <w:lvlText w:val="%5."/>
+      <w:lvlJc w:val="left"/>
+      <w:pPr>
+        <w:tabs>
+          <w:tab w:val="num" w:pos="3600"/>
+        </w:tabs>
+        <w:ind w:left="3600" w:hanging="360"/>
+      </w:pPr>
+    </w:lvl>
+    <w:lvl w:ilvl="5" w:tentative="1">
+      <w:start w:val="1"/>
+      <w:numFmt w:val="decimal"/>
+      <w:lvlText w:val="%6."/>
+      <w:lvlJc w:val="left"/>
+      <w:pPr>
+        <w:tabs>
+          <w:tab w:val="num" w:pos="4320"/>
+        </w:tabs>
+        <w:ind w:left="4320" w:hanging="360"/>
+      </w:pPr>
+    </w:lvl>
+    <w:lvl w:ilvl="6" w:tentative="1">
+      <w:start w:val="1"/>
+      <w:numFmt w:val="decimal"/>
+      <w:lvlText w:val="%7."/>
+      <w:lvlJc w:val="left"/>
+      <w:pPr>
+        <w:tabs>
+          <w:tab w:val="num" w:pos="5040"/>
+        </w:tabs>
+        <w:ind w:left="5040" w:hanging="360"/>
+      </w:pPr>
+    </w:lvl>
+    <w:lvl w:ilvl="7" w:tentative="1">
+      <w:start w:val="1"/>
+      <w:numFmt w:val="decimal"/>
+      <w:lvlText w:val="%8."/>
+      <w:lvlJc w:val="left"/>
+      <w:pPr>
+        <w:tabs>
+          <w:tab w:val="num" w:pos="5760"/>
+        </w:tabs>
+        <w:ind w:left="5760" w:hanging="360"/>
+      </w:pPr>
+    </w:lvl>
+    <w:lvl w:ilvl="8" w:tentative="1">
+      <w:start w:val="1"/>
+      <w:numFmt w:val="decimal"/>
+      <w:lvlText w:val="%9."/>
+      <w:lvlJc w:val="left"/>
+      <w:pPr>
+        <w:tabs>
+          <w:tab w:val="num" w:pos="6480"/>
+        </w:tabs>
+        <w:ind w:left="6480" w:hanging="360"/>
+      </w:pPr>
+    </w:lvl>
+  </w:abstractNum>
+  <w:abstractNum w:abstractNumId="9" w15:restartNumberingAfterBreak="0">
+    <w:nsid w:val="5BE0666C"/>
+    <w:multiLevelType w:val="multilevel"/>
+    <w:tmpl w:val="189A27CE"/>
+    <w:lvl w:ilvl="0">
+      <w:start w:val="1"/>
+      <w:numFmt w:val="bullet"/>
+      <w:lvlText w:val=""/>
+      <w:lvlJc w:val="left"/>
+      <w:pPr>
+        <w:tabs>
+          <w:tab w:val="num" w:pos="720"/>
+        </w:tabs>
+        <w:ind w:left="720" w:hanging="360"/>
+      </w:pPr>
+      <w:rPr>
+        <w:rFonts w:ascii="Symbol" w:hAnsi="Symbol" w:hint="default"/>
+        <w:sz w:val="20"/>
+      </w:rPr>
+    </w:lvl>
+    <w:lvl w:ilvl="1" w:tentative="1">
+      <w:start w:val="1"/>
+      <w:numFmt w:val="bullet"/>
+      <w:lvlText w:val="o"/>
+      <w:lvlJc w:val="left"/>
+      <w:pPr>
+        <w:tabs>
+          <w:tab w:val="num" w:pos="1440"/>
+        </w:tabs>
+        <w:ind w:left="1440" w:hanging="360"/>
+      </w:pPr>
+      <w:rPr>
+        <w:rFonts w:ascii="Courier New" w:hAnsi="Courier New" w:hint="default"/>
+        <w:sz w:val="20"/>
+      </w:rPr>
+    </w:lvl>
+    <w:lvl w:ilvl="2" w:tentative="1">
+      <w:start w:val="1"/>
+      <w:numFmt w:val="bullet"/>
+      <w:lvlText w:val=""/>
+      <w:lvlJc w:val="left"/>
+      <w:pPr>
+        <w:tabs>
+          <w:tab w:val="num" w:pos="2160"/>
+        </w:tabs>
+        <w:ind w:left="2160" w:hanging="360"/>
+      </w:pPr>
+      <w:rPr>
+        <w:rFonts w:ascii="Wingdings" w:hAnsi="Wingdings" w:hint="default"/>
+        <w:sz w:val="20"/>
+      </w:rPr>
+    </w:lvl>
+    <w:lvl w:ilvl="3" w:tentative="1">
+      <w:start w:val="1"/>
+      <w:numFmt w:val="bullet"/>
+      <w:lvlText w:val=""/>
+      <w:lvlJc w:val="left"/>
+      <w:pPr>
+        <w:tabs>
+          <w:tab w:val="num" w:pos="2880"/>
+        </w:tabs>
+        <w:ind w:left="2880" w:hanging="360"/>
+      </w:pPr>
+      <w:rPr>
+        <w:rFonts w:ascii="Wingdings" w:hAnsi="Wingdings" w:hint="default"/>
+        <w:sz w:val="20"/>
+      </w:rPr>
+    </w:lvl>
+    <w:lvl w:ilvl="4" w:tentative="1">
+      <w:start w:val="1"/>
+      <w:numFmt w:val="bullet"/>
+      <w:lvlText w:val=""/>
+      <w:lvlJc w:val="left"/>
+      <w:pPr>
+        <w:tabs>
+          <w:tab w:val="num" w:pos="3600"/>
+        </w:tabs>
+        <w:ind w:left="3600" w:hanging="360"/>
+      </w:pPr>
+      <w:rPr>
+        <w:rFonts w:ascii="Wingdings" w:hAnsi="Wingdings" w:hint="default"/>
+        <w:sz w:val="20"/>
+      </w:rPr>
+    </w:lvl>
+    <w:lvl w:ilvl="5" w:tentative="1">
+      <w:start w:val="1"/>
+      <w:numFmt w:val="bullet"/>
+      <w:lvlText w:val=""/>
+      <w:lvlJc w:val="left"/>
+      <w:pPr>
+        <w:tabs>
+          <w:tab w:val="num" w:pos="4320"/>
+        </w:tabs>
+        <w:ind w:left="4320" w:hanging="360"/>
+      </w:pPr>
+      <w:rPr>
+        <w:rFonts w:ascii="Wingdings" w:hAnsi="Wingdings" w:hint="default"/>
+        <w:sz w:val="20"/>
+      </w:rPr>
+    </w:lvl>
+    <w:lvl w:ilvl="6" w:tentative="1">
+      <w:start w:val="1"/>
+      <w:numFmt w:val="bullet"/>
+      <w:lvlText w:val=""/>
+      <w:lvlJc w:val="left"/>
+      <w:pPr>
+        <w:tabs>
+          <w:tab w:val="num" w:pos="5040"/>
+        </w:tabs>
+        <w:ind w:left="5040" w:hanging="360"/>
+      </w:pPr>
+      <w:rPr>
+        <w:rFonts w:ascii="Wingdings" w:hAnsi="Wingdings" w:hint="default"/>
+        <w:sz w:val="20"/>
+      </w:rPr>
+    </w:lvl>
+    <w:lvl w:ilvl="7" w:tentative="1">
+      <w:start w:val="1"/>
+      <w:numFmt w:val="bullet"/>
+      <w:lvlText w:val=""/>
+      <w:lvlJc w:val="left"/>
+      <w:pPr>
+        <w:tabs>
+          <w:tab w:val="num" w:pos="5760"/>
+        </w:tabs>
+        <w:ind w:left="5760" w:hanging="360"/>
+      </w:pPr>
+      <w:rPr>
+        <w:rFonts w:ascii="Wingdings" w:hAnsi="Wingdings" w:hint="default"/>
+        <w:sz w:val="20"/>
+      </w:rPr>
+    </w:lvl>
+    <w:lvl w:ilvl="8" w:tentative="1">
+      <w:start w:val="1"/>
+      <w:numFmt w:val="bullet"/>
+      <w:lvlText w:val=""/>
+      <w:lvlJc w:val="left"/>
+      <w:pPr>
+        <w:tabs>
+          <w:tab w:val="num" w:pos="6480"/>
+        </w:tabs>
+        <w:ind w:left="6480" w:hanging="360"/>
+      </w:pPr>
+      <w:rPr>
+        <w:rFonts w:ascii="Wingdings" w:hAnsi="Wingdings" w:hint="default"/>
+        <w:sz w:val="20"/>
+      </w:rPr>
+    </w:lvl>
+  </w:abstractNum>
+  <w:abstractNum w:abstractNumId="10" w15:restartNumberingAfterBreak="0">
+    <w:nsid w:val="5CCF30B5"/>
+    <w:multiLevelType w:val="multilevel"/>
+    <w:tmpl w:val="7B8063DA"/>
+    <w:lvl w:ilvl="0">
+      <w:start w:val="1"/>
+      <w:numFmt w:val="bullet"/>
+      <w:lvlText w:val=""/>
+      <w:lvlJc w:val="left"/>
+      <w:pPr>
+        <w:tabs>
+          <w:tab w:val="num" w:pos="720"/>
+        </w:tabs>
+        <w:ind w:left="720" w:hanging="360"/>
+      </w:pPr>
+      <w:rPr>
+        <w:rFonts w:ascii="Symbol" w:hAnsi="Symbol" w:hint="default"/>
+        <w:sz w:val="20"/>
+      </w:rPr>
+    </w:lvl>
+    <w:lvl w:ilvl="1" w:tentative="1">
+      <w:start w:val="1"/>
+      <w:numFmt w:val="bullet"/>
+      <w:lvlText w:val="o"/>
+      <w:lvlJc w:val="left"/>
+      <w:pPr>
+        <w:tabs>
+          <w:tab w:val="num" w:pos="1440"/>
+        </w:tabs>
+        <w:ind w:left="1440" w:hanging="360"/>
+      </w:pPr>
+      <w:rPr>
+        <w:rFonts w:ascii="Courier New" w:hAnsi="Courier New" w:hint="default"/>
+        <w:sz w:val="20"/>
+      </w:rPr>
+    </w:lvl>
+    <w:lvl w:ilvl="2" w:tentative="1">
+      <w:start w:val="1"/>
+      <w:numFmt w:val="bullet"/>
+      <w:lvlText w:val=""/>
+      <w:lvlJc w:val="left"/>
+      <w:pPr>
+        <w:tabs>
+          <w:tab w:val="num" w:pos="2160"/>
+        </w:tabs>
+        <w:ind w:left="2160" w:hanging="360"/>
+      </w:pPr>
+      <w:rPr>
+        <w:rFonts w:ascii="Wingdings" w:hAnsi="Wingdings" w:hint="default"/>
+        <w:sz w:val="20"/>
+      </w:rPr>
+    </w:lvl>
+    <w:lvl w:ilvl="3" w:tentative="1">
+      <w:start w:val="1"/>
+      <w:numFmt w:val="bullet"/>
+      <w:lvlText w:val=""/>
+      <w:lvlJc w:val="left"/>
+      <w:pPr>
+        <w:tabs>
+          <w:tab w:val="num" w:pos="2880"/>
+        </w:tabs>
+        <w:ind w:left="2880" w:hanging="360"/>
+      </w:pPr>
+      <w:rPr>
+        <w:rFonts w:ascii="Wingdings" w:hAnsi="Wingdings" w:hint="default"/>
+        <w:sz w:val="20"/>
+      </w:rPr>
+    </w:lvl>
+    <w:lvl w:ilvl="4" w:tentative="1">
+      <w:start w:val="1"/>
+      <w:numFmt w:val="bullet"/>
+      <w:lvlText w:val=""/>
+      <w:lvlJc w:val="left"/>
+      <w:pPr>
+        <w:tabs>
+          <w:tab w:val="num" w:pos="3600"/>
+        </w:tabs>
+        <w:ind w:left="3600" w:hanging="360"/>
+      </w:pPr>
+      <w:rPr>
+        <w:rFonts w:ascii="Wingdings" w:hAnsi="Wingdings" w:hint="default"/>
+        <w:sz w:val="20"/>
+      </w:rPr>
+    </w:lvl>
+    <w:lvl w:ilvl="5" w:tentative="1">
+      <w:start w:val="1"/>
+      <w:numFmt w:val="bullet"/>
+      <w:lvlText w:val=""/>
+      <w:lvlJc w:val="left"/>
+      <w:pPr>
+        <w:tabs>
+          <w:tab w:val="num" w:pos="4320"/>
+        </w:tabs>
+        <w:ind w:left="4320" w:hanging="360"/>
+      </w:pPr>
+      <w:rPr>
+        <w:rFonts w:ascii="Wingdings" w:hAnsi="Wingdings" w:hint="default"/>
+        <w:sz w:val="20"/>
+      </w:rPr>
+    </w:lvl>
+    <w:lvl w:ilvl="6" w:tentative="1">
+      <w:start w:val="1"/>
+      <w:numFmt w:val="bullet"/>
+      <w:lvlText w:val=""/>
+      <w:lvlJc w:val="left"/>
+      <w:pPr>
+        <w:tabs>
+          <w:tab w:val="num" w:pos="5040"/>
+        </w:tabs>
+        <w:ind w:left="5040" w:hanging="360"/>
+      </w:pPr>
+      <w:rPr>
+        <w:rFonts w:ascii="Wingdings" w:hAnsi="Wingdings" w:hint="default"/>
+        <w:sz w:val="20"/>
+      </w:rPr>
+    </w:lvl>
+    <w:lvl w:ilvl="7" w:tentative="1">
+      <w:start w:val="1"/>
+      <w:numFmt w:val="bullet"/>
+      <w:lvlText w:val=""/>
+      <w:lvlJc w:val="left"/>
+      <w:pPr>
+        <w:tabs>
+          <w:tab w:val="num" w:pos="5760"/>
+        </w:tabs>
+        <w:ind w:left="5760" w:hanging="360"/>
+      </w:pPr>
+      <w:rPr>
+        <w:rFonts w:ascii="Wingdings" w:hAnsi="Wingdings" w:hint="default"/>
+        <w:sz w:val="20"/>
+      </w:rPr>
+    </w:lvl>
+    <w:lvl w:ilvl="8" w:tentative="1">
+      <w:start w:val="1"/>
+      <w:numFmt w:val="bullet"/>
+      <w:lvlText w:val=""/>
+      <w:lvlJc w:val="left"/>
+      <w:pPr>
+        <w:tabs>
+          <w:tab w:val="num" w:pos="6480"/>
+        </w:tabs>
+        <w:ind w:left="6480" w:hanging="360"/>
+      </w:pPr>
+      <w:rPr>
+        <w:rFonts w:ascii="Wingdings" w:hAnsi="Wingdings" w:hint="default"/>
+        <w:sz w:val="20"/>
+      </w:rPr>
+    </w:lvl>
+  </w:abstractNum>
+  <w:abstractNum w:abstractNumId="11" w15:restartNumberingAfterBreak="0">
+    <w:nsid w:val="61832779"/>
+    <w:multiLevelType w:val="multilevel"/>
+    <w:tmpl w:val="01EE5B3E"/>
+    <w:lvl w:ilvl="0">
+      <w:start w:val="1"/>
+      <w:numFmt w:val="decimal"/>
+      <w:lvlText w:val="%1."/>
+      <w:lvlJc w:val="left"/>
+      <w:pPr>
+        <w:tabs>
+          <w:tab w:val="num" w:pos="720"/>
+        </w:tabs>
+        <w:ind w:left="720" w:hanging="360"/>
+      </w:pPr>
+    </w:lvl>
+    <w:lvl w:ilvl="1">
+      <w:start w:val="1"/>
+      <w:numFmt w:val="bullet"/>
+      <w:lvlText w:val="o"/>
+      <w:lvlJc w:val="left"/>
+      <w:pPr>
+        <w:tabs>
+          <w:tab w:val="num" w:pos="1440"/>
+        </w:tabs>
+        <w:ind w:left="1440" w:hanging="360"/>
+      </w:pPr>
+      <w:rPr>
+        <w:rFonts w:ascii="Courier New" w:hAnsi="Courier New" w:hint="default"/>
+        <w:sz w:val="20"/>
+      </w:rPr>
+    </w:lvl>
+    <w:lvl w:ilvl="2">
+      <w:start w:val="1"/>
+      <w:numFmt w:val="bullet"/>
+      <w:lvlText w:val=""/>
+      <w:lvlJc w:val="left"/>
+      <w:pPr>
+        <w:tabs>
+          <w:tab w:val="num" w:pos="2160"/>
+        </w:tabs>
+        <w:ind w:left="2160" w:hanging="360"/>
+      </w:pPr>
+      <w:rPr>
+        <w:rFonts w:ascii="Wingdings" w:hAnsi="Wingdings" w:hint="default"/>
+        <w:sz w:val="20"/>
+      </w:rPr>
+    </w:lvl>
+    <w:lvl w:ilvl="3" w:tentative="1">
+      <w:start w:val="1"/>
+      <w:numFmt w:val="decimal"/>
+      <w:lvlText w:val="%4."/>
+      <w:lvlJc w:val="left"/>
+      <w:pPr>
+        <w:tabs>
+          <w:tab w:val="num" w:pos="2880"/>
+        </w:tabs>
+        <w:ind w:left="2880" w:hanging="360"/>
+      </w:pPr>
+    </w:lvl>
+    <w:lvl w:ilvl="4" w:tentative="1">
+      <w:start w:val="1"/>
+      <w:numFmt w:val="decimal"/>
+      <w:lvlText w:val="%5."/>
+      <w:lvlJc w:val="left"/>
+      <w:pPr>
+        <w:tabs>
+          <w:tab w:val="num" w:pos="3600"/>
+        </w:tabs>
+        <w:ind w:left="3600" w:hanging="360"/>
+      </w:pPr>
+    </w:lvl>
+    <w:lvl w:ilvl="5" w:tentative="1">
+      <w:start w:val="1"/>
+      <w:numFmt w:val="decimal"/>
+      <w:lvlText w:val="%6."/>
+      <w:lvlJc w:val="left"/>
+      <w:pPr>
+        <w:tabs>
+          <w:tab w:val="num" w:pos="4320"/>
+        </w:tabs>
+        <w:ind w:left="4320" w:hanging="360"/>
+      </w:pPr>
+    </w:lvl>
+    <w:lvl w:ilvl="6" w:tentative="1">
+      <w:start w:val="1"/>
+      <w:numFmt w:val="decimal"/>
+      <w:lvlText w:val="%7."/>
+      <w:lvlJc w:val="left"/>
+      <w:pPr>
+        <w:tabs>
+          <w:tab w:val="num" w:pos="5040"/>
+        </w:tabs>
+        <w:ind w:left="5040" w:hanging="360"/>
+      </w:pPr>
+    </w:lvl>
+    <w:lvl w:ilvl="7" w:tentative="1">
+      <w:start w:val="1"/>
+      <w:numFmt w:val="decimal"/>
+      <w:lvlText w:val="%8."/>
+      <w:lvlJc w:val="left"/>
+      <w:pPr>
+        <w:tabs>
+          <w:tab w:val="num" w:pos="5760"/>
+        </w:tabs>
+        <w:ind w:left="5760" w:hanging="360"/>
+      </w:pPr>
+    </w:lvl>
+    <w:lvl w:ilvl="8" w:tentative="1">
+      <w:start w:val="1"/>
+      <w:numFmt w:val="decimal"/>
+      <w:lvlText w:val="%9."/>
+      <w:lvlJc w:val="left"/>
+      <w:pPr>
+        <w:tabs>
+          <w:tab w:val="num" w:pos="6480"/>
+        </w:tabs>
+        <w:ind w:left="6480" w:hanging="360"/>
+      </w:pPr>
+    </w:lvl>
+  </w:abstractNum>
+  <w:abstractNum w:abstractNumId="12" w15:restartNumberingAfterBreak="0">
+    <w:nsid w:val="64F02420"/>
+    <w:multiLevelType w:val="multilevel"/>
+    <w:tmpl w:val="0E2046A8"/>
+    <w:lvl w:ilvl="0">
+      <w:start w:val="1"/>
+      <w:numFmt w:val="decimal"/>
+      <w:lvlText w:val="%1."/>
+      <w:lvlJc w:val="left"/>
+      <w:pPr>
+        <w:tabs>
+          <w:tab w:val="num" w:pos="720"/>
+        </w:tabs>
+        <w:ind w:left="720" w:hanging="360"/>
+      </w:pPr>
+    </w:lvl>
+    <w:lvl w:ilvl="1">
+      <w:start w:val="1"/>
+      <w:numFmt w:val="bullet"/>
+      <w:lvlText w:val="o"/>
+      <w:lvlJc w:val="left"/>
+      <w:pPr>
+        <w:tabs>
+          <w:tab w:val="num" w:pos="1440"/>
+        </w:tabs>
+        <w:ind w:left="1440" w:hanging="360"/>
+      </w:pPr>
+      <w:rPr>
+        <w:rFonts w:ascii="Courier New" w:hAnsi="Courier New" w:hint="default"/>
+        <w:sz w:val="20"/>
+      </w:rPr>
+    </w:lvl>
+    <w:lvl w:ilvl="2" w:tentative="1">
+      <w:start w:val="1"/>
+      <w:numFmt w:val="decimal"/>
+      <w:lvlText w:val="%3."/>
+      <w:lvlJc w:val="left"/>
+      <w:pPr>
+        <w:tabs>
+          <w:tab w:val="num" w:pos="2160"/>
+        </w:tabs>
+        <w:ind w:left="2160" w:hanging="360"/>
+      </w:pPr>
+    </w:lvl>
+    <w:lvl w:ilvl="3" w:tentative="1">
+      <w:start w:val="1"/>
+      <w:numFmt w:val="decimal"/>
+      <w:lvlText w:val="%4."/>
+      <w:lvlJc w:val="left"/>
+      <w:pPr>
+        <w:tabs>
+          <w:tab w:val="num" w:pos="2880"/>
+        </w:tabs>
+        <w:ind w:left="2880" w:hanging="360"/>
+      </w:pPr>
+    </w:lvl>
+    <w:lvl w:ilvl="4" w:tentative="1">
+      <w:start w:val="1"/>
+      <w:numFmt w:val="decimal"/>
+      <w:lvlText w:val="%5."/>
+      <w:lvlJc w:val="left"/>
+      <w:pPr>
+        <w:tabs>
+          <w:tab w:val="num" w:pos="3600"/>
+        </w:tabs>
+        <w:ind w:left="3600" w:hanging="360"/>
+      </w:pPr>
+    </w:lvl>
+    <w:lvl w:ilvl="5" w:tentative="1">
+      <w:start w:val="1"/>
+      <w:numFmt w:val="decimal"/>
+      <w:lvlText w:val="%6."/>
+      <w:lvlJc w:val="left"/>
+      <w:pPr>
+        <w:tabs>
+          <w:tab w:val="num" w:pos="4320"/>
+        </w:tabs>
+        <w:ind w:left="4320" w:hanging="360"/>
+      </w:pPr>
+    </w:lvl>
+    <w:lvl w:ilvl="6" w:tentative="1">
+      <w:start w:val="1"/>
+      <w:numFmt w:val="decimal"/>
+      <w:lvlText w:val="%7."/>
+      <w:lvlJc w:val="left"/>
+      <w:pPr>
+        <w:tabs>
+          <w:tab w:val="num" w:pos="5040"/>
+        </w:tabs>
+        <w:ind w:left="5040" w:hanging="360"/>
+      </w:pPr>
+    </w:lvl>
+    <w:lvl w:ilvl="7" w:tentative="1">
+      <w:start w:val="1"/>
+      <w:numFmt w:val="decimal"/>
+      <w:lvlText w:val="%8."/>
+      <w:lvlJc w:val="left"/>
+      <w:pPr>
+        <w:tabs>
+          <w:tab w:val="num" w:pos="5760"/>
+        </w:tabs>
+        <w:ind w:left="5760" w:hanging="360"/>
+      </w:pPr>
+    </w:lvl>
+    <w:lvl w:ilvl="8" w:tentative="1">
+      <w:start w:val="1"/>
+      <w:numFmt w:val="decimal"/>
+      <w:lvlText w:val="%9."/>
+      <w:lvlJc w:val="left"/>
+      <w:pPr>
+        <w:tabs>
+          <w:tab w:val="num" w:pos="6480"/>
+        </w:tabs>
+        <w:ind w:left="6480" w:hanging="360"/>
+      </w:pPr>
+    </w:lvl>
+  </w:abstractNum>
+  <w:abstractNum w:abstractNumId="13" w15:restartNumberingAfterBreak="0">
+    <w:nsid w:val="69803138"/>
+    <w:multiLevelType w:val="multilevel"/>
+    <w:tmpl w:val="B8645472"/>
+    <w:lvl w:ilvl="0">
+      <w:start w:val="1"/>
+      <w:numFmt w:val="decimal"/>
+      <w:lvlText w:val="%1."/>
+      <w:lvlJc w:val="left"/>
+      <w:pPr>
+        <w:tabs>
+          <w:tab w:val="num" w:pos="720"/>
+        </w:tabs>
+        <w:ind w:left="720" w:hanging="360"/>
+      </w:pPr>
+    </w:lvl>
+    <w:lvl w:ilvl="1">
+      <w:start w:val="1"/>
+      <w:numFmt w:val="bullet"/>
+      <w:lvlText w:val="o"/>
+      <w:lvlJc w:val="left"/>
+      <w:pPr>
+        <w:tabs>
+          <w:tab w:val="num" w:pos="1440"/>
+        </w:tabs>
+        <w:ind w:left="1440" w:hanging="360"/>
+      </w:pPr>
+      <w:rPr>
+        <w:rFonts w:ascii="Courier New" w:hAnsi="Courier New" w:hint="default"/>
+        <w:sz w:val="20"/>
+      </w:rPr>
+    </w:lvl>
+    <w:lvl w:ilvl="2" w:tentative="1">
+      <w:start w:val="1"/>
+      <w:numFmt w:val="decimal"/>
+      <w:lvlText w:val="%3."/>
+      <w:lvlJc w:val="left"/>
+      <w:pPr>
+        <w:tabs>
+          <w:tab w:val="num" w:pos="2160"/>
+        </w:tabs>
+        <w:ind w:left="2160" w:hanging="360"/>
+      </w:pPr>
+    </w:lvl>
+    <w:lvl w:ilvl="3" w:tentative="1">
+      <w:start w:val="1"/>
+      <w:numFmt w:val="decimal"/>
+      <w:lvlText w:val="%4."/>
+      <w:lvlJc w:val="left"/>
+      <w:pPr>
+        <w:tabs>
+          <w:tab w:val="num" w:pos="2880"/>
+        </w:tabs>
+        <w:ind w:left="2880" w:hanging="360"/>
+      </w:pPr>
+    </w:lvl>
+    <w:lvl w:ilvl="4" w:tentative="1">
+      <w:start w:val="1"/>
+      <w:numFmt w:val="decimal"/>
+      <w:lvlText w:val="%5."/>
+      <w:lvlJc w:val="left"/>
+      <w:pPr>
+        <w:tabs>
+          <w:tab w:val="num" w:pos="3600"/>
+        </w:tabs>
+        <w:ind w:left="3600" w:hanging="360"/>
+      </w:pPr>
+    </w:lvl>
+    <w:lvl w:ilvl="5" w:tentative="1">
+      <w:start w:val="1"/>
+      <w:numFmt w:val="decimal"/>
+      <w:lvlText w:val="%6."/>
+      <w:lvlJc w:val="left"/>
+      <w:pPr>
+        <w:tabs>
+          <w:tab w:val="num" w:pos="4320"/>
+        </w:tabs>
+        <w:ind w:left="4320" w:hanging="360"/>
+      </w:pPr>
+    </w:lvl>
+    <w:lvl w:ilvl="6" w:tentative="1">
+      <w:start w:val="1"/>
+      <w:numFmt w:val="decimal"/>
+      <w:lvlText w:val="%7."/>
+      <w:lvlJc w:val="left"/>
+      <w:pPr>
+        <w:tabs>
+          <w:tab w:val="num" w:pos="5040"/>
+        </w:tabs>
+        <w:ind w:left="5040" w:hanging="360"/>
+      </w:pPr>
+    </w:lvl>
+    <w:lvl w:ilvl="7" w:tentative="1">
+      <w:start w:val="1"/>
+      <w:numFmt w:val="decimal"/>
+      <w:lvlText w:val="%8."/>
+      <w:lvlJc w:val="left"/>
+      <w:pPr>
+        <w:tabs>
+          <w:tab w:val="num" w:pos="5760"/>
+        </w:tabs>
+        <w:ind w:left="5760" w:hanging="360"/>
+      </w:pPr>
+    </w:lvl>
+    <w:lvl w:ilvl="8" w:tentative="1">
+      <w:start w:val="1"/>
+      <w:numFmt w:val="decimal"/>
+      <w:lvlText w:val="%9."/>
+      <w:lvlJc w:val="left"/>
+      <w:pPr>
+        <w:tabs>
+          <w:tab w:val="num" w:pos="6480"/>
+        </w:tabs>
+        <w:ind w:left="6480" w:hanging="360"/>
+      </w:pPr>
+    </w:lvl>
+  </w:abstractNum>
+  <w:abstractNum w:abstractNumId="14" w15:restartNumberingAfterBreak="0">
     <w:nsid w:val="71BB5345"/>
     <w:multiLevelType w:val="multilevel"/>
     <w:tmpl w:val="8A566BC4"/>
@@ -1075,17 +4344,56 @@
       </w:pPr>
     </w:lvl>
   </w:abstractNum>
-  <w:num w:numId="1">
+  <w:num w:numId="1" w16cid:durableId="1956207393">
+    <w:abstractNumId w:val="5"/>
+  </w:num>
+  <w:num w:numId="2" w16cid:durableId="1108743278">
+    <w:abstractNumId w:val="14"/>
+  </w:num>
+  <w:num w:numId="3" w16cid:durableId="2108848126">
+    <w:abstractNumId w:val="12"/>
+  </w:num>
+  <w:num w:numId="4" w16cid:durableId="539126379">
+    <w:abstractNumId w:val="10"/>
+  </w:num>
+  <w:num w:numId="5" w16cid:durableId="719666443">
+    <w:abstractNumId w:val="9"/>
+  </w:num>
+  <w:num w:numId="6" w16cid:durableId="834344801">
+    <w:abstractNumId w:val="1"/>
+  </w:num>
+  <w:num w:numId="7" w16cid:durableId="821310114">
+    <w:abstractNumId w:val="2"/>
+  </w:num>
+  <w:num w:numId="8" w16cid:durableId="1416631064">
+    <w:abstractNumId w:val="6"/>
+  </w:num>
+  <w:num w:numId="9" w16cid:durableId="1923755609">
+    <w:abstractNumId w:val="8"/>
+  </w:num>
+  <w:num w:numId="10" w16cid:durableId="1968078005">
+    <w:abstractNumId w:val="11"/>
+  </w:num>
+  <w:num w:numId="11" w16cid:durableId="1509297103">
     <w:abstractNumId w:val="0"/>
   </w:num>
-  <w:num w:numId="2">
-    <w:abstractNumId w:val="1"/>
+  <w:num w:numId="12" w16cid:durableId="1968008041">
+    <w:abstractNumId w:val="3"/>
+  </w:num>
+  <w:num w:numId="13" w16cid:durableId="951789823">
+    <w:abstractNumId w:val="7"/>
+  </w:num>
+  <w:num w:numId="14" w16cid:durableId="266894488">
+    <w:abstractNumId w:val="13"/>
+  </w:num>
+  <w:num w:numId="15" w16cid:durableId="1571766226">
+    <w:abstractNumId w:val="4"/>
   </w:num>
 </w:numbering>
 </file>
 
 <file path=word/styles.xml><?xml version="1.0" encoding="utf-8"?>
-<w:styles xmlns:mc="http://schemas.openxmlformats.org/markup-compatibility/2006" xmlns:r="http://schemas.openxmlformats.org/officeDocument/2006/relationships" xmlns:w="http://schemas.openxmlformats.org/wordprocessingml/2006/main" xmlns:w14="http://schemas.microsoft.com/office/word/2010/wordml" xmlns:w15="http://schemas.microsoft.com/office/word/2012/wordml" xmlns:w16cex="http://schemas.microsoft.com/office/word/2018/wordml/cex" xmlns:w16cid="http://schemas.microsoft.com/office/word/2016/wordml/cid" xmlns:w16="http://schemas.microsoft.com/office/word/2018/wordml" xmlns:w16sdtdh="http://schemas.microsoft.com/office/word/2020/wordml/sdtdatahash" xmlns:w16se="http://schemas.microsoft.com/office/word/2015/wordml/symex" mc:Ignorable="w14 w15 w16se w16cid w16 w16cex w16sdtdh">
+<w:styles xmlns:mc="http://schemas.openxmlformats.org/markup-compatibility/2006" xmlns:r="http://schemas.openxmlformats.org/officeDocument/2006/relationships" xmlns:w="http://schemas.openxmlformats.org/wordprocessingml/2006/main" xmlns:w14="http://schemas.microsoft.com/office/word/2010/wordml" xmlns:w15="http://schemas.microsoft.com/office/word/2012/wordml" xmlns:w16cex="http://schemas.microsoft.com/office/word/2018/wordml/cex" xmlns:w16cid="http://schemas.microsoft.com/office/word/2016/wordml/cid" xmlns:w16="http://schemas.microsoft.com/office/word/2018/wordml" xmlns:w16du="http://schemas.microsoft.com/office/word/2023/wordml/word16du" xmlns:w16sdtdh="http://schemas.microsoft.com/office/word/2020/wordml/sdtdatahash" xmlns:w16se="http://schemas.microsoft.com/office/word/2015/wordml/symex" mc:Ignorable="w14 w15 w16se w16cid w16 w16cex w16sdtdh w16du">
   <w:docDefaults>
     <w:rPrDefault>
       <w:rPr>
@@ -1485,6 +4793,27 @@
     <w:name w:val="Normal"/>
     <w:qFormat/>
   </w:style>
+  <w:style w:type="paragraph" w:styleId="Heading1">
+    <w:name w:val="heading 1"/>
+    <w:basedOn w:val="Normal"/>
+    <w:next w:val="Normal"/>
+    <w:link w:val="Heading1Char"/>
+    <w:uiPriority w:val="9"/>
+    <w:qFormat/>
+    <w:rsid w:val="002A22B9"/>
+    <w:pPr>
+      <w:keepNext/>
+      <w:keepLines/>
+      <w:spacing w:before="240" w:after="0"/>
+      <w:outlineLvl w:val="0"/>
+    </w:pPr>
+    <w:rPr>
+      <w:rFonts w:asciiTheme="majorHAnsi" w:eastAsiaTheme="majorEastAsia" w:hAnsiTheme="majorHAnsi" w:cstheme="majorBidi"/>
+      <w:color w:val="2F5496" w:themeColor="accent1" w:themeShade="BF"/>
+      <w:sz w:val="32"/>
+      <w:szCs w:val="32"/>
+    </w:rPr>
+  </w:style>
   <w:style w:type="paragraph" w:styleId="Heading3">
     <w:name w:val="heading 3"/>
     <w:basedOn w:val="Normal"/>
@@ -1506,10 +4835,32 @@
       <w14:ligatures w14:val="none"/>
     </w:rPr>
   </w:style>
+  <w:style w:type="paragraph" w:styleId="Heading4">
+    <w:name w:val="heading 4"/>
+    <w:basedOn w:val="Normal"/>
+    <w:next w:val="Normal"/>
+    <w:link w:val="Heading4Char"/>
+    <w:uiPriority w:val="9"/>
+    <w:semiHidden/>
+    <w:unhideWhenUsed/>
+    <w:qFormat/>
+    <w:rsid w:val="002A22B9"/>
+    <w:pPr>
+      <w:keepNext/>
+      <w:keepLines/>
+      <w:spacing w:before="40" w:after="0"/>
+      <w:outlineLvl w:val="3"/>
+    </w:pPr>
+    <w:rPr>
+      <w:rFonts w:asciiTheme="majorHAnsi" w:eastAsiaTheme="majorEastAsia" w:hAnsiTheme="majorHAnsi" w:cstheme="majorBidi"/>
+      <w:i/>
+      <w:iCs/>
+      <w:color w:val="2F5496" w:themeColor="accent1" w:themeShade="BF"/>
+    </w:rPr>
+  </w:style>
   <w:style w:type="character" w:default="1" w:styleId="DefaultParagraphFont">
     <w:name w:val="Default Paragraph Font"/>
     <w:uiPriority w:val="1"/>
-    <w:semiHidden/>
     <w:unhideWhenUsed/>
   </w:style>
   <w:style w:type="table" w:default="1" w:styleId="TableNormal">
@@ -1601,6 +4952,33 @@
       <w:ind w:left="720"/>
       <w:contextualSpacing/>
     </w:pPr>
+  </w:style>
+  <w:style w:type="character" w:customStyle="1" w:styleId="Heading4Char">
+    <w:name w:val="Heading 4 Char"/>
+    <w:basedOn w:val="DefaultParagraphFont"/>
+    <w:link w:val="Heading4"/>
+    <w:uiPriority w:val="9"/>
+    <w:semiHidden/>
+    <w:rsid w:val="002A22B9"/>
+    <w:rPr>
+      <w:rFonts w:asciiTheme="majorHAnsi" w:eastAsiaTheme="majorEastAsia" w:hAnsiTheme="majorHAnsi" w:cstheme="majorBidi"/>
+      <w:i/>
+      <w:iCs/>
+      <w:color w:val="2F5496" w:themeColor="accent1" w:themeShade="BF"/>
+    </w:rPr>
+  </w:style>
+  <w:style w:type="character" w:customStyle="1" w:styleId="Heading1Char">
+    <w:name w:val="Heading 1 Char"/>
+    <w:basedOn w:val="DefaultParagraphFont"/>
+    <w:link w:val="Heading1"/>
+    <w:uiPriority w:val="9"/>
+    <w:rsid w:val="002A22B9"/>
+    <w:rPr>
+      <w:rFonts w:asciiTheme="majorHAnsi" w:eastAsiaTheme="majorEastAsia" w:hAnsiTheme="majorHAnsi" w:cstheme="majorBidi"/>
+      <w:color w:val="2F5496" w:themeColor="accent1" w:themeShade="BF"/>
+      <w:sz w:val="32"/>
+      <w:szCs w:val="32"/>
+    </w:rPr>
   </w:style>
 </w:styles>
 </file>

</xml_diff>

<commit_message>
complete java lab question
</commit_message>
<xml_diff>
--- a/JavaReport/build/classes/Algorithm for Java Lab Questions Assignment.docx
+++ b/JavaReport/build/classes/Algorithm for Java Lab Questions Assignment.docx
@@ -1,6 +1,6 @@
 
 <file path=word/document.xml><?xml version="1.0" encoding="utf-8"?>
-<w:document xmlns:wpc="http://schemas.microsoft.com/office/word/2010/wordprocessingCanvas" xmlns:cx="http://schemas.microsoft.com/office/drawing/2014/chartex" xmlns:cx1="http://schemas.microsoft.com/office/drawing/2015/9/8/chartex" xmlns:cx2="http://schemas.microsoft.com/office/drawing/2015/10/21/chartex" xmlns:cx3="http://schemas.microsoft.com/office/drawing/2016/5/9/chartex" xmlns:cx4="http://schemas.microsoft.com/office/drawing/2016/5/10/chartex" xmlns:cx5="http://schemas.microsoft.com/office/drawing/2016/5/11/chartex" xmlns:cx6="http://schemas.microsoft.com/office/drawing/2016/5/12/chartex" xmlns:cx7="http://schemas.microsoft.com/office/drawing/2016/5/13/chartex" xmlns:cx8="http://schemas.microsoft.com/office/drawing/2016/5/14/chartex" xmlns:mc="http://schemas.openxmlformats.org/markup-compatibility/2006" xmlns:aink="http://schemas.microsoft.com/office/drawing/2016/ink" xmlns:am3d="http://schemas.microsoft.com/office/drawing/2017/model3d" xmlns:o="urn:schemas-microsoft-com:office:office" xmlns:oel="http://schemas.microsoft.com/office/2019/extlst" xmlns:r="http://schemas.openxmlformats.org/officeDocument/2006/relationships" xmlns:m="http://schemas.openxmlformats.org/officeDocument/2006/math" xmlns:v="urn:schemas-microsoft-com:vml" xmlns:wp14="http://schemas.microsoft.com/office/word/2010/wordprocessingDrawing" xmlns:wp="http://schemas.openxmlformats.org/drawingml/2006/wordprocessingDrawing" xmlns:w10="urn:schemas-microsoft-com:office:word" xmlns:w="http://schemas.openxmlformats.org/wordprocessingml/2006/main" xmlns:w14="http://schemas.microsoft.com/office/word/2010/wordml" xmlns:w15="http://schemas.microsoft.com/office/word/2012/wordml" xmlns:w16cex="http://schemas.microsoft.com/office/word/2018/wordml/cex" xmlns:w16cid="http://schemas.microsoft.com/office/word/2016/wordml/cid" xmlns:w16="http://schemas.microsoft.com/office/word/2018/wordml" xmlns:w16du="http://schemas.microsoft.com/office/word/2023/wordml/word16du" xmlns:w16sdtdh="http://schemas.microsoft.com/office/word/2020/wordml/sdtdatahash" xmlns:w16se="http://schemas.microsoft.com/office/word/2015/wordml/symex" xmlns:wpg="http://schemas.microsoft.com/office/word/2010/wordprocessingGroup" xmlns:wpi="http://schemas.microsoft.com/office/word/2010/wordprocessingInk" xmlns:wne="http://schemas.microsoft.com/office/word/2006/wordml" xmlns:wps="http://schemas.microsoft.com/office/word/2010/wordprocessingShape" mc:Ignorable="w14 w15 w16se w16cid w16 w16cex w16sdtdh w16du wp14">
+<w:document xmlns:wpc="http://schemas.microsoft.com/office/word/2010/wordprocessingCanvas" xmlns:cx="http://schemas.microsoft.com/office/drawing/2014/chartex" xmlns:cx1="http://schemas.microsoft.com/office/drawing/2015/9/8/chartex" xmlns:cx2="http://schemas.microsoft.com/office/drawing/2015/10/21/chartex" xmlns:cx3="http://schemas.microsoft.com/office/drawing/2016/5/9/chartex" xmlns:cx4="http://schemas.microsoft.com/office/drawing/2016/5/10/chartex" xmlns:cx5="http://schemas.microsoft.com/office/drawing/2016/5/11/chartex" xmlns:cx6="http://schemas.microsoft.com/office/drawing/2016/5/12/chartex" xmlns:cx7="http://schemas.microsoft.com/office/drawing/2016/5/13/chartex" xmlns:cx8="http://schemas.microsoft.com/office/drawing/2016/5/14/chartex" xmlns:mc="http://schemas.openxmlformats.org/markup-compatibility/2006" xmlns:aink="http://schemas.microsoft.com/office/drawing/2016/ink" xmlns:am3d="http://schemas.microsoft.com/office/drawing/2017/model3d" xmlns:o="urn:schemas-microsoft-com:office:office" xmlns:r="http://schemas.openxmlformats.org/officeDocument/2006/relationships" xmlns:m="http://schemas.openxmlformats.org/officeDocument/2006/math" xmlns:v="urn:schemas-microsoft-com:vml" xmlns:wp14="http://schemas.microsoft.com/office/word/2010/wordprocessingDrawing" xmlns:wp="http://schemas.openxmlformats.org/drawingml/2006/wordprocessingDrawing" xmlns:w10="urn:schemas-microsoft-com:office:word" xmlns:w="http://schemas.openxmlformats.org/wordprocessingml/2006/main" xmlns:w14="http://schemas.microsoft.com/office/word/2010/wordml" xmlns:w15="http://schemas.microsoft.com/office/word/2012/wordml" xmlns:w16cex="http://schemas.microsoft.com/office/word/2018/wordml/cex" xmlns:w16cid="http://schemas.microsoft.com/office/word/2016/wordml/cid" xmlns:w16="http://schemas.microsoft.com/office/word/2018/wordml" xmlns:w16sdtdh="http://schemas.microsoft.com/office/word/2020/wordml/sdtdatahash" xmlns:w16se="http://schemas.microsoft.com/office/word/2015/wordml/symex" xmlns:wpg="http://schemas.microsoft.com/office/word/2010/wordprocessingGroup" xmlns:wpi="http://schemas.microsoft.com/office/word/2010/wordprocessingInk" xmlns:wne="http://schemas.microsoft.com/office/word/2006/wordml" xmlns:wps="http://schemas.microsoft.com/office/word/2010/wordprocessingShape" mc:Ignorable="w14 w15 w16se w16cid w16 w16cex w16sdtdh wp14">
   <w:body>
     <w:p>
       <w:pPr>
@@ -736,13 +736,7 @@
         <w:rPr>
           <w:rFonts w:eastAsia="Times New Roman"/>
         </w:rPr>
-        <w:t>2</w:t>
-      </w:r>
-      <w:r>
-        <w:rPr>
-          <w:rFonts w:eastAsia="Times New Roman"/>
-        </w:rPr>
-        <w:t xml:space="preserve">. </w:t>
+        <w:t xml:space="preserve">2. </w:t>
       </w:r>
       <w:r>
         <w:rPr>
@@ -1116,6 +1110,17 @@
         </w:numPr>
       </w:pPr>
       <w:r>
+        <w:t>Start</w:t>
+      </w:r>
+    </w:p>
+    <w:p>
+      <w:pPr>
+        <w:numPr>
+          <w:ilvl w:val="0"/>
+          <w:numId w:val="8"/>
+        </w:numPr>
+      </w:pPr>
+      <w:r>
         <w:t>Prompt the user to enter a string.</w:t>
       </w:r>
     </w:p>
@@ -1174,6 +1179,17 @@
         <w:t>Print the reversed string.</w:t>
       </w:r>
     </w:p>
+    <w:p>
+      <w:pPr>
+        <w:numPr>
+          <w:ilvl w:val="0"/>
+          <w:numId w:val="8"/>
+        </w:numPr>
+      </w:pPr>
+      <w:r>
+        <w:t>End</w:t>
+      </w:r>
+    </w:p>
     <w:p/>
     <w:p>
       <w:pPr>
@@ -1184,10 +1200,18 @@
         </w:rPr>
       </w:pPr>
       <w:r>
-        <w:t>4</w:t>
-      </w:r>
-      <w:r>
-        <w:t>. Algorithm</w:t>
+        <w:t>4. Algorithm</w:t>
+      </w:r>
+    </w:p>
+    <w:p>
+      <w:pPr>
+        <w:numPr>
+          <w:ilvl w:val="0"/>
+          <w:numId w:val="9"/>
+        </w:numPr>
+      </w:pPr>
+      <w:r>
+        <w:t>Start</w:t>
       </w:r>
     </w:p>
     <w:p>
@@ -1322,6 +1346,18 @@
         <w:t>Multiply the matrices using multiply and display the result.</w:t>
       </w:r>
     </w:p>
+    <w:p>
+      <w:pPr>
+        <w:numPr>
+          <w:ilvl w:val="0"/>
+          <w:numId w:val="9"/>
+        </w:numPr>
+      </w:pPr>
+      <w:r>
+        <w:lastRenderedPageBreak/>
+        <w:t>End</w:t>
+      </w:r>
+    </w:p>
     <w:p/>
     <w:p/>
     <w:p>
@@ -1333,11 +1369,7 @@
         </w:rPr>
       </w:pPr>
       <w:r>
-        <w:lastRenderedPageBreak/>
-        <w:t>5</w:t>
-      </w:r>
-      <w:r>
-        <w:t>. Algorithm</w:t>
+        <w:t>5. Algorithm</w:t>
       </w:r>
     </w:p>
     <w:p>
@@ -1530,10 +1562,7 @@
         </w:rPr>
       </w:pPr>
       <w:r>
-        <w:t>6</w:t>
-      </w:r>
-      <w:r>
-        <w:t>. Algorithm</w:t>
+        <w:t>6. Algorithm</w:t>
       </w:r>
     </w:p>
     <w:p>
@@ -1622,6 +1651,7 @@
         </w:numPr>
       </w:pPr>
       <w:r>
+        <w:lastRenderedPageBreak/>
         <w:t>Prompt the user for Math and Physics marks.</w:t>
       </w:r>
     </w:p>
@@ -1674,7 +1704,6 @@
         </w:numPr>
       </w:pPr>
       <w:r>
-        <w:lastRenderedPageBreak/>
         <w:t>If all checks pass, print that the student is eligible for admission in the CSE department.</w:t>
       </w:r>
     </w:p>
@@ -1728,6 +1757,17 @@
       </w:pPr>
       <w:r>
         <w:t>Use finally to close the Scanner object.</w:t>
+      </w:r>
+    </w:p>
+    <w:p>
+      <w:pPr>
+        <w:numPr>
+          <w:ilvl w:val="0"/>
+          <w:numId w:val="11"/>
+        </w:numPr>
+      </w:pPr>
+      <w:r>
+        <w:t>End</w:t>
       </w:r>
     </w:p>
     <w:p/>
@@ -1941,11 +1981,18 @@
         </w:rPr>
       </w:pPr>
       <w:r>
-        <w:lastRenderedPageBreak/>
-        <w:t>8</w:t>
-      </w:r>
-      <w:r>
-        <w:t>. Algorithm</w:t>
+        <w:t>8. Algorithm</w:t>
+      </w:r>
+    </w:p>
+    <w:p>
+      <w:pPr>
+        <w:numPr>
+          <w:ilvl w:val="0"/>
+          <w:numId w:val="13"/>
+        </w:numPr>
+      </w:pPr>
+      <w:r>
+        <w:t>Start</w:t>
       </w:r>
     </w:p>
     <w:p>
@@ -2080,6 +2127,17 @@
         <w:t>Option 3: Exit the loop.</w:t>
       </w:r>
     </w:p>
+    <w:p>
+      <w:pPr>
+        <w:numPr>
+          <w:ilvl w:val="0"/>
+          <w:numId w:val="13"/>
+        </w:numPr>
+      </w:pPr>
+      <w:r>
+        <w:t>End</w:t>
+      </w:r>
+    </w:p>
     <w:p/>
     <w:p>
       <w:pPr>
@@ -2090,10 +2148,7 @@
         </w:rPr>
       </w:pPr>
       <w:r>
-        <w:t>9</w:t>
-      </w:r>
-      <w:r>
-        <w:t>. Algorithm</w:t>
+        <w:t>9. Algorithm</w:t>
       </w:r>
     </w:p>
     <w:p>
@@ -2230,6 +2285,7 @@
           <w:b/>
           <w:bCs/>
         </w:rPr>
+        <w:lastRenderedPageBreak/>
         <w:t>Main Class:</w:t>
       </w:r>
     </w:p>
@@ -2277,11 +2333,7 @@
         </w:rPr>
       </w:pPr>
       <w:r>
-        <w:lastRenderedPageBreak/>
-        <w:t>10</w:t>
-      </w:r>
-      <w:r>
-        <w:t>. Algorithm</w:t>
+        <w:t>10. Algorithm</w:t>
       </w:r>
     </w:p>
     <w:p>
@@ -2429,6 +2481,3398 @@
       </w:r>
     </w:p>
     <w:p/>
+    <w:p>
+      <w:pPr>
+        <w:pStyle w:val="Heading1"/>
+        <w:rPr>
+          <w:rFonts w:eastAsia="Times New Roman"/>
+        </w:rPr>
+      </w:pPr>
+      <w:r>
+        <w:rPr>
+          <w:rFonts w:eastAsia="Times New Roman"/>
+        </w:rPr>
+        <w:t xml:space="preserve">11. </w:t>
+      </w:r>
+      <w:r>
+        <w:rPr>
+          <w:rFonts w:eastAsia="Times New Roman"/>
+        </w:rPr>
+        <w:t>Algorithm:</w:t>
+      </w:r>
+    </w:p>
+    <w:p>
+      <w:pPr>
+        <w:numPr>
+          <w:ilvl w:val="0"/>
+          <w:numId w:val="16"/>
+        </w:numPr>
+        <w:spacing w:before="100" w:beforeAutospacing="1" w:after="100" w:afterAutospacing="1" w:line="240" w:lineRule="auto"/>
+        <w:rPr>
+          <w:rFonts w:ascii="Times New Roman" w:eastAsia="Times New Roman" w:hAnsi="Times New Roman" w:cs="Times New Roman"/>
+          <w:kern w:val="0"/>
+          <w:sz w:val="24"/>
+          <w:szCs w:val="24"/>
+          <w14:ligatures w14:val="none"/>
+        </w:rPr>
+      </w:pPr>
+      <w:r>
+        <w:rPr>
+          <w:rFonts w:ascii="Times New Roman" w:eastAsia="Times New Roman" w:hAnsi="Times New Roman" w:cs="Times New Roman"/>
+          <w:kern w:val="0"/>
+          <w:sz w:val="24"/>
+          <w:szCs w:val="24"/>
+          <w14:ligatures w14:val="none"/>
+        </w:rPr>
+        <w:t>Start</w:t>
+      </w:r>
+    </w:p>
+    <w:p>
+      <w:pPr>
+        <w:numPr>
+          <w:ilvl w:val="0"/>
+          <w:numId w:val="16"/>
+        </w:numPr>
+        <w:spacing w:before="100" w:beforeAutospacing="1" w:after="100" w:afterAutospacing="1" w:line="240" w:lineRule="auto"/>
+        <w:rPr>
+          <w:rFonts w:ascii="Times New Roman" w:eastAsia="Times New Roman" w:hAnsi="Times New Roman" w:cs="Times New Roman"/>
+          <w:kern w:val="0"/>
+          <w:sz w:val="24"/>
+          <w:szCs w:val="24"/>
+          <w14:ligatures w14:val="none"/>
+        </w:rPr>
+      </w:pPr>
+      <w:r>
+        <w:rPr>
+          <w:rFonts w:ascii="Times New Roman" w:eastAsia="Times New Roman" w:hAnsi="Times New Roman" w:cs="Times New Roman"/>
+          <w:b/>
+          <w:bCs/>
+          <w:kern w:val="0"/>
+          <w:sz w:val="24"/>
+          <w:szCs w:val="24"/>
+          <w14:ligatures w14:val="none"/>
+        </w:rPr>
+        <w:t xml:space="preserve">Create a </w:t>
+      </w:r>
+      <w:r>
+        <w:rPr>
+          <w:rFonts w:ascii="Courier New" w:eastAsia="Times New Roman" w:hAnsi="Courier New" w:cs="Courier New"/>
+          <w:b/>
+          <w:bCs/>
+          <w:kern w:val="0"/>
+          <w:sz w:val="20"/>
+          <w:szCs w:val="20"/>
+          <w14:ligatures w14:val="none"/>
+        </w:rPr>
+        <w:t>Laptop</w:t>
+      </w:r>
+      <w:r>
+        <w:rPr>
+          <w:rFonts w:ascii="Times New Roman" w:eastAsia="Times New Roman" w:hAnsi="Times New Roman" w:cs="Times New Roman"/>
+          <w:b/>
+          <w:bCs/>
+          <w:kern w:val="0"/>
+          <w:sz w:val="24"/>
+          <w:szCs w:val="24"/>
+          <w14:ligatures w14:val="none"/>
+        </w:rPr>
+        <w:t xml:space="preserve"> class</w:t>
+      </w:r>
+      <w:r>
+        <w:rPr>
+          <w:rFonts w:ascii="Times New Roman" w:eastAsia="Times New Roman" w:hAnsi="Times New Roman" w:cs="Times New Roman"/>
+          <w:kern w:val="0"/>
+          <w:sz w:val="24"/>
+          <w:szCs w:val="24"/>
+          <w14:ligatures w14:val="none"/>
+        </w:rPr>
+        <w:t xml:space="preserve"> with properties: </w:t>
+      </w:r>
+      <w:r>
+        <w:rPr>
+          <w:rFonts w:ascii="Courier New" w:eastAsia="Times New Roman" w:hAnsi="Courier New" w:cs="Courier New"/>
+          <w:kern w:val="0"/>
+          <w:sz w:val="20"/>
+          <w:szCs w:val="20"/>
+          <w14:ligatures w14:val="none"/>
+        </w:rPr>
+        <w:t>name</w:t>
+      </w:r>
+      <w:r>
+        <w:rPr>
+          <w:rFonts w:ascii="Times New Roman" w:eastAsia="Times New Roman" w:hAnsi="Times New Roman" w:cs="Times New Roman"/>
+          <w:kern w:val="0"/>
+          <w:sz w:val="24"/>
+          <w:szCs w:val="24"/>
+          <w14:ligatures w14:val="none"/>
+        </w:rPr>
+        <w:t xml:space="preserve">, </w:t>
+      </w:r>
+      <w:r>
+        <w:rPr>
+          <w:rFonts w:ascii="Courier New" w:eastAsia="Times New Roman" w:hAnsi="Courier New" w:cs="Courier New"/>
+          <w:kern w:val="0"/>
+          <w:sz w:val="20"/>
+          <w:szCs w:val="20"/>
+          <w14:ligatures w14:val="none"/>
+        </w:rPr>
+        <w:t>price</w:t>
+      </w:r>
+      <w:r>
+        <w:rPr>
+          <w:rFonts w:ascii="Times New Roman" w:eastAsia="Times New Roman" w:hAnsi="Times New Roman" w:cs="Times New Roman"/>
+          <w:kern w:val="0"/>
+          <w:sz w:val="24"/>
+          <w:szCs w:val="24"/>
+          <w14:ligatures w14:val="none"/>
+        </w:rPr>
+        <w:t xml:space="preserve">, </w:t>
+      </w:r>
+      <w:r>
+        <w:rPr>
+          <w:rFonts w:ascii="Courier New" w:eastAsia="Times New Roman" w:hAnsi="Courier New" w:cs="Courier New"/>
+          <w:kern w:val="0"/>
+          <w:sz w:val="20"/>
+          <w:szCs w:val="20"/>
+          <w14:ligatures w14:val="none"/>
+        </w:rPr>
+        <w:t>processor</w:t>
+      </w:r>
+      <w:r>
+        <w:rPr>
+          <w:rFonts w:ascii="Times New Roman" w:eastAsia="Times New Roman" w:hAnsi="Times New Roman" w:cs="Times New Roman"/>
+          <w:kern w:val="0"/>
+          <w:sz w:val="24"/>
+          <w:szCs w:val="24"/>
+          <w14:ligatures w14:val="none"/>
+        </w:rPr>
+        <w:t xml:space="preserve">, </w:t>
+      </w:r>
+      <w:r>
+        <w:rPr>
+          <w:rFonts w:ascii="Courier New" w:eastAsia="Times New Roman" w:hAnsi="Courier New" w:cs="Courier New"/>
+          <w:kern w:val="0"/>
+          <w:sz w:val="20"/>
+          <w:szCs w:val="20"/>
+          <w14:ligatures w14:val="none"/>
+        </w:rPr>
+        <w:t>ram</w:t>
+      </w:r>
+      <w:r>
+        <w:rPr>
+          <w:rFonts w:ascii="Times New Roman" w:eastAsia="Times New Roman" w:hAnsi="Times New Roman" w:cs="Times New Roman"/>
+          <w:kern w:val="0"/>
+          <w:sz w:val="24"/>
+          <w:szCs w:val="24"/>
+          <w14:ligatures w14:val="none"/>
+        </w:rPr>
+        <w:t xml:space="preserve">, </w:t>
+      </w:r>
+      <w:r>
+        <w:rPr>
+          <w:rFonts w:ascii="Courier New" w:eastAsia="Times New Roman" w:hAnsi="Courier New" w:cs="Courier New"/>
+          <w:kern w:val="0"/>
+          <w:sz w:val="20"/>
+          <w:szCs w:val="20"/>
+          <w14:ligatures w14:val="none"/>
+        </w:rPr>
+        <w:t>hardDrive</w:t>
+      </w:r>
+      <w:r>
+        <w:rPr>
+          <w:rFonts w:ascii="Times New Roman" w:eastAsia="Times New Roman" w:hAnsi="Times New Roman" w:cs="Times New Roman"/>
+          <w:kern w:val="0"/>
+          <w:sz w:val="24"/>
+          <w:szCs w:val="24"/>
+          <w14:ligatures w14:val="none"/>
+        </w:rPr>
+        <w:t>.</w:t>
+      </w:r>
+    </w:p>
+    <w:p>
+      <w:pPr>
+        <w:numPr>
+          <w:ilvl w:val="0"/>
+          <w:numId w:val="16"/>
+        </w:numPr>
+        <w:spacing w:before="100" w:beforeAutospacing="1" w:after="100" w:afterAutospacing="1" w:line="240" w:lineRule="auto"/>
+        <w:rPr>
+          <w:rFonts w:ascii="Times New Roman" w:eastAsia="Times New Roman" w:hAnsi="Times New Roman" w:cs="Times New Roman"/>
+          <w:kern w:val="0"/>
+          <w:sz w:val="24"/>
+          <w:szCs w:val="24"/>
+          <w14:ligatures w14:val="none"/>
+        </w:rPr>
+      </w:pPr>
+      <w:r>
+        <w:rPr>
+          <w:rFonts w:ascii="Times New Roman" w:eastAsia="Times New Roman" w:hAnsi="Times New Roman" w:cs="Times New Roman"/>
+          <w:b/>
+          <w:bCs/>
+          <w:kern w:val="0"/>
+          <w:sz w:val="24"/>
+          <w:szCs w:val="24"/>
+          <w14:ligatures w14:val="none"/>
+        </w:rPr>
+        <w:t>Define a constructor</w:t>
+      </w:r>
+      <w:r>
+        <w:rPr>
+          <w:rFonts w:ascii="Times New Roman" w:eastAsia="Times New Roman" w:hAnsi="Times New Roman" w:cs="Times New Roman"/>
+          <w:kern w:val="0"/>
+          <w:sz w:val="24"/>
+          <w:szCs w:val="24"/>
+          <w14:ligatures w14:val="none"/>
+        </w:rPr>
+        <w:t xml:space="preserve"> in </w:t>
+      </w:r>
+      <w:r>
+        <w:rPr>
+          <w:rFonts w:ascii="Courier New" w:eastAsia="Times New Roman" w:hAnsi="Courier New" w:cs="Courier New"/>
+          <w:kern w:val="0"/>
+          <w:sz w:val="20"/>
+          <w:szCs w:val="20"/>
+          <w14:ligatures w14:val="none"/>
+        </w:rPr>
+        <w:t>Laptop</w:t>
+      </w:r>
+      <w:r>
+        <w:rPr>
+          <w:rFonts w:ascii="Times New Roman" w:eastAsia="Times New Roman" w:hAnsi="Times New Roman" w:cs="Times New Roman"/>
+          <w:kern w:val="0"/>
+          <w:sz w:val="24"/>
+          <w:szCs w:val="24"/>
+          <w14:ligatures w14:val="none"/>
+        </w:rPr>
+        <w:t xml:space="preserve"> to initialize the properties.</w:t>
+      </w:r>
+    </w:p>
+    <w:p>
+      <w:pPr>
+        <w:numPr>
+          <w:ilvl w:val="0"/>
+          <w:numId w:val="16"/>
+        </w:numPr>
+        <w:spacing w:before="100" w:beforeAutospacing="1" w:after="100" w:afterAutospacing="1" w:line="240" w:lineRule="auto"/>
+        <w:rPr>
+          <w:rFonts w:ascii="Times New Roman" w:eastAsia="Times New Roman" w:hAnsi="Times New Roman" w:cs="Times New Roman"/>
+          <w:kern w:val="0"/>
+          <w:sz w:val="24"/>
+          <w:szCs w:val="24"/>
+          <w14:ligatures w14:val="none"/>
+        </w:rPr>
+      </w:pPr>
+      <w:r>
+        <w:rPr>
+          <w:rFonts w:ascii="Times New Roman" w:eastAsia="Times New Roman" w:hAnsi="Times New Roman" w:cs="Times New Roman"/>
+          <w:b/>
+          <w:bCs/>
+          <w:kern w:val="0"/>
+          <w:sz w:val="24"/>
+          <w:szCs w:val="24"/>
+          <w14:ligatures w14:val="none"/>
+        </w:rPr>
+        <w:t xml:space="preserve">Create a method </w:t>
+      </w:r>
+      <w:r>
+        <w:rPr>
+          <w:rFonts w:ascii="Courier New" w:eastAsia="Times New Roman" w:hAnsi="Courier New" w:cs="Courier New"/>
+          <w:b/>
+          <w:bCs/>
+          <w:kern w:val="0"/>
+          <w:sz w:val="20"/>
+          <w:szCs w:val="20"/>
+          <w14:ligatures w14:val="none"/>
+        </w:rPr>
+        <w:t>printDetails()</w:t>
+      </w:r>
+      <w:r>
+        <w:rPr>
+          <w:rFonts w:ascii="Times New Roman" w:eastAsia="Times New Roman" w:hAnsi="Times New Roman" w:cs="Times New Roman"/>
+          <w:kern w:val="0"/>
+          <w:sz w:val="24"/>
+          <w:szCs w:val="24"/>
+          <w14:ligatures w14:val="none"/>
+        </w:rPr>
+        <w:t xml:space="preserve"> to display the laptop details.</w:t>
+      </w:r>
+    </w:p>
+    <w:p>
+      <w:pPr>
+        <w:numPr>
+          <w:ilvl w:val="0"/>
+          <w:numId w:val="16"/>
+        </w:numPr>
+        <w:spacing w:before="100" w:beforeAutospacing="1" w:after="100" w:afterAutospacing="1" w:line="240" w:lineRule="auto"/>
+        <w:rPr>
+          <w:rFonts w:ascii="Times New Roman" w:eastAsia="Times New Roman" w:hAnsi="Times New Roman" w:cs="Times New Roman"/>
+          <w:kern w:val="0"/>
+          <w:sz w:val="24"/>
+          <w:szCs w:val="24"/>
+          <w14:ligatures w14:val="none"/>
+        </w:rPr>
+      </w:pPr>
+      <w:r>
+        <w:rPr>
+          <w:rFonts w:ascii="Times New Roman" w:eastAsia="Times New Roman" w:hAnsi="Times New Roman" w:cs="Times New Roman"/>
+          <w:b/>
+          <w:bCs/>
+          <w:kern w:val="0"/>
+          <w:sz w:val="24"/>
+          <w:szCs w:val="24"/>
+          <w14:ligatures w14:val="none"/>
+        </w:rPr>
+        <w:t>Create subclasses (</w:t>
+      </w:r>
+      <w:r>
+        <w:rPr>
+          <w:rFonts w:ascii="Courier New" w:eastAsia="Times New Roman" w:hAnsi="Courier New" w:cs="Courier New"/>
+          <w:b/>
+          <w:bCs/>
+          <w:kern w:val="0"/>
+          <w:sz w:val="20"/>
+          <w:szCs w:val="20"/>
+          <w14:ligatures w14:val="none"/>
+        </w:rPr>
+        <w:t>Lenovo</w:t>
+      </w:r>
+      <w:r>
+        <w:rPr>
+          <w:rFonts w:ascii="Times New Roman" w:eastAsia="Times New Roman" w:hAnsi="Times New Roman" w:cs="Times New Roman"/>
+          <w:b/>
+          <w:bCs/>
+          <w:kern w:val="0"/>
+          <w:sz w:val="24"/>
+          <w:szCs w:val="24"/>
+          <w14:ligatures w14:val="none"/>
+        </w:rPr>
+        <w:t xml:space="preserve">, </w:t>
+      </w:r>
+      <w:r>
+        <w:rPr>
+          <w:rFonts w:ascii="Courier New" w:eastAsia="Times New Roman" w:hAnsi="Courier New" w:cs="Courier New"/>
+          <w:b/>
+          <w:bCs/>
+          <w:kern w:val="0"/>
+          <w:sz w:val="20"/>
+          <w:szCs w:val="20"/>
+          <w14:ligatures w14:val="none"/>
+        </w:rPr>
+        <w:t>Dell</w:t>
+      </w:r>
+      <w:r>
+        <w:rPr>
+          <w:rFonts w:ascii="Times New Roman" w:eastAsia="Times New Roman" w:hAnsi="Times New Roman" w:cs="Times New Roman"/>
+          <w:b/>
+          <w:bCs/>
+          <w:kern w:val="0"/>
+          <w:sz w:val="24"/>
+          <w:szCs w:val="24"/>
+          <w14:ligatures w14:val="none"/>
+        </w:rPr>
+        <w:t xml:space="preserve">, </w:t>
+      </w:r>
+      <w:r>
+        <w:rPr>
+          <w:rFonts w:ascii="Courier New" w:eastAsia="Times New Roman" w:hAnsi="Courier New" w:cs="Courier New"/>
+          <w:b/>
+          <w:bCs/>
+          <w:kern w:val="0"/>
+          <w:sz w:val="20"/>
+          <w:szCs w:val="20"/>
+          <w14:ligatures w14:val="none"/>
+        </w:rPr>
+        <w:t>Sony</w:t>
+      </w:r>
+      <w:r>
+        <w:rPr>
+          <w:rFonts w:ascii="Times New Roman" w:eastAsia="Times New Roman" w:hAnsi="Times New Roman" w:cs="Times New Roman"/>
+          <w:b/>
+          <w:bCs/>
+          <w:kern w:val="0"/>
+          <w:sz w:val="24"/>
+          <w:szCs w:val="24"/>
+          <w14:ligatures w14:val="none"/>
+        </w:rPr>
+        <w:t>)</w:t>
+      </w:r>
+      <w:r>
+        <w:rPr>
+          <w:rFonts w:ascii="Times New Roman" w:eastAsia="Times New Roman" w:hAnsi="Times New Roman" w:cs="Times New Roman"/>
+          <w:kern w:val="0"/>
+          <w:sz w:val="24"/>
+          <w:szCs w:val="24"/>
+          <w14:ligatures w14:val="none"/>
+        </w:rPr>
+        <w:t xml:space="preserve"> inheriting from </w:t>
+      </w:r>
+      <w:r>
+        <w:rPr>
+          <w:rFonts w:ascii="Courier New" w:eastAsia="Times New Roman" w:hAnsi="Courier New" w:cs="Courier New"/>
+          <w:kern w:val="0"/>
+          <w:sz w:val="20"/>
+          <w:szCs w:val="20"/>
+          <w14:ligatures w14:val="none"/>
+        </w:rPr>
+        <w:t>Laptop</w:t>
+      </w:r>
+      <w:r>
+        <w:rPr>
+          <w:rFonts w:ascii="Times New Roman" w:eastAsia="Times New Roman" w:hAnsi="Times New Roman" w:cs="Times New Roman"/>
+          <w:kern w:val="0"/>
+          <w:sz w:val="24"/>
+          <w:szCs w:val="24"/>
+          <w14:ligatures w14:val="none"/>
+        </w:rPr>
+        <w:t>, initializing specific values for each model.</w:t>
+      </w:r>
+    </w:p>
+    <w:p>
+      <w:pPr>
+        <w:numPr>
+          <w:ilvl w:val="0"/>
+          <w:numId w:val="16"/>
+        </w:numPr>
+        <w:spacing w:before="100" w:beforeAutospacing="1" w:after="100" w:afterAutospacing="1" w:line="240" w:lineRule="auto"/>
+        <w:rPr>
+          <w:rFonts w:ascii="Times New Roman" w:eastAsia="Times New Roman" w:hAnsi="Times New Roman" w:cs="Times New Roman"/>
+          <w:kern w:val="0"/>
+          <w:sz w:val="24"/>
+          <w:szCs w:val="24"/>
+          <w14:ligatures w14:val="none"/>
+        </w:rPr>
+      </w:pPr>
+      <w:r>
+        <w:rPr>
+          <w:rFonts w:ascii="Times New Roman" w:eastAsia="Times New Roman" w:hAnsi="Times New Roman" w:cs="Times New Roman"/>
+          <w:b/>
+          <w:bCs/>
+          <w:kern w:val="0"/>
+          <w:sz w:val="24"/>
+          <w:szCs w:val="24"/>
+          <w14:ligatures w14:val="none"/>
+        </w:rPr>
+        <w:t>In the main class</w:t>
+      </w:r>
+      <w:r>
+        <w:rPr>
+          <w:rFonts w:ascii="Times New Roman" w:eastAsia="Times New Roman" w:hAnsi="Times New Roman" w:cs="Times New Roman"/>
+          <w:kern w:val="0"/>
+          <w:sz w:val="24"/>
+          <w:szCs w:val="24"/>
+          <w14:ligatures w14:val="none"/>
+        </w:rPr>
+        <w:t>, instantiate each laptop type (</w:t>
+      </w:r>
+      <w:r>
+        <w:rPr>
+          <w:rFonts w:ascii="Courier New" w:eastAsia="Times New Roman" w:hAnsi="Courier New" w:cs="Courier New"/>
+          <w:kern w:val="0"/>
+          <w:sz w:val="20"/>
+          <w:szCs w:val="20"/>
+          <w14:ligatures w14:val="none"/>
+        </w:rPr>
+        <w:t>Lenovo</w:t>
+      </w:r>
+      <w:r>
+        <w:rPr>
+          <w:rFonts w:ascii="Times New Roman" w:eastAsia="Times New Roman" w:hAnsi="Times New Roman" w:cs="Times New Roman"/>
+          <w:kern w:val="0"/>
+          <w:sz w:val="24"/>
+          <w:szCs w:val="24"/>
+          <w14:ligatures w14:val="none"/>
+        </w:rPr>
+        <w:t xml:space="preserve">, </w:t>
+      </w:r>
+      <w:r>
+        <w:rPr>
+          <w:rFonts w:ascii="Courier New" w:eastAsia="Times New Roman" w:hAnsi="Courier New" w:cs="Courier New"/>
+          <w:kern w:val="0"/>
+          <w:sz w:val="20"/>
+          <w:szCs w:val="20"/>
+          <w14:ligatures w14:val="none"/>
+        </w:rPr>
+        <w:t>Dell</w:t>
+      </w:r>
+      <w:r>
+        <w:rPr>
+          <w:rFonts w:ascii="Times New Roman" w:eastAsia="Times New Roman" w:hAnsi="Times New Roman" w:cs="Times New Roman"/>
+          <w:kern w:val="0"/>
+          <w:sz w:val="24"/>
+          <w:szCs w:val="24"/>
+          <w14:ligatures w14:val="none"/>
+        </w:rPr>
+        <w:t xml:space="preserve">, </w:t>
+      </w:r>
+      <w:r>
+        <w:rPr>
+          <w:rFonts w:ascii="Courier New" w:eastAsia="Times New Roman" w:hAnsi="Courier New" w:cs="Courier New"/>
+          <w:kern w:val="0"/>
+          <w:sz w:val="20"/>
+          <w:szCs w:val="20"/>
+          <w14:ligatures w14:val="none"/>
+        </w:rPr>
+        <w:t>Sony</w:t>
+      </w:r>
+      <w:r>
+        <w:rPr>
+          <w:rFonts w:ascii="Times New Roman" w:eastAsia="Times New Roman" w:hAnsi="Times New Roman" w:cs="Times New Roman"/>
+          <w:kern w:val="0"/>
+          <w:sz w:val="24"/>
+          <w:szCs w:val="24"/>
+          <w14:ligatures w14:val="none"/>
+        </w:rPr>
+        <w:t xml:space="preserve">) and call </w:t>
+      </w:r>
+      <w:r>
+        <w:rPr>
+          <w:rFonts w:ascii="Courier New" w:eastAsia="Times New Roman" w:hAnsi="Courier New" w:cs="Courier New"/>
+          <w:kern w:val="0"/>
+          <w:sz w:val="20"/>
+          <w:szCs w:val="20"/>
+          <w14:ligatures w14:val="none"/>
+        </w:rPr>
+        <w:t>printDetails()</w:t>
+      </w:r>
+      <w:r>
+        <w:rPr>
+          <w:rFonts w:ascii="Times New Roman" w:eastAsia="Times New Roman" w:hAnsi="Times New Roman" w:cs="Times New Roman"/>
+          <w:kern w:val="0"/>
+          <w:sz w:val="24"/>
+          <w:szCs w:val="24"/>
+          <w14:ligatures w14:val="none"/>
+        </w:rPr>
+        <w:t xml:space="preserve"> to display their details.</w:t>
+      </w:r>
+    </w:p>
+    <w:p>
+      <w:pPr>
+        <w:numPr>
+          <w:ilvl w:val="0"/>
+          <w:numId w:val="16"/>
+        </w:numPr>
+        <w:spacing w:before="100" w:beforeAutospacing="1" w:after="100" w:afterAutospacing="1" w:line="240" w:lineRule="auto"/>
+        <w:rPr>
+          <w:rFonts w:ascii="Times New Roman" w:eastAsia="Times New Roman" w:hAnsi="Times New Roman" w:cs="Times New Roman"/>
+          <w:kern w:val="0"/>
+          <w:sz w:val="24"/>
+          <w:szCs w:val="24"/>
+          <w14:ligatures w14:val="none"/>
+        </w:rPr>
+      </w:pPr>
+      <w:r>
+        <w:rPr>
+          <w:rFonts w:ascii="Times New Roman" w:eastAsia="Times New Roman" w:hAnsi="Times New Roman" w:cs="Times New Roman"/>
+          <w:b/>
+          <w:bCs/>
+          <w:kern w:val="0"/>
+          <w:sz w:val="24"/>
+          <w:szCs w:val="24"/>
+          <w14:ligatures w14:val="none"/>
+        </w:rPr>
+        <w:t>End</w:t>
+      </w:r>
+    </w:p>
+    <w:p>
+      <w:pPr>
+        <w:pStyle w:val="Heading1"/>
+        <w:rPr>
+          <w:rFonts w:eastAsia="Times New Roman"/>
+        </w:rPr>
+      </w:pPr>
+      <w:r>
+        <w:rPr>
+          <w:rFonts w:eastAsia="Times New Roman"/>
+        </w:rPr>
+        <w:lastRenderedPageBreak/>
+        <w:t>1</w:t>
+      </w:r>
+      <w:r>
+        <w:rPr>
+          <w:rFonts w:eastAsia="Times New Roman"/>
+        </w:rPr>
+        <w:t>2</w:t>
+      </w:r>
+      <w:r>
+        <w:rPr>
+          <w:rFonts w:eastAsia="Times New Roman"/>
+        </w:rPr>
+        <w:t xml:space="preserve">. </w:t>
+      </w:r>
+      <w:r>
+        <w:rPr>
+          <w:rFonts w:eastAsia="Times New Roman"/>
+        </w:rPr>
+        <w:t>Algorithm:</w:t>
+      </w:r>
+    </w:p>
+    <w:p>
+      <w:pPr>
+        <w:numPr>
+          <w:ilvl w:val="0"/>
+          <w:numId w:val="17"/>
+        </w:numPr>
+        <w:spacing w:before="100" w:beforeAutospacing="1" w:after="100" w:afterAutospacing="1" w:line="240" w:lineRule="auto"/>
+        <w:rPr>
+          <w:rFonts w:ascii="Times New Roman" w:eastAsia="Times New Roman" w:hAnsi="Times New Roman" w:cs="Times New Roman"/>
+          <w:kern w:val="0"/>
+          <w:sz w:val="24"/>
+          <w:szCs w:val="24"/>
+          <w14:ligatures w14:val="none"/>
+        </w:rPr>
+      </w:pPr>
+      <w:r>
+        <w:rPr>
+          <w:rFonts w:ascii="Times New Roman" w:eastAsia="Times New Roman" w:hAnsi="Times New Roman" w:cs="Times New Roman"/>
+          <w:kern w:val="0"/>
+          <w:sz w:val="24"/>
+          <w:szCs w:val="24"/>
+          <w14:ligatures w14:val="none"/>
+        </w:rPr>
+        <w:t>Start</w:t>
+      </w:r>
+    </w:p>
+    <w:p>
+      <w:pPr>
+        <w:numPr>
+          <w:ilvl w:val="0"/>
+          <w:numId w:val="17"/>
+        </w:numPr>
+        <w:spacing w:before="100" w:beforeAutospacing="1" w:after="100" w:afterAutospacing="1" w:line="240" w:lineRule="auto"/>
+        <w:rPr>
+          <w:rFonts w:ascii="Times New Roman" w:eastAsia="Times New Roman" w:hAnsi="Times New Roman" w:cs="Times New Roman"/>
+          <w:kern w:val="0"/>
+          <w:sz w:val="24"/>
+          <w:szCs w:val="24"/>
+          <w14:ligatures w14:val="none"/>
+        </w:rPr>
+      </w:pPr>
+      <w:r>
+        <w:rPr>
+          <w:rFonts w:ascii="Times New Roman" w:eastAsia="Times New Roman" w:hAnsi="Times New Roman" w:cs="Times New Roman"/>
+          <w:b/>
+          <w:bCs/>
+          <w:kern w:val="0"/>
+          <w:sz w:val="24"/>
+          <w:szCs w:val="24"/>
+          <w14:ligatures w14:val="none"/>
+        </w:rPr>
+        <w:t xml:space="preserve">Define </w:t>
+      </w:r>
+      <w:r>
+        <w:rPr>
+          <w:rFonts w:ascii="Courier New" w:eastAsia="Times New Roman" w:hAnsi="Courier New" w:cs="Courier New"/>
+          <w:b/>
+          <w:bCs/>
+          <w:kern w:val="0"/>
+          <w:sz w:val="20"/>
+          <w:szCs w:val="20"/>
+          <w14:ligatures w14:val="none"/>
+        </w:rPr>
+        <w:t>Animal</w:t>
+      </w:r>
+      <w:r>
+        <w:rPr>
+          <w:rFonts w:ascii="Times New Roman" w:eastAsia="Times New Roman" w:hAnsi="Times New Roman" w:cs="Times New Roman"/>
+          <w:b/>
+          <w:bCs/>
+          <w:kern w:val="0"/>
+          <w:sz w:val="24"/>
+          <w:szCs w:val="24"/>
+          <w14:ligatures w14:val="none"/>
+        </w:rPr>
+        <w:t xml:space="preserve"> Class</w:t>
+      </w:r>
+      <w:r>
+        <w:rPr>
+          <w:rFonts w:ascii="Times New Roman" w:eastAsia="Times New Roman" w:hAnsi="Times New Roman" w:cs="Times New Roman"/>
+          <w:kern w:val="0"/>
+          <w:sz w:val="24"/>
+          <w:szCs w:val="24"/>
+          <w14:ligatures w14:val="none"/>
+        </w:rPr>
+        <w:t>:</w:t>
+      </w:r>
+    </w:p>
+    <w:p>
+      <w:pPr>
+        <w:numPr>
+          <w:ilvl w:val="1"/>
+          <w:numId w:val="17"/>
+        </w:numPr>
+        <w:spacing w:before="100" w:beforeAutospacing="1" w:after="100" w:afterAutospacing="1" w:line="240" w:lineRule="auto"/>
+        <w:rPr>
+          <w:rFonts w:ascii="Times New Roman" w:eastAsia="Times New Roman" w:hAnsi="Times New Roman" w:cs="Times New Roman"/>
+          <w:kern w:val="0"/>
+          <w:sz w:val="24"/>
+          <w:szCs w:val="24"/>
+          <w14:ligatures w14:val="none"/>
+        </w:rPr>
+      </w:pPr>
+      <w:r>
+        <w:rPr>
+          <w:rFonts w:ascii="Times New Roman" w:eastAsia="Times New Roman" w:hAnsi="Times New Roman" w:cs="Times New Roman"/>
+          <w:kern w:val="0"/>
+          <w:sz w:val="24"/>
+          <w:szCs w:val="24"/>
+          <w14:ligatures w14:val="none"/>
+        </w:rPr>
+        <w:t xml:space="preserve">Fields: </w:t>
+      </w:r>
+      <w:r>
+        <w:rPr>
+          <w:rFonts w:ascii="Courier New" w:eastAsia="Times New Roman" w:hAnsi="Courier New" w:cs="Courier New"/>
+          <w:kern w:val="0"/>
+          <w:sz w:val="20"/>
+          <w:szCs w:val="20"/>
+          <w14:ligatures w14:val="none"/>
+        </w:rPr>
+        <w:t>height</w:t>
+      </w:r>
+      <w:r>
+        <w:rPr>
+          <w:rFonts w:ascii="Times New Roman" w:eastAsia="Times New Roman" w:hAnsi="Times New Roman" w:cs="Times New Roman"/>
+          <w:kern w:val="0"/>
+          <w:sz w:val="24"/>
+          <w:szCs w:val="24"/>
+          <w14:ligatures w14:val="none"/>
+        </w:rPr>
+        <w:t xml:space="preserve"> (int), </w:t>
+      </w:r>
+      <w:r>
+        <w:rPr>
+          <w:rFonts w:ascii="Courier New" w:eastAsia="Times New Roman" w:hAnsi="Courier New" w:cs="Courier New"/>
+          <w:kern w:val="0"/>
+          <w:sz w:val="20"/>
+          <w:szCs w:val="20"/>
+          <w14:ligatures w14:val="none"/>
+        </w:rPr>
+        <w:t>weight</w:t>
+      </w:r>
+      <w:r>
+        <w:rPr>
+          <w:rFonts w:ascii="Times New Roman" w:eastAsia="Times New Roman" w:hAnsi="Times New Roman" w:cs="Times New Roman"/>
+          <w:kern w:val="0"/>
+          <w:sz w:val="24"/>
+          <w:szCs w:val="24"/>
+          <w14:ligatures w14:val="none"/>
+        </w:rPr>
+        <w:t xml:space="preserve"> (float).</w:t>
+      </w:r>
+    </w:p>
+    <w:p>
+      <w:pPr>
+        <w:numPr>
+          <w:ilvl w:val="1"/>
+          <w:numId w:val="17"/>
+        </w:numPr>
+        <w:spacing w:before="100" w:beforeAutospacing="1" w:after="100" w:afterAutospacing="1" w:line="240" w:lineRule="auto"/>
+        <w:rPr>
+          <w:rFonts w:ascii="Times New Roman" w:eastAsia="Times New Roman" w:hAnsi="Times New Roman" w:cs="Times New Roman"/>
+          <w:kern w:val="0"/>
+          <w:sz w:val="24"/>
+          <w:szCs w:val="24"/>
+          <w14:ligatures w14:val="none"/>
+        </w:rPr>
+      </w:pPr>
+      <w:r>
+        <w:rPr>
+          <w:rFonts w:ascii="Times New Roman" w:eastAsia="Times New Roman" w:hAnsi="Times New Roman" w:cs="Times New Roman"/>
+          <w:kern w:val="0"/>
+          <w:sz w:val="24"/>
+          <w:szCs w:val="24"/>
+          <w14:ligatures w14:val="none"/>
+        </w:rPr>
+        <w:t xml:space="preserve">Method: </w:t>
+      </w:r>
+      <w:r>
+        <w:rPr>
+          <w:rFonts w:ascii="Courier New" w:eastAsia="Times New Roman" w:hAnsi="Courier New" w:cs="Courier New"/>
+          <w:kern w:val="0"/>
+          <w:sz w:val="20"/>
+          <w:szCs w:val="20"/>
+          <w14:ligatures w14:val="none"/>
+        </w:rPr>
+        <w:t>walk()</w:t>
+      </w:r>
+      <w:r>
+        <w:rPr>
+          <w:rFonts w:ascii="Times New Roman" w:eastAsia="Times New Roman" w:hAnsi="Times New Roman" w:cs="Times New Roman"/>
+          <w:kern w:val="0"/>
+          <w:sz w:val="24"/>
+          <w:szCs w:val="24"/>
+          <w14:ligatures w14:val="none"/>
+        </w:rPr>
+        <w:t xml:space="preserve"> prints "I walk on the street".</w:t>
+      </w:r>
+    </w:p>
+    <w:p>
+      <w:pPr>
+        <w:numPr>
+          <w:ilvl w:val="1"/>
+          <w:numId w:val="17"/>
+        </w:numPr>
+        <w:spacing w:before="100" w:beforeAutospacing="1" w:after="100" w:afterAutospacing="1" w:line="240" w:lineRule="auto"/>
+        <w:rPr>
+          <w:rFonts w:ascii="Times New Roman" w:eastAsia="Times New Roman" w:hAnsi="Times New Roman" w:cs="Times New Roman"/>
+          <w:kern w:val="0"/>
+          <w:sz w:val="24"/>
+          <w:szCs w:val="24"/>
+          <w14:ligatures w14:val="none"/>
+        </w:rPr>
+      </w:pPr>
+      <w:r>
+        <w:rPr>
+          <w:rFonts w:ascii="Times New Roman" w:eastAsia="Times New Roman" w:hAnsi="Times New Roman" w:cs="Times New Roman"/>
+          <w:kern w:val="0"/>
+          <w:sz w:val="24"/>
+          <w:szCs w:val="24"/>
+          <w14:ligatures w14:val="none"/>
+        </w:rPr>
+        <w:t xml:space="preserve">Getter and Setter methods for </w:t>
+      </w:r>
+      <w:r>
+        <w:rPr>
+          <w:rFonts w:ascii="Courier New" w:eastAsia="Times New Roman" w:hAnsi="Courier New" w:cs="Courier New"/>
+          <w:kern w:val="0"/>
+          <w:sz w:val="20"/>
+          <w:szCs w:val="20"/>
+          <w14:ligatures w14:val="none"/>
+        </w:rPr>
+        <w:t>height</w:t>
+      </w:r>
+      <w:r>
+        <w:rPr>
+          <w:rFonts w:ascii="Times New Roman" w:eastAsia="Times New Roman" w:hAnsi="Times New Roman" w:cs="Times New Roman"/>
+          <w:kern w:val="0"/>
+          <w:sz w:val="24"/>
+          <w:szCs w:val="24"/>
+          <w14:ligatures w14:val="none"/>
+        </w:rPr>
+        <w:t xml:space="preserve"> and </w:t>
+      </w:r>
+      <w:r>
+        <w:rPr>
+          <w:rFonts w:ascii="Courier New" w:eastAsia="Times New Roman" w:hAnsi="Courier New" w:cs="Courier New"/>
+          <w:kern w:val="0"/>
+          <w:sz w:val="20"/>
+          <w:szCs w:val="20"/>
+          <w14:ligatures w14:val="none"/>
+        </w:rPr>
+        <w:t>weight</w:t>
+      </w:r>
+      <w:r>
+        <w:rPr>
+          <w:rFonts w:ascii="Times New Roman" w:eastAsia="Times New Roman" w:hAnsi="Times New Roman" w:cs="Times New Roman"/>
+          <w:kern w:val="0"/>
+          <w:sz w:val="24"/>
+          <w:szCs w:val="24"/>
+          <w14:ligatures w14:val="none"/>
+        </w:rPr>
+        <w:t>.</w:t>
+      </w:r>
+    </w:p>
+    <w:p>
+      <w:pPr>
+        <w:numPr>
+          <w:ilvl w:val="0"/>
+          <w:numId w:val="17"/>
+        </w:numPr>
+        <w:spacing w:before="100" w:beforeAutospacing="1" w:after="100" w:afterAutospacing="1" w:line="240" w:lineRule="auto"/>
+        <w:rPr>
+          <w:rFonts w:ascii="Times New Roman" w:eastAsia="Times New Roman" w:hAnsi="Times New Roman" w:cs="Times New Roman"/>
+          <w:kern w:val="0"/>
+          <w:sz w:val="24"/>
+          <w:szCs w:val="24"/>
+          <w14:ligatures w14:val="none"/>
+        </w:rPr>
+      </w:pPr>
+      <w:r>
+        <w:rPr>
+          <w:rFonts w:ascii="Times New Roman" w:eastAsia="Times New Roman" w:hAnsi="Times New Roman" w:cs="Times New Roman"/>
+          <w:b/>
+          <w:bCs/>
+          <w:kern w:val="0"/>
+          <w:sz w:val="24"/>
+          <w:szCs w:val="24"/>
+          <w14:ligatures w14:val="none"/>
+        </w:rPr>
+        <w:t xml:space="preserve">Define </w:t>
+      </w:r>
+      <w:r>
+        <w:rPr>
+          <w:rFonts w:ascii="Courier New" w:eastAsia="Times New Roman" w:hAnsi="Courier New" w:cs="Courier New"/>
+          <w:b/>
+          <w:bCs/>
+          <w:kern w:val="0"/>
+          <w:sz w:val="20"/>
+          <w:szCs w:val="20"/>
+          <w14:ligatures w14:val="none"/>
+        </w:rPr>
+        <w:t>Bird</w:t>
+      </w:r>
+      <w:r>
+        <w:rPr>
+          <w:rFonts w:ascii="Times New Roman" w:eastAsia="Times New Roman" w:hAnsi="Times New Roman" w:cs="Times New Roman"/>
+          <w:b/>
+          <w:bCs/>
+          <w:kern w:val="0"/>
+          <w:sz w:val="24"/>
+          <w:szCs w:val="24"/>
+          <w14:ligatures w14:val="none"/>
+        </w:rPr>
+        <w:t xml:space="preserve"> Class</w:t>
+      </w:r>
+      <w:r>
+        <w:rPr>
+          <w:rFonts w:ascii="Times New Roman" w:eastAsia="Times New Roman" w:hAnsi="Times New Roman" w:cs="Times New Roman"/>
+          <w:kern w:val="0"/>
+          <w:sz w:val="24"/>
+          <w:szCs w:val="24"/>
+          <w14:ligatures w14:val="none"/>
+        </w:rPr>
+        <w:t>:</w:t>
+      </w:r>
+    </w:p>
+    <w:p>
+      <w:pPr>
+        <w:numPr>
+          <w:ilvl w:val="1"/>
+          <w:numId w:val="17"/>
+        </w:numPr>
+        <w:spacing w:before="100" w:beforeAutospacing="1" w:after="100" w:afterAutospacing="1" w:line="240" w:lineRule="auto"/>
+        <w:rPr>
+          <w:rFonts w:ascii="Times New Roman" w:eastAsia="Times New Roman" w:hAnsi="Times New Roman" w:cs="Times New Roman"/>
+          <w:kern w:val="0"/>
+          <w:sz w:val="24"/>
+          <w:szCs w:val="24"/>
+          <w14:ligatures w14:val="none"/>
+        </w:rPr>
+      </w:pPr>
+      <w:r>
+        <w:rPr>
+          <w:rFonts w:ascii="Times New Roman" w:eastAsia="Times New Roman" w:hAnsi="Times New Roman" w:cs="Times New Roman"/>
+          <w:kern w:val="0"/>
+          <w:sz w:val="24"/>
+          <w:szCs w:val="24"/>
+          <w14:ligatures w14:val="none"/>
+        </w:rPr>
+        <w:t xml:space="preserve">Inherit from </w:t>
+      </w:r>
+      <w:r>
+        <w:rPr>
+          <w:rFonts w:ascii="Courier New" w:eastAsia="Times New Roman" w:hAnsi="Courier New" w:cs="Courier New"/>
+          <w:kern w:val="0"/>
+          <w:sz w:val="20"/>
+          <w:szCs w:val="20"/>
+          <w14:ligatures w14:val="none"/>
+        </w:rPr>
+        <w:t>Animal</w:t>
+      </w:r>
+      <w:r>
+        <w:rPr>
+          <w:rFonts w:ascii="Times New Roman" w:eastAsia="Times New Roman" w:hAnsi="Times New Roman" w:cs="Times New Roman"/>
+          <w:kern w:val="0"/>
+          <w:sz w:val="24"/>
+          <w:szCs w:val="24"/>
+          <w14:ligatures w14:val="none"/>
+        </w:rPr>
+        <w:t>.</w:t>
+      </w:r>
+    </w:p>
+    <w:p>
+      <w:pPr>
+        <w:numPr>
+          <w:ilvl w:val="1"/>
+          <w:numId w:val="17"/>
+        </w:numPr>
+        <w:spacing w:before="100" w:beforeAutospacing="1" w:after="100" w:afterAutospacing="1" w:line="240" w:lineRule="auto"/>
+        <w:rPr>
+          <w:rFonts w:ascii="Times New Roman" w:eastAsia="Times New Roman" w:hAnsi="Times New Roman" w:cs="Times New Roman"/>
+          <w:kern w:val="0"/>
+          <w:sz w:val="24"/>
+          <w:szCs w:val="24"/>
+          <w14:ligatures w14:val="none"/>
+        </w:rPr>
+      </w:pPr>
+      <w:r>
+        <w:rPr>
+          <w:rFonts w:ascii="Times New Roman" w:eastAsia="Times New Roman" w:hAnsi="Times New Roman" w:cs="Times New Roman"/>
+          <w:kern w:val="0"/>
+          <w:sz w:val="24"/>
+          <w:szCs w:val="24"/>
+          <w14:ligatures w14:val="none"/>
+        </w:rPr>
+        <w:t>Constructor prints "Bird object created".</w:t>
+      </w:r>
+    </w:p>
+    <w:p>
+      <w:pPr>
+        <w:numPr>
+          <w:ilvl w:val="0"/>
+          <w:numId w:val="17"/>
+        </w:numPr>
+        <w:spacing w:before="100" w:beforeAutospacing="1" w:after="100" w:afterAutospacing="1" w:line="240" w:lineRule="auto"/>
+        <w:rPr>
+          <w:rFonts w:ascii="Times New Roman" w:eastAsia="Times New Roman" w:hAnsi="Times New Roman" w:cs="Times New Roman"/>
+          <w:kern w:val="0"/>
+          <w:sz w:val="24"/>
+          <w:szCs w:val="24"/>
+          <w14:ligatures w14:val="none"/>
+        </w:rPr>
+      </w:pPr>
+      <w:r>
+        <w:rPr>
+          <w:rFonts w:ascii="Times New Roman" w:eastAsia="Times New Roman" w:hAnsi="Times New Roman" w:cs="Times New Roman"/>
+          <w:b/>
+          <w:bCs/>
+          <w:kern w:val="0"/>
+          <w:sz w:val="24"/>
+          <w:szCs w:val="24"/>
+          <w14:ligatures w14:val="none"/>
+        </w:rPr>
+        <w:t xml:space="preserve">Define </w:t>
+      </w:r>
+      <w:r>
+        <w:rPr>
+          <w:rFonts w:ascii="Courier New" w:eastAsia="Times New Roman" w:hAnsi="Courier New" w:cs="Courier New"/>
+          <w:b/>
+          <w:bCs/>
+          <w:kern w:val="0"/>
+          <w:sz w:val="20"/>
+          <w:szCs w:val="20"/>
+          <w14:ligatures w14:val="none"/>
+        </w:rPr>
+        <w:t>FlyingBird</w:t>
+      </w:r>
+      <w:r>
+        <w:rPr>
+          <w:rFonts w:ascii="Times New Roman" w:eastAsia="Times New Roman" w:hAnsi="Times New Roman" w:cs="Times New Roman"/>
+          <w:b/>
+          <w:bCs/>
+          <w:kern w:val="0"/>
+          <w:sz w:val="24"/>
+          <w:szCs w:val="24"/>
+          <w14:ligatures w14:val="none"/>
+        </w:rPr>
+        <w:t xml:space="preserve"> Interface</w:t>
+      </w:r>
+      <w:r>
+        <w:rPr>
+          <w:rFonts w:ascii="Times New Roman" w:eastAsia="Times New Roman" w:hAnsi="Times New Roman" w:cs="Times New Roman"/>
+          <w:kern w:val="0"/>
+          <w:sz w:val="24"/>
+          <w:szCs w:val="24"/>
+          <w14:ligatures w14:val="none"/>
+        </w:rPr>
+        <w:t>:</w:t>
+      </w:r>
+    </w:p>
+    <w:p>
+      <w:pPr>
+        <w:numPr>
+          <w:ilvl w:val="1"/>
+          <w:numId w:val="17"/>
+        </w:numPr>
+        <w:spacing w:before="100" w:beforeAutospacing="1" w:after="100" w:afterAutospacing="1" w:line="240" w:lineRule="auto"/>
+        <w:rPr>
+          <w:rFonts w:ascii="Times New Roman" w:eastAsia="Times New Roman" w:hAnsi="Times New Roman" w:cs="Times New Roman"/>
+          <w:kern w:val="0"/>
+          <w:sz w:val="24"/>
+          <w:szCs w:val="24"/>
+          <w14:ligatures w14:val="none"/>
+        </w:rPr>
+      </w:pPr>
+      <w:r>
+        <w:rPr>
+          <w:rFonts w:ascii="Times New Roman" w:eastAsia="Times New Roman" w:hAnsi="Times New Roman" w:cs="Times New Roman"/>
+          <w:kern w:val="0"/>
+          <w:sz w:val="24"/>
+          <w:szCs w:val="24"/>
+          <w14:ligatures w14:val="none"/>
+        </w:rPr>
+        <w:t xml:space="preserve">Method </w:t>
+      </w:r>
+      <w:r>
+        <w:rPr>
+          <w:rFonts w:ascii="Courier New" w:eastAsia="Times New Roman" w:hAnsi="Courier New" w:cs="Courier New"/>
+          <w:kern w:val="0"/>
+          <w:sz w:val="20"/>
+          <w:szCs w:val="20"/>
+          <w14:ligatures w14:val="none"/>
+        </w:rPr>
+        <w:t>fly()</w:t>
+      </w:r>
+      <w:r>
+        <w:rPr>
+          <w:rFonts w:ascii="Times New Roman" w:eastAsia="Times New Roman" w:hAnsi="Times New Roman" w:cs="Times New Roman"/>
+          <w:kern w:val="0"/>
+          <w:sz w:val="24"/>
+          <w:szCs w:val="24"/>
+          <w14:ligatures w14:val="none"/>
+        </w:rPr>
+        <w:t xml:space="preserve"> with default implementation: prints "I fly in the sky".</w:t>
+      </w:r>
+    </w:p>
+    <w:p>
+      <w:pPr>
+        <w:numPr>
+          <w:ilvl w:val="0"/>
+          <w:numId w:val="17"/>
+        </w:numPr>
+        <w:spacing w:before="100" w:beforeAutospacing="1" w:after="100" w:afterAutospacing="1" w:line="240" w:lineRule="auto"/>
+        <w:rPr>
+          <w:rFonts w:ascii="Times New Roman" w:eastAsia="Times New Roman" w:hAnsi="Times New Roman" w:cs="Times New Roman"/>
+          <w:kern w:val="0"/>
+          <w:sz w:val="24"/>
+          <w:szCs w:val="24"/>
+          <w14:ligatures w14:val="none"/>
+        </w:rPr>
+      </w:pPr>
+      <w:r>
+        <w:rPr>
+          <w:rFonts w:ascii="Times New Roman" w:eastAsia="Times New Roman" w:hAnsi="Times New Roman" w:cs="Times New Roman"/>
+          <w:b/>
+          <w:bCs/>
+          <w:kern w:val="0"/>
+          <w:sz w:val="24"/>
+          <w:szCs w:val="24"/>
+          <w14:ligatures w14:val="none"/>
+        </w:rPr>
+        <w:t xml:space="preserve">Define </w:t>
+      </w:r>
+      <w:r>
+        <w:rPr>
+          <w:rFonts w:ascii="Courier New" w:eastAsia="Times New Roman" w:hAnsi="Courier New" w:cs="Courier New"/>
+          <w:b/>
+          <w:bCs/>
+          <w:kern w:val="0"/>
+          <w:sz w:val="20"/>
+          <w:szCs w:val="20"/>
+          <w14:ligatures w14:val="none"/>
+        </w:rPr>
+        <w:t>Parrot</w:t>
+      </w:r>
+      <w:r>
+        <w:rPr>
+          <w:rFonts w:ascii="Times New Roman" w:eastAsia="Times New Roman" w:hAnsi="Times New Roman" w:cs="Times New Roman"/>
+          <w:b/>
+          <w:bCs/>
+          <w:kern w:val="0"/>
+          <w:sz w:val="24"/>
+          <w:szCs w:val="24"/>
+          <w14:ligatures w14:val="none"/>
+        </w:rPr>
+        <w:t xml:space="preserve"> Class</w:t>
+      </w:r>
+      <w:r>
+        <w:rPr>
+          <w:rFonts w:ascii="Times New Roman" w:eastAsia="Times New Roman" w:hAnsi="Times New Roman" w:cs="Times New Roman"/>
+          <w:kern w:val="0"/>
+          <w:sz w:val="24"/>
+          <w:szCs w:val="24"/>
+          <w14:ligatures w14:val="none"/>
+        </w:rPr>
+        <w:t>:</w:t>
+      </w:r>
+    </w:p>
+    <w:p>
+      <w:pPr>
+        <w:numPr>
+          <w:ilvl w:val="1"/>
+          <w:numId w:val="17"/>
+        </w:numPr>
+        <w:spacing w:before="100" w:beforeAutospacing="1" w:after="100" w:afterAutospacing="1" w:line="240" w:lineRule="auto"/>
+        <w:rPr>
+          <w:rFonts w:ascii="Times New Roman" w:eastAsia="Times New Roman" w:hAnsi="Times New Roman" w:cs="Times New Roman"/>
+          <w:kern w:val="0"/>
+          <w:sz w:val="24"/>
+          <w:szCs w:val="24"/>
+          <w14:ligatures w14:val="none"/>
+        </w:rPr>
+      </w:pPr>
+      <w:r>
+        <w:rPr>
+          <w:rFonts w:ascii="Times New Roman" w:eastAsia="Times New Roman" w:hAnsi="Times New Roman" w:cs="Times New Roman"/>
+          <w:kern w:val="0"/>
+          <w:sz w:val="24"/>
+          <w:szCs w:val="24"/>
+          <w14:ligatures w14:val="none"/>
+        </w:rPr>
+        <w:t xml:space="preserve">Inherit from </w:t>
+      </w:r>
+      <w:r>
+        <w:rPr>
+          <w:rFonts w:ascii="Courier New" w:eastAsia="Times New Roman" w:hAnsi="Courier New" w:cs="Courier New"/>
+          <w:kern w:val="0"/>
+          <w:sz w:val="20"/>
+          <w:szCs w:val="20"/>
+          <w14:ligatures w14:val="none"/>
+        </w:rPr>
+        <w:t>Bird</w:t>
+      </w:r>
+      <w:r>
+        <w:rPr>
+          <w:rFonts w:ascii="Times New Roman" w:eastAsia="Times New Roman" w:hAnsi="Times New Roman" w:cs="Times New Roman"/>
+          <w:kern w:val="0"/>
+          <w:sz w:val="24"/>
+          <w:szCs w:val="24"/>
+          <w14:ligatures w14:val="none"/>
+        </w:rPr>
+        <w:t xml:space="preserve">, implement </w:t>
+      </w:r>
+      <w:r>
+        <w:rPr>
+          <w:rFonts w:ascii="Courier New" w:eastAsia="Times New Roman" w:hAnsi="Courier New" w:cs="Courier New"/>
+          <w:kern w:val="0"/>
+          <w:sz w:val="20"/>
+          <w:szCs w:val="20"/>
+          <w14:ligatures w14:val="none"/>
+        </w:rPr>
+        <w:t>FlyingBird</w:t>
+      </w:r>
+      <w:r>
+        <w:rPr>
+          <w:rFonts w:ascii="Times New Roman" w:eastAsia="Times New Roman" w:hAnsi="Times New Roman" w:cs="Times New Roman"/>
+          <w:kern w:val="0"/>
+          <w:sz w:val="24"/>
+          <w:szCs w:val="24"/>
+          <w14:ligatures w14:val="none"/>
+        </w:rPr>
+        <w:t>.</w:t>
+      </w:r>
+    </w:p>
+    <w:p>
+      <w:pPr>
+        <w:numPr>
+          <w:ilvl w:val="1"/>
+          <w:numId w:val="17"/>
+        </w:numPr>
+        <w:spacing w:before="100" w:beforeAutospacing="1" w:after="100" w:afterAutospacing="1" w:line="240" w:lineRule="auto"/>
+        <w:rPr>
+          <w:rFonts w:ascii="Times New Roman" w:eastAsia="Times New Roman" w:hAnsi="Times New Roman" w:cs="Times New Roman"/>
+          <w:kern w:val="0"/>
+          <w:sz w:val="24"/>
+          <w:szCs w:val="24"/>
+          <w14:ligatures w14:val="none"/>
+        </w:rPr>
+      </w:pPr>
+      <w:r>
+        <w:rPr>
+          <w:rFonts w:ascii="Times New Roman" w:eastAsia="Times New Roman" w:hAnsi="Times New Roman" w:cs="Times New Roman"/>
+          <w:kern w:val="0"/>
+          <w:sz w:val="24"/>
+          <w:szCs w:val="24"/>
+          <w14:ligatures w14:val="none"/>
+        </w:rPr>
+        <w:t xml:space="preserve">Static method </w:t>
+      </w:r>
+      <w:r>
+        <w:rPr>
+          <w:rFonts w:ascii="Courier New" w:eastAsia="Times New Roman" w:hAnsi="Courier New" w:cs="Courier New"/>
+          <w:kern w:val="0"/>
+          <w:sz w:val="20"/>
+          <w:szCs w:val="20"/>
+          <w14:ligatures w14:val="none"/>
+        </w:rPr>
+        <w:t>display()</w:t>
+      </w:r>
+      <w:r>
+        <w:rPr>
+          <w:rFonts w:ascii="Times New Roman" w:eastAsia="Times New Roman" w:hAnsi="Times New Roman" w:cs="Times New Roman"/>
+          <w:kern w:val="0"/>
+          <w:sz w:val="24"/>
+          <w:szCs w:val="24"/>
+          <w14:ligatures w14:val="none"/>
+        </w:rPr>
+        <w:t xml:space="preserve"> prints "I am Mithu!".</w:t>
+      </w:r>
+    </w:p>
+    <w:p>
+      <w:pPr>
+        <w:numPr>
+          <w:ilvl w:val="0"/>
+          <w:numId w:val="17"/>
+        </w:numPr>
+        <w:spacing w:before="100" w:beforeAutospacing="1" w:after="100" w:afterAutospacing="1" w:line="240" w:lineRule="auto"/>
+        <w:rPr>
+          <w:rFonts w:ascii="Times New Roman" w:eastAsia="Times New Roman" w:hAnsi="Times New Roman" w:cs="Times New Roman"/>
+          <w:kern w:val="0"/>
+          <w:sz w:val="24"/>
+          <w:szCs w:val="24"/>
+          <w14:ligatures w14:val="none"/>
+        </w:rPr>
+      </w:pPr>
+      <w:r>
+        <w:rPr>
+          <w:rFonts w:ascii="Times New Roman" w:eastAsia="Times New Roman" w:hAnsi="Times New Roman" w:cs="Times New Roman"/>
+          <w:b/>
+          <w:bCs/>
+          <w:kern w:val="0"/>
+          <w:sz w:val="24"/>
+          <w:szCs w:val="24"/>
+          <w14:ligatures w14:val="none"/>
+        </w:rPr>
+        <w:t xml:space="preserve">Define </w:t>
+      </w:r>
+      <w:r>
+        <w:rPr>
+          <w:rFonts w:ascii="Courier New" w:eastAsia="Times New Roman" w:hAnsi="Courier New" w:cs="Courier New"/>
+          <w:b/>
+          <w:bCs/>
+          <w:kern w:val="0"/>
+          <w:sz w:val="20"/>
+          <w:szCs w:val="20"/>
+          <w14:ligatures w14:val="none"/>
+        </w:rPr>
+        <w:t>Test</w:t>
+      </w:r>
+      <w:r>
+        <w:rPr>
+          <w:rFonts w:ascii="Times New Roman" w:eastAsia="Times New Roman" w:hAnsi="Times New Roman" w:cs="Times New Roman"/>
+          <w:b/>
+          <w:bCs/>
+          <w:kern w:val="0"/>
+          <w:sz w:val="24"/>
+          <w:szCs w:val="24"/>
+          <w14:ligatures w14:val="none"/>
+        </w:rPr>
+        <w:t xml:space="preserve"> Class</w:t>
+      </w:r>
+      <w:r>
+        <w:rPr>
+          <w:rFonts w:ascii="Times New Roman" w:eastAsia="Times New Roman" w:hAnsi="Times New Roman" w:cs="Times New Roman"/>
+          <w:kern w:val="0"/>
+          <w:sz w:val="24"/>
+          <w:szCs w:val="24"/>
+          <w14:ligatures w14:val="none"/>
+        </w:rPr>
+        <w:t>:</w:t>
+      </w:r>
+    </w:p>
+    <w:p>
+      <w:pPr>
+        <w:numPr>
+          <w:ilvl w:val="1"/>
+          <w:numId w:val="17"/>
+        </w:numPr>
+        <w:spacing w:before="100" w:beforeAutospacing="1" w:after="100" w:afterAutospacing="1" w:line="240" w:lineRule="auto"/>
+        <w:rPr>
+          <w:rFonts w:ascii="Times New Roman" w:eastAsia="Times New Roman" w:hAnsi="Times New Roman" w:cs="Times New Roman"/>
+          <w:kern w:val="0"/>
+          <w:sz w:val="24"/>
+          <w:szCs w:val="24"/>
+          <w14:ligatures w14:val="none"/>
+        </w:rPr>
+      </w:pPr>
+      <w:r>
+        <w:rPr>
+          <w:rFonts w:ascii="Times New Roman" w:eastAsia="Times New Roman" w:hAnsi="Times New Roman" w:cs="Times New Roman"/>
+          <w:kern w:val="0"/>
+          <w:sz w:val="24"/>
+          <w:szCs w:val="24"/>
+          <w14:ligatures w14:val="none"/>
+        </w:rPr>
+        <w:t xml:space="preserve">Create a </w:t>
+      </w:r>
+      <w:r>
+        <w:rPr>
+          <w:rFonts w:ascii="Courier New" w:eastAsia="Times New Roman" w:hAnsi="Courier New" w:cs="Courier New"/>
+          <w:kern w:val="0"/>
+          <w:sz w:val="20"/>
+          <w:szCs w:val="20"/>
+          <w14:ligatures w14:val="none"/>
+        </w:rPr>
+        <w:t>Parrot</w:t>
+      </w:r>
+      <w:r>
+        <w:rPr>
+          <w:rFonts w:ascii="Times New Roman" w:eastAsia="Times New Roman" w:hAnsi="Times New Roman" w:cs="Times New Roman"/>
+          <w:kern w:val="0"/>
+          <w:sz w:val="24"/>
+          <w:szCs w:val="24"/>
+          <w14:ligatures w14:val="none"/>
+        </w:rPr>
+        <w:t xml:space="preserve"> object.</w:t>
+      </w:r>
+    </w:p>
+    <w:p>
+      <w:pPr>
+        <w:numPr>
+          <w:ilvl w:val="1"/>
+          <w:numId w:val="17"/>
+        </w:numPr>
+        <w:spacing w:before="100" w:beforeAutospacing="1" w:after="100" w:afterAutospacing="1" w:line="240" w:lineRule="auto"/>
+        <w:rPr>
+          <w:rFonts w:ascii="Times New Roman" w:eastAsia="Times New Roman" w:hAnsi="Times New Roman" w:cs="Times New Roman"/>
+          <w:kern w:val="0"/>
+          <w:sz w:val="24"/>
+          <w:szCs w:val="24"/>
+          <w14:ligatures w14:val="none"/>
+        </w:rPr>
+      </w:pPr>
+      <w:r>
+        <w:rPr>
+          <w:rFonts w:ascii="Times New Roman" w:eastAsia="Times New Roman" w:hAnsi="Times New Roman" w:cs="Times New Roman"/>
+          <w:kern w:val="0"/>
+          <w:sz w:val="24"/>
+          <w:szCs w:val="24"/>
+          <w14:ligatures w14:val="none"/>
+        </w:rPr>
+        <w:t xml:space="preserve">Call </w:t>
+      </w:r>
+      <w:r>
+        <w:rPr>
+          <w:rFonts w:ascii="Courier New" w:eastAsia="Times New Roman" w:hAnsi="Courier New" w:cs="Courier New"/>
+          <w:kern w:val="0"/>
+          <w:sz w:val="20"/>
+          <w:szCs w:val="20"/>
+          <w14:ligatures w14:val="none"/>
+        </w:rPr>
+        <w:t>Parrot.display()</w:t>
+      </w:r>
+      <w:r>
+        <w:rPr>
+          <w:rFonts w:ascii="Times New Roman" w:eastAsia="Times New Roman" w:hAnsi="Times New Roman" w:cs="Times New Roman"/>
+          <w:kern w:val="0"/>
+          <w:sz w:val="24"/>
+          <w:szCs w:val="24"/>
+          <w14:ligatures w14:val="none"/>
+        </w:rPr>
+        <w:t xml:space="preserve">, </w:t>
+      </w:r>
+      <w:r>
+        <w:rPr>
+          <w:rFonts w:ascii="Courier New" w:eastAsia="Times New Roman" w:hAnsi="Courier New" w:cs="Courier New"/>
+          <w:kern w:val="0"/>
+          <w:sz w:val="20"/>
+          <w:szCs w:val="20"/>
+          <w14:ligatures w14:val="none"/>
+        </w:rPr>
+        <w:t>walk()</w:t>
+      </w:r>
+      <w:r>
+        <w:rPr>
+          <w:rFonts w:ascii="Times New Roman" w:eastAsia="Times New Roman" w:hAnsi="Times New Roman" w:cs="Times New Roman"/>
+          <w:kern w:val="0"/>
+          <w:sz w:val="24"/>
+          <w:szCs w:val="24"/>
+          <w14:ligatures w14:val="none"/>
+        </w:rPr>
+        <w:t xml:space="preserve">, and </w:t>
+      </w:r>
+      <w:r>
+        <w:rPr>
+          <w:rFonts w:ascii="Courier New" w:eastAsia="Times New Roman" w:hAnsi="Courier New" w:cs="Courier New"/>
+          <w:kern w:val="0"/>
+          <w:sz w:val="20"/>
+          <w:szCs w:val="20"/>
+          <w14:ligatures w14:val="none"/>
+        </w:rPr>
+        <w:t>fly()</w:t>
+      </w:r>
+      <w:r>
+        <w:rPr>
+          <w:rFonts w:ascii="Times New Roman" w:eastAsia="Times New Roman" w:hAnsi="Times New Roman" w:cs="Times New Roman"/>
+          <w:kern w:val="0"/>
+          <w:sz w:val="24"/>
+          <w:szCs w:val="24"/>
+          <w14:ligatures w14:val="none"/>
+        </w:rPr>
+        <w:t xml:space="preserve"> methods.</w:t>
+      </w:r>
+    </w:p>
+    <w:p>
+      <w:pPr>
+        <w:numPr>
+          <w:ilvl w:val="0"/>
+          <w:numId w:val="17"/>
+        </w:numPr>
+        <w:spacing w:before="100" w:beforeAutospacing="1" w:after="100" w:afterAutospacing="1" w:line="240" w:lineRule="auto"/>
+        <w:rPr>
+          <w:rFonts w:ascii="Times New Roman" w:eastAsia="Times New Roman" w:hAnsi="Times New Roman" w:cs="Times New Roman"/>
+          <w:kern w:val="0"/>
+          <w:sz w:val="24"/>
+          <w:szCs w:val="24"/>
+          <w14:ligatures w14:val="none"/>
+        </w:rPr>
+      </w:pPr>
+      <w:r>
+        <w:rPr>
+          <w:rFonts w:ascii="Times New Roman" w:eastAsia="Times New Roman" w:hAnsi="Times New Roman" w:cs="Times New Roman"/>
+          <w:kern w:val="0"/>
+          <w:sz w:val="24"/>
+          <w:szCs w:val="24"/>
+          <w14:ligatures w14:val="none"/>
+        </w:rPr>
+        <w:t>End</w:t>
+      </w:r>
+    </w:p>
+    <w:p>
+      <w:pPr>
+        <w:pStyle w:val="Heading1"/>
+        <w:rPr>
+          <w:rFonts w:eastAsia="Times New Roman"/>
+        </w:rPr>
+      </w:pPr>
+      <w:r>
+        <w:rPr>
+          <w:rFonts w:eastAsia="Times New Roman"/>
+        </w:rPr>
+        <w:t>1</w:t>
+      </w:r>
+      <w:r>
+        <w:rPr>
+          <w:rFonts w:eastAsia="Times New Roman"/>
+        </w:rPr>
+        <w:t>3</w:t>
+      </w:r>
+      <w:r>
+        <w:rPr>
+          <w:rFonts w:eastAsia="Times New Roman"/>
+        </w:rPr>
+        <w:t xml:space="preserve">. </w:t>
+      </w:r>
+      <w:r>
+        <w:rPr>
+          <w:rFonts w:eastAsia="Times New Roman"/>
+        </w:rPr>
+        <w:t>Algorithm:</w:t>
+      </w:r>
+    </w:p>
+    <w:p>
+      <w:pPr>
+        <w:numPr>
+          <w:ilvl w:val="0"/>
+          <w:numId w:val="18"/>
+        </w:numPr>
+        <w:spacing w:before="100" w:beforeAutospacing="1" w:after="100" w:afterAutospacing="1" w:line="240" w:lineRule="auto"/>
+        <w:rPr>
+          <w:rFonts w:ascii="Times New Roman" w:eastAsia="Times New Roman" w:hAnsi="Times New Roman" w:cs="Times New Roman"/>
+          <w:kern w:val="0"/>
+          <w:sz w:val="24"/>
+          <w:szCs w:val="24"/>
+          <w14:ligatures w14:val="none"/>
+        </w:rPr>
+      </w:pPr>
+      <w:r>
+        <w:rPr>
+          <w:rFonts w:ascii="Times New Roman" w:eastAsia="Times New Roman" w:hAnsi="Times New Roman" w:cs="Times New Roman"/>
+          <w:kern w:val="0"/>
+          <w:sz w:val="24"/>
+          <w:szCs w:val="24"/>
+          <w14:ligatures w14:val="none"/>
+        </w:rPr>
+        <w:t>Start</w:t>
+      </w:r>
+    </w:p>
+    <w:p>
+      <w:pPr>
+        <w:numPr>
+          <w:ilvl w:val="0"/>
+          <w:numId w:val="18"/>
+        </w:numPr>
+        <w:spacing w:before="100" w:beforeAutospacing="1" w:after="100" w:afterAutospacing="1" w:line="240" w:lineRule="auto"/>
+        <w:rPr>
+          <w:rFonts w:ascii="Times New Roman" w:eastAsia="Times New Roman" w:hAnsi="Times New Roman" w:cs="Times New Roman"/>
+          <w:kern w:val="0"/>
+          <w:sz w:val="24"/>
+          <w:szCs w:val="24"/>
+          <w14:ligatures w14:val="none"/>
+        </w:rPr>
+      </w:pPr>
+      <w:r>
+        <w:rPr>
+          <w:rFonts w:ascii="Times New Roman" w:eastAsia="Times New Roman" w:hAnsi="Times New Roman" w:cs="Times New Roman"/>
+          <w:b/>
+          <w:bCs/>
+          <w:kern w:val="0"/>
+          <w:sz w:val="24"/>
+          <w:szCs w:val="24"/>
+          <w14:ligatures w14:val="none"/>
+        </w:rPr>
+        <w:t>Input</w:t>
+      </w:r>
+      <w:r>
+        <w:rPr>
+          <w:rFonts w:ascii="Times New Roman" w:eastAsia="Times New Roman" w:hAnsi="Times New Roman" w:cs="Times New Roman"/>
+          <w:kern w:val="0"/>
+          <w:sz w:val="24"/>
+          <w:szCs w:val="24"/>
+          <w14:ligatures w14:val="none"/>
+        </w:rPr>
+        <w:t>: Prompt the user to enter a string.</w:t>
+      </w:r>
+    </w:p>
+    <w:p>
+      <w:pPr>
+        <w:numPr>
+          <w:ilvl w:val="0"/>
+          <w:numId w:val="18"/>
+        </w:numPr>
+        <w:spacing w:before="100" w:beforeAutospacing="1" w:after="100" w:afterAutospacing="1" w:line="240" w:lineRule="auto"/>
+        <w:rPr>
+          <w:rFonts w:ascii="Times New Roman" w:eastAsia="Times New Roman" w:hAnsi="Times New Roman" w:cs="Times New Roman"/>
+          <w:kern w:val="0"/>
+          <w:sz w:val="24"/>
+          <w:szCs w:val="24"/>
+          <w14:ligatures w14:val="none"/>
+        </w:rPr>
+      </w:pPr>
+      <w:r>
+        <w:rPr>
+          <w:rFonts w:ascii="Times New Roman" w:eastAsia="Times New Roman" w:hAnsi="Times New Roman" w:cs="Times New Roman"/>
+          <w:b/>
+          <w:bCs/>
+          <w:kern w:val="0"/>
+          <w:sz w:val="24"/>
+          <w:szCs w:val="24"/>
+          <w14:ligatures w14:val="none"/>
+        </w:rPr>
+        <w:t>Initialize Counters</w:t>
+      </w:r>
+      <w:r>
+        <w:rPr>
+          <w:rFonts w:ascii="Times New Roman" w:eastAsia="Times New Roman" w:hAnsi="Times New Roman" w:cs="Times New Roman"/>
+          <w:kern w:val="0"/>
+          <w:sz w:val="24"/>
+          <w:szCs w:val="24"/>
+          <w14:ligatures w14:val="none"/>
+        </w:rPr>
+        <w:t xml:space="preserve">: Set </w:t>
+      </w:r>
+      <w:r>
+        <w:rPr>
+          <w:rFonts w:ascii="Courier New" w:eastAsia="Times New Roman" w:hAnsi="Courier New" w:cs="Courier New"/>
+          <w:kern w:val="0"/>
+          <w:sz w:val="20"/>
+          <w:szCs w:val="20"/>
+          <w14:ligatures w14:val="none"/>
+        </w:rPr>
+        <w:t>vowels = 0</w:t>
+      </w:r>
+      <w:r>
+        <w:rPr>
+          <w:rFonts w:ascii="Times New Roman" w:eastAsia="Times New Roman" w:hAnsi="Times New Roman" w:cs="Times New Roman"/>
+          <w:kern w:val="0"/>
+          <w:sz w:val="24"/>
+          <w:szCs w:val="24"/>
+          <w14:ligatures w14:val="none"/>
+        </w:rPr>
+        <w:t xml:space="preserve">, </w:t>
+      </w:r>
+      <w:r>
+        <w:rPr>
+          <w:rFonts w:ascii="Courier New" w:eastAsia="Times New Roman" w:hAnsi="Courier New" w:cs="Courier New"/>
+          <w:kern w:val="0"/>
+          <w:sz w:val="20"/>
+          <w:szCs w:val="20"/>
+          <w14:ligatures w14:val="none"/>
+        </w:rPr>
+        <w:t>consonants = 0</w:t>
+      </w:r>
+      <w:r>
+        <w:rPr>
+          <w:rFonts w:ascii="Times New Roman" w:eastAsia="Times New Roman" w:hAnsi="Times New Roman" w:cs="Times New Roman"/>
+          <w:kern w:val="0"/>
+          <w:sz w:val="24"/>
+          <w:szCs w:val="24"/>
+          <w14:ligatures w14:val="none"/>
+        </w:rPr>
+        <w:t xml:space="preserve">, </w:t>
+      </w:r>
+      <w:r>
+        <w:rPr>
+          <w:rFonts w:ascii="Courier New" w:eastAsia="Times New Roman" w:hAnsi="Courier New" w:cs="Courier New"/>
+          <w:kern w:val="0"/>
+          <w:sz w:val="20"/>
+          <w:szCs w:val="20"/>
+          <w14:ligatures w14:val="none"/>
+        </w:rPr>
+        <w:t>digits = 0</w:t>
+      </w:r>
+      <w:r>
+        <w:rPr>
+          <w:rFonts w:ascii="Times New Roman" w:eastAsia="Times New Roman" w:hAnsi="Times New Roman" w:cs="Times New Roman"/>
+          <w:kern w:val="0"/>
+          <w:sz w:val="24"/>
+          <w:szCs w:val="24"/>
+          <w14:ligatures w14:val="none"/>
+        </w:rPr>
+        <w:t>.</w:t>
+      </w:r>
+    </w:p>
+    <w:p>
+      <w:pPr>
+        <w:numPr>
+          <w:ilvl w:val="0"/>
+          <w:numId w:val="18"/>
+        </w:numPr>
+        <w:spacing w:before="100" w:beforeAutospacing="1" w:after="100" w:afterAutospacing="1" w:line="240" w:lineRule="auto"/>
+        <w:rPr>
+          <w:rFonts w:ascii="Times New Roman" w:eastAsia="Times New Roman" w:hAnsi="Times New Roman" w:cs="Times New Roman"/>
+          <w:kern w:val="0"/>
+          <w:sz w:val="24"/>
+          <w:szCs w:val="24"/>
+          <w14:ligatures w14:val="none"/>
+        </w:rPr>
+      </w:pPr>
+      <w:r>
+        <w:rPr>
+          <w:rFonts w:ascii="Times New Roman" w:eastAsia="Times New Roman" w:hAnsi="Times New Roman" w:cs="Times New Roman"/>
+          <w:b/>
+          <w:bCs/>
+          <w:kern w:val="0"/>
+          <w:sz w:val="24"/>
+          <w:szCs w:val="24"/>
+          <w14:ligatures w14:val="none"/>
+        </w:rPr>
+        <w:t>Process String</w:t>
+      </w:r>
+      <w:r>
+        <w:rPr>
+          <w:rFonts w:ascii="Times New Roman" w:eastAsia="Times New Roman" w:hAnsi="Times New Roman" w:cs="Times New Roman"/>
+          <w:kern w:val="0"/>
+          <w:sz w:val="24"/>
+          <w:szCs w:val="24"/>
+          <w14:ligatures w14:val="none"/>
+        </w:rPr>
+        <w:t xml:space="preserve">: </w:t>
+      </w:r>
+    </w:p>
+    <w:p>
+      <w:pPr>
+        <w:numPr>
+          <w:ilvl w:val="1"/>
+          <w:numId w:val="18"/>
+        </w:numPr>
+        <w:spacing w:before="100" w:beforeAutospacing="1" w:after="100" w:afterAutospacing="1" w:line="240" w:lineRule="auto"/>
+        <w:rPr>
+          <w:rFonts w:ascii="Times New Roman" w:eastAsia="Times New Roman" w:hAnsi="Times New Roman" w:cs="Times New Roman"/>
+          <w:kern w:val="0"/>
+          <w:sz w:val="24"/>
+          <w:szCs w:val="24"/>
+          <w14:ligatures w14:val="none"/>
+        </w:rPr>
+      </w:pPr>
+      <w:r>
+        <w:rPr>
+          <w:rFonts w:ascii="Times New Roman" w:eastAsia="Times New Roman" w:hAnsi="Times New Roman" w:cs="Times New Roman"/>
+          <w:kern w:val="0"/>
+          <w:sz w:val="24"/>
+          <w:szCs w:val="24"/>
+          <w14:ligatures w14:val="none"/>
+        </w:rPr>
+        <w:t>Convert the string to lowercase.</w:t>
+      </w:r>
+    </w:p>
+    <w:p>
+      <w:pPr>
+        <w:numPr>
+          <w:ilvl w:val="1"/>
+          <w:numId w:val="18"/>
+        </w:numPr>
+        <w:spacing w:before="100" w:beforeAutospacing="1" w:after="100" w:afterAutospacing="1" w:line="240" w:lineRule="auto"/>
+        <w:rPr>
+          <w:rFonts w:ascii="Times New Roman" w:eastAsia="Times New Roman" w:hAnsi="Times New Roman" w:cs="Times New Roman"/>
+          <w:kern w:val="0"/>
+          <w:sz w:val="24"/>
+          <w:szCs w:val="24"/>
+          <w14:ligatures w14:val="none"/>
+        </w:rPr>
+      </w:pPr>
+      <w:r>
+        <w:rPr>
+          <w:rFonts w:ascii="Times New Roman" w:eastAsia="Times New Roman" w:hAnsi="Times New Roman" w:cs="Times New Roman"/>
+          <w:kern w:val="0"/>
+          <w:sz w:val="24"/>
+          <w:szCs w:val="24"/>
+          <w14:ligatures w14:val="none"/>
+        </w:rPr>
+        <w:t xml:space="preserve">Loop through each character in the string: </w:t>
+      </w:r>
+    </w:p>
+    <w:p>
+      <w:pPr>
+        <w:numPr>
+          <w:ilvl w:val="2"/>
+          <w:numId w:val="18"/>
+        </w:numPr>
+        <w:spacing w:before="100" w:beforeAutospacing="1" w:after="100" w:afterAutospacing="1" w:line="240" w:lineRule="auto"/>
+        <w:rPr>
+          <w:rFonts w:ascii="Times New Roman" w:eastAsia="Times New Roman" w:hAnsi="Times New Roman" w:cs="Times New Roman"/>
+          <w:kern w:val="0"/>
+          <w:sz w:val="24"/>
+          <w:szCs w:val="24"/>
+          <w14:ligatures w14:val="none"/>
+        </w:rPr>
+      </w:pPr>
+      <w:r>
+        <w:rPr>
+          <w:rFonts w:ascii="Times New Roman" w:eastAsia="Times New Roman" w:hAnsi="Times New Roman" w:cs="Times New Roman"/>
+          <w:kern w:val="0"/>
+          <w:sz w:val="24"/>
+          <w:szCs w:val="24"/>
+          <w14:ligatures w14:val="none"/>
+        </w:rPr>
+        <w:t xml:space="preserve">If it's a vowel (a, e, i, o, u), increment </w:t>
+      </w:r>
+      <w:r>
+        <w:rPr>
+          <w:rFonts w:ascii="Courier New" w:eastAsia="Times New Roman" w:hAnsi="Courier New" w:cs="Courier New"/>
+          <w:kern w:val="0"/>
+          <w:sz w:val="20"/>
+          <w:szCs w:val="20"/>
+          <w14:ligatures w14:val="none"/>
+        </w:rPr>
+        <w:t>vowels</w:t>
+      </w:r>
+      <w:r>
+        <w:rPr>
+          <w:rFonts w:ascii="Times New Roman" w:eastAsia="Times New Roman" w:hAnsi="Times New Roman" w:cs="Times New Roman"/>
+          <w:kern w:val="0"/>
+          <w:sz w:val="24"/>
+          <w:szCs w:val="24"/>
+          <w14:ligatures w14:val="none"/>
+        </w:rPr>
+        <w:t>.</w:t>
+      </w:r>
+    </w:p>
+    <w:p>
+      <w:pPr>
+        <w:numPr>
+          <w:ilvl w:val="2"/>
+          <w:numId w:val="18"/>
+        </w:numPr>
+        <w:spacing w:before="100" w:beforeAutospacing="1" w:after="100" w:afterAutospacing="1" w:line="240" w:lineRule="auto"/>
+        <w:rPr>
+          <w:rFonts w:ascii="Times New Roman" w:eastAsia="Times New Roman" w:hAnsi="Times New Roman" w:cs="Times New Roman"/>
+          <w:kern w:val="0"/>
+          <w:sz w:val="24"/>
+          <w:szCs w:val="24"/>
+          <w14:ligatures w14:val="none"/>
+        </w:rPr>
+      </w:pPr>
+      <w:r>
+        <w:rPr>
+          <w:rFonts w:ascii="Times New Roman" w:eastAsia="Times New Roman" w:hAnsi="Times New Roman" w:cs="Times New Roman"/>
+          <w:kern w:val="0"/>
+          <w:sz w:val="24"/>
+          <w:szCs w:val="24"/>
+          <w14:ligatures w14:val="none"/>
+        </w:rPr>
+        <w:t xml:space="preserve">If it's a consonant (alphabet letter but not a vowel), increment </w:t>
+      </w:r>
+      <w:r>
+        <w:rPr>
+          <w:rFonts w:ascii="Courier New" w:eastAsia="Times New Roman" w:hAnsi="Courier New" w:cs="Courier New"/>
+          <w:kern w:val="0"/>
+          <w:sz w:val="20"/>
+          <w:szCs w:val="20"/>
+          <w14:ligatures w14:val="none"/>
+        </w:rPr>
+        <w:t>consonants</w:t>
+      </w:r>
+      <w:r>
+        <w:rPr>
+          <w:rFonts w:ascii="Times New Roman" w:eastAsia="Times New Roman" w:hAnsi="Times New Roman" w:cs="Times New Roman"/>
+          <w:kern w:val="0"/>
+          <w:sz w:val="24"/>
+          <w:szCs w:val="24"/>
+          <w14:ligatures w14:val="none"/>
+        </w:rPr>
+        <w:t>.</w:t>
+      </w:r>
+    </w:p>
+    <w:p>
+      <w:pPr>
+        <w:numPr>
+          <w:ilvl w:val="2"/>
+          <w:numId w:val="18"/>
+        </w:numPr>
+        <w:spacing w:before="100" w:beforeAutospacing="1" w:after="100" w:afterAutospacing="1" w:line="240" w:lineRule="auto"/>
+        <w:rPr>
+          <w:rFonts w:ascii="Times New Roman" w:eastAsia="Times New Roman" w:hAnsi="Times New Roman" w:cs="Times New Roman"/>
+          <w:kern w:val="0"/>
+          <w:sz w:val="24"/>
+          <w:szCs w:val="24"/>
+          <w14:ligatures w14:val="none"/>
+        </w:rPr>
+      </w:pPr>
+      <w:r>
+        <w:rPr>
+          <w:rFonts w:ascii="Times New Roman" w:eastAsia="Times New Roman" w:hAnsi="Times New Roman" w:cs="Times New Roman"/>
+          <w:kern w:val="0"/>
+          <w:sz w:val="24"/>
+          <w:szCs w:val="24"/>
+          <w14:ligatures w14:val="none"/>
+        </w:rPr>
+        <w:t xml:space="preserve">If it's a digit (0-9), increment </w:t>
+      </w:r>
+      <w:r>
+        <w:rPr>
+          <w:rFonts w:ascii="Courier New" w:eastAsia="Times New Roman" w:hAnsi="Courier New" w:cs="Courier New"/>
+          <w:kern w:val="0"/>
+          <w:sz w:val="20"/>
+          <w:szCs w:val="20"/>
+          <w14:ligatures w14:val="none"/>
+        </w:rPr>
+        <w:t>digits</w:t>
+      </w:r>
+      <w:r>
+        <w:rPr>
+          <w:rFonts w:ascii="Times New Roman" w:eastAsia="Times New Roman" w:hAnsi="Times New Roman" w:cs="Times New Roman"/>
+          <w:kern w:val="0"/>
+          <w:sz w:val="24"/>
+          <w:szCs w:val="24"/>
+          <w14:ligatures w14:val="none"/>
+        </w:rPr>
+        <w:t>.</w:t>
+      </w:r>
+    </w:p>
+    <w:p>
+      <w:pPr>
+        <w:numPr>
+          <w:ilvl w:val="0"/>
+          <w:numId w:val="18"/>
+        </w:numPr>
+        <w:spacing w:before="100" w:beforeAutospacing="1" w:after="100" w:afterAutospacing="1" w:line="240" w:lineRule="auto"/>
+        <w:rPr>
+          <w:rFonts w:ascii="Times New Roman" w:eastAsia="Times New Roman" w:hAnsi="Times New Roman" w:cs="Times New Roman"/>
+          <w:kern w:val="0"/>
+          <w:sz w:val="24"/>
+          <w:szCs w:val="24"/>
+          <w14:ligatures w14:val="none"/>
+        </w:rPr>
+      </w:pPr>
+      <w:r>
+        <w:rPr>
+          <w:rFonts w:ascii="Times New Roman" w:eastAsia="Times New Roman" w:hAnsi="Times New Roman" w:cs="Times New Roman"/>
+          <w:b/>
+          <w:bCs/>
+          <w:kern w:val="0"/>
+          <w:sz w:val="24"/>
+          <w:szCs w:val="24"/>
+          <w14:ligatures w14:val="none"/>
+        </w:rPr>
+        <w:t>Calculate Percentages</w:t>
+      </w:r>
+      <w:r>
+        <w:rPr>
+          <w:rFonts w:ascii="Times New Roman" w:eastAsia="Times New Roman" w:hAnsi="Times New Roman" w:cs="Times New Roman"/>
+          <w:kern w:val="0"/>
+          <w:sz w:val="24"/>
+          <w:szCs w:val="24"/>
+          <w14:ligatures w14:val="none"/>
+        </w:rPr>
+        <w:t xml:space="preserve">: </w:t>
+      </w:r>
+    </w:p>
+    <w:p>
+      <w:pPr>
+        <w:numPr>
+          <w:ilvl w:val="1"/>
+          <w:numId w:val="18"/>
+        </w:numPr>
+        <w:spacing w:before="100" w:beforeAutospacing="1" w:after="100" w:afterAutospacing="1" w:line="240" w:lineRule="auto"/>
+        <w:rPr>
+          <w:rFonts w:ascii="Times New Roman" w:eastAsia="Times New Roman" w:hAnsi="Times New Roman" w:cs="Times New Roman"/>
+          <w:kern w:val="0"/>
+          <w:sz w:val="24"/>
+          <w:szCs w:val="24"/>
+          <w14:ligatures w14:val="none"/>
+        </w:rPr>
+      </w:pPr>
+      <w:r>
+        <w:rPr>
+          <w:rFonts w:ascii="Times New Roman" w:eastAsia="Times New Roman" w:hAnsi="Times New Roman" w:cs="Times New Roman"/>
+          <w:kern w:val="0"/>
+          <w:sz w:val="24"/>
+          <w:szCs w:val="24"/>
+          <w14:ligatures w14:val="none"/>
+        </w:rPr>
+        <w:t xml:space="preserve">Calculate percentages: </w:t>
+      </w:r>
+    </w:p>
+    <w:p>
+      <w:pPr>
+        <w:numPr>
+          <w:ilvl w:val="2"/>
+          <w:numId w:val="18"/>
+        </w:numPr>
+        <w:spacing w:before="100" w:beforeAutospacing="1" w:after="100" w:afterAutospacing="1" w:line="240" w:lineRule="auto"/>
+        <w:rPr>
+          <w:rFonts w:ascii="Times New Roman" w:eastAsia="Times New Roman" w:hAnsi="Times New Roman" w:cs="Times New Roman"/>
+          <w:kern w:val="0"/>
+          <w:sz w:val="24"/>
+          <w:szCs w:val="24"/>
+          <w14:ligatures w14:val="none"/>
+        </w:rPr>
+      </w:pPr>
+      <w:r>
+        <w:rPr>
+          <w:rFonts w:ascii="Courier New" w:eastAsia="Times New Roman" w:hAnsi="Courier New" w:cs="Courier New"/>
+          <w:kern w:val="0"/>
+          <w:sz w:val="20"/>
+          <w:szCs w:val="20"/>
+          <w14:ligatures w14:val="none"/>
+        </w:rPr>
+        <w:t>vowelPercentage = (vowels / totalChars) * 100</w:t>
+      </w:r>
+    </w:p>
+    <w:p>
+      <w:pPr>
+        <w:numPr>
+          <w:ilvl w:val="2"/>
+          <w:numId w:val="18"/>
+        </w:numPr>
+        <w:spacing w:before="100" w:beforeAutospacing="1" w:after="100" w:afterAutospacing="1" w:line="240" w:lineRule="auto"/>
+        <w:rPr>
+          <w:rFonts w:ascii="Times New Roman" w:eastAsia="Times New Roman" w:hAnsi="Times New Roman" w:cs="Times New Roman"/>
+          <w:kern w:val="0"/>
+          <w:sz w:val="24"/>
+          <w:szCs w:val="24"/>
+          <w14:ligatures w14:val="none"/>
+        </w:rPr>
+      </w:pPr>
+      <w:r>
+        <w:rPr>
+          <w:rFonts w:ascii="Courier New" w:eastAsia="Times New Roman" w:hAnsi="Courier New" w:cs="Courier New"/>
+          <w:kern w:val="0"/>
+          <w:sz w:val="20"/>
+          <w:szCs w:val="20"/>
+          <w14:ligatures w14:val="none"/>
+        </w:rPr>
+        <w:t>consonantPercentage = (consonants / totalChars) * 100</w:t>
+      </w:r>
+    </w:p>
+    <w:p>
+      <w:pPr>
+        <w:numPr>
+          <w:ilvl w:val="2"/>
+          <w:numId w:val="18"/>
+        </w:numPr>
+        <w:spacing w:before="100" w:beforeAutospacing="1" w:after="100" w:afterAutospacing="1" w:line="240" w:lineRule="auto"/>
+        <w:rPr>
+          <w:rFonts w:ascii="Times New Roman" w:eastAsia="Times New Roman" w:hAnsi="Times New Roman" w:cs="Times New Roman"/>
+          <w:kern w:val="0"/>
+          <w:sz w:val="24"/>
+          <w:szCs w:val="24"/>
+          <w14:ligatures w14:val="none"/>
+        </w:rPr>
+      </w:pPr>
+      <w:r>
+        <w:rPr>
+          <w:rFonts w:ascii="Courier New" w:eastAsia="Times New Roman" w:hAnsi="Courier New" w:cs="Courier New"/>
+          <w:kern w:val="0"/>
+          <w:sz w:val="20"/>
+          <w:szCs w:val="20"/>
+          <w14:ligatures w14:val="none"/>
+        </w:rPr>
+        <w:t>digitPercentage = (digits / totalChars) * 100</w:t>
+      </w:r>
+    </w:p>
+    <w:p>
+      <w:pPr>
+        <w:numPr>
+          <w:ilvl w:val="0"/>
+          <w:numId w:val="18"/>
+        </w:numPr>
+        <w:spacing w:before="100" w:beforeAutospacing="1" w:after="100" w:afterAutospacing="1" w:line="240" w:lineRule="auto"/>
+        <w:rPr>
+          <w:rFonts w:ascii="Times New Roman" w:eastAsia="Times New Roman" w:hAnsi="Times New Roman" w:cs="Times New Roman"/>
+          <w:kern w:val="0"/>
+          <w:sz w:val="24"/>
+          <w:szCs w:val="24"/>
+          <w14:ligatures w14:val="none"/>
+        </w:rPr>
+      </w:pPr>
+      <w:r>
+        <w:rPr>
+          <w:rFonts w:ascii="Times New Roman" w:eastAsia="Times New Roman" w:hAnsi="Times New Roman" w:cs="Times New Roman"/>
+          <w:b/>
+          <w:bCs/>
+          <w:kern w:val="0"/>
+          <w:sz w:val="24"/>
+          <w:szCs w:val="24"/>
+          <w14:ligatures w14:val="none"/>
+        </w:rPr>
+        <w:t>Output</w:t>
+      </w:r>
+      <w:r>
+        <w:rPr>
+          <w:rFonts w:ascii="Times New Roman" w:eastAsia="Times New Roman" w:hAnsi="Times New Roman" w:cs="Times New Roman"/>
+          <w:kern w:val="0"/>
+          <w:sz w:val="24"/>
+          <w:szCs w:val="24"/>
+          <w14:ligatures w14:val="none"/>
+        </w:rPr>
+        <w:t>: Display the count and percentage of vowels, consonants, and digits.</w:t>
+      </w:r>
+    </w:p>
+    <w:p>
+      <w:pPr>
+        <w:numPr>
+          <w:ilvl w:val="0"/>
+          <w:numId w:val="18"/>
+        </w:numPr>
+        <w:spacing w:before="100" w:beforeAutospacing="1" w:after="100" w:afterAutospacing="1" w:line="240" w:lineRule="auto"/>
+        <w:rPr>
+          <w:rFonts w:ascii="Times New Roman" w:eastAsia="Times New Roman" w:hAnsi="Times New Roman" w:cs="Times New Roman"/>
+          <w:kern w:val="0"/>
+          <w:sz w:val="24"/>
+          <w:szCs w:val="24"/>
+          <w14:ligatures w14:val="none"/>
+        </w:rPr>
+      </w:pPr>
+      <w:r>
+        <w:rPr>
+          <w:rFonts w:ascii="Times New Roman" w:eastAsia="Times New Roman" w:hAnsi="Times New Roman" w:cs="Times New Roman"/>
+          <w:b/>
+          <w:bCs/>
+          <w:kern w:val="0"/>
+          <w:sz w:val="24"/>
+          <w:szCs w:val="24"/>
+          <w14:ligatures w14:val="none"/>
+        </w:rPr>
+        <w:t>End</w:t>
+      </w:r>
+    </w:p>
+    <w:p>
+      <w:pPr>
+        <w:spacing w:before="100" w:beforeAutospacing="1" w:after="100" w:afterAutospacing="1" w:line="240" w:lineRule="auto"/>
+        <w:rPr>
+          <w:rFonts w:ascii="Times New Roman" w:eastAsia="Times New Roman" w:hAnsi="Times New Roman" w:cs="Times New Roman"/>
+          <w:kern w:val="0"/>
+          <w:sz w:val="24"/>
+          <w:szCs w:val="24"/>
+          <w14:ligatures w14:val="none"/>
+        </w:rPr>
+      </w:pPr>
+    </w:p>
+    <w:p>
+      <w:pPr>
+        <w:spacing w:before="100" w:beforeAutospacing="1" w:after="100" w:afterAutospacing="1" w:line="240" w:lineRule="auto"/>
+        <w:rPr>
+          <w:rFonts w:ascii="Times New Roman" w:eastAsia="Times New Roman" w:hAnsi="Times New Roman" w:cs="Times New Roman"/>
+          <w:kern w:val="0"/>
+          <w:sz w:val="24"/>
+          <w:szCs w:val="24"/>
+          <w14:ligatures w14:val="none"/>
+        </w:rPr>
+      </w:pPr>
+    </w:p>
+    <w:p>
+      <w:pPr>
+        <w:pStyle w:val="Heading1"/>
+        <w:rPr>
+          <w:rFonts w:eastAsia="Times New Roman"/>
+        </w:rPr>
+      </w:pPr>
+      <w:r>
+        <w:rPr>
+          <w:rFonts w:eastAsia="Times New Roman"/>
+        </w:rPr>
+        <w:lastRenderedPageBreak/>
+        <w:t>1</w:t>
+      </w:r>
+      <w:r>
+        <w:rPr>
+          <w:rFonts w:eastAsia="Times New Roman"/>
+        </w:rPr>
+        <w:t>4</w:t>
+      </w:r>
+      <w:r>
+        <w:rPr>
+          <w:rFonts w:eastAsia="Times New Roman"/>
+        </w:rPr>
+        <w:t xml:space="preserve">. </w:t>
+      </w:r>
+      <w:r>
+        <w:rPr>
+          <w:rFonts w:eastAsia="Times New Roman"/>
+        </w:rPr>
+        <w:t>Algorithm:</w:t>
+      </w:r>
+    </w:p>
+    <w:p>
+      <w:pPr>
+        <w:numPr>
+          <w:ilvl w:val="0"/>
+          <w:numId w:val="19"/>
+        </w:numPr>
+        <w:spacing w:before="100" w:beforeAutospacing="1" w:after="100" w:afterAutospacing="1" w:line="240" w:lineRule="auto"/>
+        <w:rPr>
+          <w:rFonts w:ascii="Times New Roman" w:eastAsia="Times New Roman" w:hAnsi="Times New Roman" w:cs="Times New Roman"/>
+          <w:kern w:val="0"/>
+          <w:sz w:val="24"/>
+          <w:szCs w:val="24"/>
+          <w14:ligatures w14:val="none"/>
+        </w:rPr>
+      </w:pPr>
+      <w:r>
+        <w:rPr>
+          <w:rFonts w:ascii="Times New Roman" w:eastAsia="Times New Roman" w:hAnsi="Times New Roman" w:cs="Times New Roman"/>
+          <w:kern w:val="0"/>
+          <w:sz w:val="24"/>
+          <w:szCs w:val="24"/>
+          <w14:ligatures w14:val="none"/>
+        </w:rPr>
+        <w:t>Start</w:t>
+      </w:r>
+    </w:p>
+    <w:p>
+      <w:pPr>
+        <w:numPr>
+          <w:ilvl w:val="0"/>
+          <w:numId w:val="19"/>
+        </w:numPr>
+        <w:spacing w:before="100" w:beforeAutospacing="1" w:after="100" w:afterAutospacing="1" w:line="240" w:lineRule="auto"/>
+        <w:rPr>
+          <w:rFonts w:ascii="Times New Roman" w:eastAsia="Times New Roman" w:hAnsi="Times New Roman" w:cs="Times New Roman"/>
+          <w:kern w:val="0"/>
+          <w:sz w:val="24"/>
+          <w:szCs w:val="24"/>
+          <w14:ligatures w14:val="none"/>
+        </w:rPr>
+      </w:pPr>
+      <w:r>
+        <w:rPr>
+          <w:rFonts w:ascii="Times New Roman" w:eastAsia="Times New Roman" w:hAnsi="Times New Roman" w:cs="Times New Roman"/>
+          <w:b/>
+          <w:bCs/>
+          <w:kern w:val="0"/>
+          <w:sz w:val="24"/>
+          <w:szCs w:val="24"/>
+          <w14:ligatures w14:val="none"/>
+        </w:rPr>
+        <w:t>Initialize</w:t>
+      </w:r>
+      <w:r>
+        <w:rPr>
+          <w:rFonts w:ascii="Times New Roman" w:eastAsia="Times New Roman" w:hAnsi="Times New Roman" w:cs="Times New Roman"/>
+          <w:kern w:val="0"/>
+          <w:sz w:val="24"/>
+          <w:szCs w:val="24"/>
+          <w14:ligatures w14:val="none"/>
+        </w:rPr>
+        <w:t xml:space="preserve">: Set </w:t>
+      </w:r>
+      <w:r>
+        <w:rPr>
+          <w:rFonts w:ascii="Courier New" w:eastAsia="Times New Roman" w:hAnsi="Courier New" w:cs="Courier New"/>
+          <w:kern w:val="0"/>
+          <w:sz w:val="20"/>
+          <w:szCs w:val="20"/>
+          <w14:ligatures w14:val="none"/>
+        </w:rPr>
+        <w:t>counter = 0</w:t>
+      </w:r>
+      <w:r>
+        <w:rPr>
+          <w:rFonts w:ascii="Times New Roman" w:eastAsia="Times New Roman" w:hAnsi="Times New Roman" w:cs="Times New Roman"/>
+          <w:kern w:val="0"/>
+          <w:sz w:val="24"/>
+          <w:szCs w:val="24"/>
+          <w14:ligatures w14:val="none"/>
+        </w:rPr>
+        <w:t>.</w:t>
+      </w:r>
+    </w:p>
+    <w:p>
+      <w:pPr>
+        <w:numPr>
+          <w:ilvl w:val="0"/>
+          <w:numId w:val="19"/>
+        </w:numPr>
+        <w:spacing w:before="100" w:beforeAutospacing="1" w:after="100" w:afterAutospacing="1" w:line="240" w:lineRule="auto"/>
+        <w:rPr>
+          <w:rFonts w:ascii="Times New Roman" w:eastAsia="Times New Roman" w:hAnsi="Times New Roman" w:cs="Times New Roman"/>
+          <w:kern w:val="0"/>
+          <w:sz w:val="24"/>
+          <w:szCs w:val="24"/>
+          <w14:ligatures w14:val="none"/>
+        </w:rPr>
+      </w:pPr>
+      <w:r>
+        <w:rPr>
+          <w:rFonts w:ascii="Times New Roman" w:eastAsia="Times New Roman" w:hAnsi="Times New Roman" w:cs="Times New Roman"/>
+          <w:b/>
+          <w:bCs/>
+          <w:kern w:val="0"/>
+          <w:sz w:val="24"/>
+          <w:szCs w:val="24"/>
+          <w14:ligatures w14:val="none"/>
+        </w:rPr>
+        <w:t>Create Threads</w:t>
+      </w:r>
+      <w:r>
+        <w:rPr>
+          <w:rFonts w:ascii="Times New Roman" w:eastAsia="Times New Roman" w:hAnsi="Times New Roman" w:cs="Times New Roman"/>
+          <w:kern w:val="0"/>
+          <w:sz w:val="24"/>
+          <w:szCs w:val="24"/>
+          <w14:ligatures w14:val="none"/>
+        </w:rPr>
+        <w:t>: Initialize 10 threads.</w:t>
+      </w:r>
+    </w:p>
+    <w:p>
+      <w:pPr>
+        <w:numPr>
+          <w:ilvl w:val="0"/>
+          <w:numId w:val="19"/>
+        </w:numPr>
+        <w:spacing w:before="100" w:beforeAutospacing="1" w:after="100" w:afterAutospacing="1" w:line="240" w:lineRule="auto"/>
+        <w:rPr>
+          <w:rFonts w:ascii="Times New Roman" w:eastAsia="Times New Roman" w:hAnsi="Times New Roman" w:cs="Times New Roman"/>
+          <w:kern w:val="0"/>
+          <w:sz w:val="24"/>
+          <w:szCs w:val="24"/>
+          <w14:ligatures w14:val="none"/>
+        </w:rPr>
+      </w:pPr>
+      <w:r>
+        <w:rPr>
+          <w:rFonts w:ascii="Times New Roman" w:eastAsia="Times New Roman" w:hAnsi="Times New Roman" w:cs="Times New Roman"/>
+          <w:b/>
+          <w:bCs/>
+          <w:kern w:val="0"/>
+          <w:sz w:val="24"/>
+          <w:szCs w:val="24"/>
+          <w14:ligatures w14:val="none"/>
+        </w:rPr>
+        <w:t>Thread Task</w:t>
+      </w:r>
+      <w:r>
+        <w:rPr>
+          <w:rFonts w:ascii="Times New Roman" w:eastAsia="Times New Roman" w:hAnsi="Times New Roman" w:cs="Times New Roman"/>
+          <w:kern w:val="0"/>
+          <w:sz w:val="24"/>
+          <w:szCs w:val="24"/>
+          <w14:ligatures w14:val="none"/>
+        </w:rPr>
+        <w:t xml:space="preserve">: </w:t>
+      </w:r>
+    </w:p>
+    <w:p>
+      <w:pPr>
+        <w:numPr>
+          <w:ilvl w:val="1"/>
+          <w:numId w:val="19"/>
+        </w:numPr>
+        <w:spacing w:before="100" w:beforeAutospacing="1" w:after="100" w:afterAutospacing="1" w:line="240" w:lineRule="auto"/>
+        <w:rPr>
+          <w:rFonts w:ascii="Times New Roman" w:eastAsia="Times New Roman" w:hAnsi="Times New Roman" w:cs="Times New Roman"/>
+          <w:kern w:val="0"/>
+          <w:sz w:val="24"/>
+          <w:szCs w:val="24"/>
+          <w14:ligatures w14:val="none"/>
+        </w:rPr>
+      </w:pPr>
+      <w:r>
+        <w:rPr>
+          <w:rFonts w:ascii="Times New Roman" w:eastAsia="Times New Roman" w:hAnsi="Times New Roman" w:cs="Times New Roman"/>
+          <w:kern w:val="0"/>
+          <w:sz w:val="24"/>
+          <w:szCs w:val="24"/>
+          <w14:ligatures w14:val="none"/>
+        </w:rPr>
+        <w:t xml:space="preserve">Each thread loops 10 times: </w:t>
+      </w:r>
+    </w:p>
+    <w:p>
+      <w:pPr>
+        <w:numPr>
+          <w:ilvl w:val="2"/>
+          <w:numId w:val="19"/>
+        </w:numPr>
+        <w:spacing w:before="100" w:beforeAutospacing="1" w:after="100" w:afterAutospacing="1" w:line="240" w:lineRule="auto"/>
+        <w:rPr>
+          <w:rFonts w:ascii="Times New Roman" w:eastAsia="Times New Roman" w:hAnsi="Times New Roman" w:cs="Times New Roman"/>
+          <w:kern w:val="0"/>
+          <w:sz w:val="24"/>
+          <w:szCs w:val="24"/>
+          <w14:ligatures w14:val="none"/>
+        </w:rPr>
+      </w:pPr>
+      <w:r>
+        <w:rPr>
+          <w:rFonts w:ascii="Times New Roman" w:eastAsia="Times New Roman" w:hAnsi="Times New Roman" w:cs="Times New Roman"/>
+          <w:kern w:val="0"/>
+          <w:sz w:val="24"/>
+          <w:szCs w:val="24"/>
+          <w14:ligatures w14:val="none"/>
+        </w:rPr>
+        <w:t xml:space="preserve">Read </w:t>
+      </w:r>
+      <w:r>
+        <w:rPr>
+          <w:rFonts w:ascii="Courier New" w:eastAsia="Times New Roman" w:hAnsi="Courier New" w:cs="Courier New"/>
+          <w:kern w:val="0"/>
+          <w:sz w:val="20"/>
+          <w:szCs w:val="20"/>
+          <w14:ligatures w14:val="none"/>
+        </w:rPr>
+        <w:t>counter</w:t>
+      </w:r>
+      <w:r>
+        <w:rPr>
+          <w:rFonts w:ascii="Times New Roman" w:eastAsia="Times New Roman" w:hAnsi="Times New Roman" w:cs="Times New Roman"/>
+          <w:kern w:val="0"/>
+          <w:sz w:val="24"/>
+          <w:szCs w:val="24"/>
+          <w14:ligatures w14:val="none"/>
+        </w:rPr>
+        <w:t xml:space="preserve"> into </w:t>
+      </w:r>
+      <w:r>
+        <w:rPr>
+          <w:rFonts w:ascii="Courier New" w:eastAsia="Times New Roman" w:hAnsi="Courier New" w:cs="Courier New"/>
+          <w:kern w:val="0"/>
+          <w:sz w:val="20"/>
+          <w:szCs w:val="20"/>
+          <w14:ligatures w14:val="none"/>
+        </w:rPr>
+        <w:t>temp</w:t>
+      </w:r>
+      <w:r>
+        <w:rPr>
+          <w:rFonts w:ascii="Times New Roman" w:eastAsia="Times New Roman" w:hAnsi="Times New Roman" w:cs="Times New Roman"/>
+          <w:kern w:val="0"/>
+          <w:sz w:val="24"/>
+          <w:szCs w:val="24"/>
+          <w14:ligatures w14:val="none"/>
+        </w:rPr>
+        <w:t>.</w:t>
+      </w:r>
+    </w:p>
+    <w:p>
+      <w:pPr>
+        <w:numPr>
+          <w:ilvl w:val="2"/>
+          <w:numId w:val="19"/>
+        </w:numPr>
+        <w:spacing w:before="100" w:beforeAutospacing="1" w:after="100" w:afterAutospacing="1" w:line="240" w:lineRule="auto"/>
+        <w:rPr>
+          <w:rFonts w:ascii="Times New Roman" w:eastAsia="Times New Roman" w:hAnsi="Times New Roman" w:cs="Times New Roman"/>
+          <w:kern w:val="0"/>
+          <w:sz w:val="24"/>
+          <w:szCs w:val="24"/>
+          <w14:ligatures w14:val="none"/>
+        </w:rPr>
+      </w:pPr>
+      <w:r>
+        <w:rPr>
+          <w:rFonts w:ascii="Times New Roman" w:eastAsia="Times New Roman" w:hAnsi="Times New Roman" w:cs="Times New Roman"/>
+          <w:kern w:val="0"/>
+          <w:sz w:val="24"/>
+          <w:szCs w:val="24"/>
+          <w14:ligatures w14:val="none"/>
+        </w:rPr>
+        <w:t xml:space="preserve">Call </w:t>
+      </w:r>
+      <w:r>
+        <w:rPr>
+          <w:rFonts w:ascii="Courier New" w:eastAsia="Times New Roman" w:hAnsi="Courier New" w:cs="Courier New"/>
+          <w:kern w:val="0"/>
+          <w:sz w:val="20"/>
+          <w:szCs w:val="20"/>
+          <w14:ligatures w14:val="none"/>
+        </w:rPr>
+        <w:t>Thread.yield()</w:t>
+      </w:r>
+      <w:r>
+        <w:rPr>
+          <w:rFonts w:ascii="Times New Roman" w:eastAsia="Times New Roman" w:hAnsi="Times New Roman" w:cs="Times New Roman"/>
+          <w:kern w:val="0"/>
+          <w:sz w:val="24"/>
+          <w:szCs w:val="24"/>
+          <w14:ligatures w14:val="none"/>
+        </w:rPr>
+        <w:t xml:space="preserve"> to allow thread switching.</w:t>
+      </w:r>
+    </w:p>
+    <w:p>
+      <w:pPr>
+        <w:numPr>
+          <w:ilvl w:val="2"/>
+          <w:numId w:val="19"/>
+        </w:numPr>
+        <w:spacing w:before="100" w:beforeAutospacing="1" w:after="100" w:afterAutospacing="1" w:line="240" w:lineRule="auto"/>
+        <w:rPr>
+          <w:rFonts w:ascii="Times New Roman" w:eastAsia="Times New Roman" w:hAnsi="Times New Roman" w:cs="Times New Roman"/>
+          <w:kern w:val="0"/>
+          <w:sz w:val="24"/>
+          <w:szCs w:val="24"/>
+          <w14:ligatures w14:val="none"/>
+        </w:rPr>
+      </w:pPr>
+      <w:r>
+        <w:rPr>
+          <w:rFonts w:ascii="Times New Roman" w:eastAsia="Times New Roman" w:hAnsi="Times New Roman" w:cs="Times New Roman"/>
+          <w:kern w:val="0"/>
+          <w:sz w:val="24"/>
+          <w:szCs w:val="24"/>
+          <w14:ligatures w14:val="none"/>
+        </w:rPr>
+        <w:t xml:space="preserve">Increment </w:t>
+      </w:r>
+      <w:r>
+        <w:rPr>
+          <w:rFonts w:ascii="Courier New" w:eastAsia="Times New Roman" w:hAnsi="Courier New" w:cs="Courier New"/>
+          <w:kern w:val="0"/>
+          <w:sz w:val="20"/>
+          <w:szCs w:val="20"/>
+          <w14:ligatures w14:val="none"/>
+        </w:rPr>
+        <w:t>counter</w:t>
+      </w:r>
+      <w:r>
+        <w:rPr>
+          <w:rFonts w:ascii="Times New Roman" w:eastAsia="Times New Roman" w:hAnsi="Times New Roman" w:cs="Times New Roman"/>
+          <w:kern w:val="0"/>
+          <w:sz w:val="24"/>
+          <w:szCs w:val="24"/>
+          <w14:ligatures w14:val="none"/>
+        </w:rPr>
+        <w:t xml:space="preserve"> by 1.</w:t>
+      </w:r>
+    </w:p>
+    <w:p>
+      <w:pPr>
+        <w:numPr>
+          <w:ilvl w:val="0"/>
+          <w:numId w:val="19"/>
+        </w:numPr>
+        <w:spacing w:before="100" w:beforeAutospacing="1" w:after="100" w:afterAutospacing="1" w:line="240" w:lineRule="auto"/>
+        <w:rPr>
+          <w:rFonts w:ascii="Times New Roman" w:eastAsia="Times New Roman" w:hAnsi="Times New Roman" w:cs="Times New Roman"/>
+          <w:kern w:val="0"/>
+          <w:sz w:val="24"/>
+          <w:szCs w:val="24"/>
+          <w14:ligatures w14:val="none"/>
+        </w:rPr>
+      </w:pPr>
+      <w:r>
+        <w:rPr>
+          <w:rFonts w:ascii="Times New Roman" w:eastAsia="Times New Roman" w:hAnsi="Times New Roman" w:cs="Times New Roman"/>
+          <w:b/>
+          <w:bCs/>
+          <w:kern w:val="0"/>
+          <w:sz w:val="24"/>
+          <w:szCs w:val="24"/>
+          <w14:ligatures w14:val="none"/>
+        </w:rPr>
+        <w:t>Start Threads</w:t>
+      </w:r>
+      <w:r>
+        <w:rPr>
+          <w:rFonts w:ascii="Times New Roman" w:eastAsia="Times New Roman" w:hAnsi="Times New Roman" w:cs="Times New Roman"/>
+          <w:kern w:val="0"/>
+          <w:sz w:val="24"/>
+          <w:szCs w:val="24"/>
+          <w14:ligatures w14:val="none"/>
+        </w:rPr>
+        <w:t>: Start all threads.</w:t>
+      </w:r>
+    </w:p>
+    <w:p>
+      <w:pPr>
+        <w:numPr>
+          <w:ilvl w:val="0"/>
+          <w:numId w:val="19"/>
+        </w:numPr>
+        <w:spacing w:before="100" w:beforeAutospacing="1" w:after="100" w:afterAutospacing="1" w:line="240" w:lineRule="auto"/>
+        <w:rPr>
+          <w:rFonts w:ascii="Times New Roman" w:eastAsia="Times New Roman" w:hAnsi="Times New Roman" w:cs="Times New Roman"/>
+          <w:kern w:val="0"/>
+          <w:sz w:val="24"/>
+          <w:szCs w:val="24"/>
+          <w14:ligatures w14:val="none"/>
+        </w:rPr>
+      </w:pPr>
+      <w:r>
+        <w:rPr>
+          <w:rFonts w:ascii="Times New Roman" w:eastAsia="Times New Roman" w:hAnsi="Times New Roman" w:cs="Times New Roman"/>
+          <w:b/>
+          <w:bCs/>
+          <w:kern w:val="0"/>
+          <w:sz w:val="24"/>
+          <w:szCs w:val="24"/>
+          <w14:ligatures w14:val="none"/>
+        </w:rPr>
+        <w:t>Wait for Completion</w:t>
+      </w:r>
+      <w:r>
+        <w:rPr>
+          <w:rFonts w:ascii="Times New Roman" w:eastAsia="Times New Roman" w:hAnsi="Times New Roman" w:cs="Times New Roman"/>
+          <w:kern w:val="0"/>
+          <w:sz w:val="24"/>
+          <w:szCs w:val="24"/>
+          <w14:ligatures w14:val="none"/>
+        </w:rPr>
+        <w:t xml:space="preserve">: Use </w:t>
+      </w:r>
+      <w:r>
+        <w:rPr>
+          <w:rFonts w:ascii="Courier New" w:eastAsia="Times New Roman" w:hAnsi="Courier New" w:cs="Courier New"/>
+          <w:kern w:val="0"/>
+          <w:sz w:val="20"/>
+          <w:szCs w:val="20"/>
+          <w14:ligatures w14:val="none"/>
+        </w:rPr>
+        <w:t>thread.join()</w:t>
+      </w:r>
+      <w:r>
+        <w:rPr>
+          <w:rFonts w:ascii="Times New Roman" w:eastAsia="Times New Roman" w:hAnsi="Times New Roman" w:cs="Times New Roman"/>
+          <w:kern w:val="0"/>
+          <w:sz w:val="24"/>
+          <w:szCs w:val="24"/>
+          <w14:ligatures w14:val="none"/>
+        </w:rPr>
+        <w:t xml:space="preserve"> for each thread.</w:t>
+      </w:r>
+    </w:p>
+    <w:p>
+      <w:pPr>
+        <w:numPr>
+          <w:ilvl w:val="0"/>
+          <w:numId w:val="19"/>
+        </w:numPr>
+        <w:spacing w:before="100" w:beforeAutospacing="1" w:after="100" w:afterAutospacing="1" w:line="240" w:lineRule="auto"/>
+        <w:rPr>
+          <w:rFonts w:ascii="Times New Roman" w:eastAsia="Times New Roman" w:hAnsi="Times New Roman" w:cs="Times New Roman"/>
+          <w:kern w:val="0"/>
+          <w:sz w:val="24"/>
+          <w:szCs w:val="24"/>
+          <w14:ligatures w14:val="none"/>
+        </w:rPr>
+      </w:pPr>
+      <w:r>
+        <w:rPr>
+          <w:rFonts w:ascii="Times New Roman" w:eastAsia="Times New Roman" w:hAnsi="Times New Roman" w:cs="Times New Roman"/>
+          <w:b/>
+          <w:bCs/>
+          <w:kern w:val="0"/>
+          <w:sz w:val="24"/>
+          <w:szCs w:val="24"/>
+          <w14:ligatures w14:val="none"/>
+        </w:rPr>
+        <w:t>Print</w:t>
+      </w:r>
+      <w:r>
+        <w:rPr>
+          <w:rFonts w:ascii="Times New Roman" w:eastAsia="Times New Roman" w:hAnsi="Times New Roman" w:cs="Times New Roman"/>
+          <w:kern w:val="0"/>
+          <w:sz w:val="24"/>
+          <w:szCs w:val="24"/>
+          <w14:ligatures w14:val="none"/>
+        </w:rPr>
+        <w:t xml:space="preserve">: Display final value of </w:t>
+      </w:r>
+      <w:r>
+        <w:rPr>
+          <w:rFonts w:ascii="Courier New" w:eastAsia="Times New Roman" w:hAnsi="Courier New" w:cs="Courier New"/>
+          <w:kern w:val="0"/>
+          <w:sz w:val="20"/>
+          <w:szCs w:val="20"/>
+          <w14:ligatures w14:val="none"/>
+        </w:rPr>
+        <w:t>counter</w:t>
+      </w:r>
+      <w:r>
+        <w:rPr>
+          <w:rFonts w:ascii="Times New Roman" w:eastAsia="Times New Roman" w:hAnsi="Times New Roman" w:cs="Times New Roman"/>
+          <w:kern w:val="0"/>
+          <w:sz w:val="24"/>
+          <w:szCs w:val="24"/>
+          <w14:ligatures w14:val="none"/>
+        </w:rPr>
+        <w:t>.</w:t>
+      </w:r>
+    </w:p>
+    <w:p>
+      <w:pPr>
+        <w:numPr>
+          <w:ilvl w:val="0"/>
+          <w:numId w:val="19"/>
+        </w:numPr>
+        <w:spacing w:before="100" w:beforeAutospacing="1" w:after="100" w:afterAutospacing="1" w:line="240" w:lineRule="auto"/>
+        <w:rPr>
+          <w:rFonts w:ascii="Times New Roman" w:eastAsia="Times New Roman" w:hAnsi="Times New Roman" w:cs="Times New Roman"/>
+          <w:kern w:val="0"/>
+          <w:sz w:val="24"/>
+          <w:szCs w:val="24"/>
+          <w14:ligatures w14:val="none"/>
+        </w:rPr>
+      </w:pPr>
+      <w:r>
+        <w:rPr>
+          <w:rFonts w:ascii="Times New Roman" w:eastAsia="Times New Roman" w:hAnsi="Times New Roman" w:cs="Times New Roman"/>
+          <w:b/>
+          <w:bCs/>
+          <w:kern w:val="0"/>
+          <w:sz w:val="24"/>
+          <w:szCs w:val="24"/>
+          <w14:ligatures w14:val="none"/>
+        </w:rPr>
+        <w:t>End</w:t>
+      </w:r>
+    </w:p>
+    <w:p>
+      <w:pPr>
+        <w:pStyle w:val="Heading1"/>
+        <w:rPr>
+          <w:rFonts w:eastAsia="Times New Roman"/>
+        </w:rPr>
+      </w:pPr>
+      <w:r>
+        <w:rPr>
+          <w:rFonts w:eastAsia="Times New Roman"/>
+        </w:rPr>
+        <w:t>1</w:t>
+      </w:r>
+      <w:r>
+        <w:rPr>
+          <w:rFonts w:eastAsia="Times New Roman"/>
+        </w:rPr>
+        <w:t>5</w:t>
+      </w:r>
+      <w:r>
+        <w:rPr>
+          <w:rFonts w:eastAsia="Times New Roman"/>
+        </w:rPr>
+        <w:t xml:space="preserve">. </w:t>
+      </w:r>
+      <w:r>
+        <w:rPr>
+          <w:rFonts w:eastAsia="Times New Roman"/>
+        </w:rPr>
+        <w:t>Algorithm:</w:t>
+      </w:r>
+    </w:p>
+    <w:p>
+      <w:pPr>
+        <w:numPr>
+          <w:ilvl w:val="0"/>
+          <w:numId w:val="20"/>
+        </w:numPr>
+        <w:spacing w:before="100" w:beforeAutospacing="1" w:after="100" w:afterAutospacing="1" w:line="240" w:lineRule="auto"/>
+        <w:rPr>
+          <w:rFonts w:ascii="Times New Roman" w:eastAsia="Times New Roman" w:hAnsi="Times New Roman" w:cs="Times New Roman"/>
+          <w:kern w:val="0"/>
+          <w:sz w:val="24"/>
+          <w:szCs w:val="24"/>
+          <w14:ligatures w14:val="none"/>
+        </w:rPr>
+      </w:pPr>
+      <w:r>
+        <w:rPr>
+          <w:rFonts w:ascii="Times New Roman" w:eastAsia="Times New Roman" w:hAnsi="Times New Roman" w:cs="Times New Roman"/>
+          <w:kern w:val="0"/>
+          <w:sz w:val="24"/>
+          <w:szCs w:val="24"/>
+          <w14:ligatures w14:val="none"/>
+        </w:rPr>
+        <w:t>Start</w:t>
+      </w:r>
+    </w:p>
+    <w:p>
+      <w:pPr>
+        <w:numPr>
+          <w:ilvl w:val="0"/>
+          <w:numId w:val="20"/>
+        </w:numPr>
+        <w:spacing w:before="100" w:beforeAutospacing="1" w:after="100" w:afterAutospacing="1" w:line="240" w:lineRule="auto"/>
+        <w:rPr>
+          <w:rFonts w:ascii="Times New Roman" w:eastAsia="Times New Roman" w:hAnsi="Times New Roman" w:cs="Times New Roman"/>
+          <w:kern w:val="0"/>
+          <w:sz w:val="24"/>
+          <w:szCs w:val="24"/>
+          <w14:ligatures w14:val="none"/>
+        </w:rPr>
+      </w:pPr>
+      <w:r>
+        <w:rPr>
+          <w:rFonts w:ascii="Times New Roman" w:eastAsia="Times New Roman" w:hAnsi="Times New Roman" w:cs="Times New Roman"/>
+          <w:b/>
+          <w:bCs/>
+          <w:kern w:val="0"/>
+          <w:sz w:val="24"/>
+          <w:szCs w:val="24"/>
+          <w14:ligatures w14:val="none"/>
+        </w:rPr>
+        <w:t>Create Custom Exception Class</w:t>
+      </w:r>
+      <w:r>
+        <w:rPr>
+          <w:rFonts w:ascii="Times New Roman" w:eastAsia="Times New Roman" w:hAnsi="Times New Roman" w:cs="Times New Roman"/>
+          <w:kern w:val="0"/>
+          <w:sz w:val="24"/>
+          <w:szCs w:val="24"/>
+          <w14:ligatures w14:val="none"/>
+        </w:rPr>
+        <w:t>:</w:t>
+      </w:r>
+    </w:p>
+    <w:p>
+      <w:pPr>
+        <w:numPr>
+          <w:ilvl w:val="1"/>
+          <w:numId w:val="20"/>
+        </w:numPr>
+        <w:spacing w:before="100" w:beforeAutospacing="1" w:after="100" w:afterAutospacing="1" w:line="240" w:lineRule="auto"/>
+        <w:rPr>
+          <w:rFonts w:ascii="Times New Roman" w:eastAsia="Times New Roman" w:hAnsi="Times New Roman" w:cs="Times New Roman"/>
+          <w:kern w:val="0"/>
+          <w:sz w:val="24"/>
+          <w:szCs w:val="24"/>
+          <w14:ligatures w14:val="none"/>
+        </w:rPr>
+      </w:pPr>
+      <w:r>
+        <w:rPr>
+          <w:rFonts w:ascii="Times New Roman" w:eastAsia="Times New Roman" w:hAnsi="Times New Roman" w:cs="Times New Roman"/>
+          <w:kern w:val="0"/>
+          <w:sz w:val="24"/>
+          <w:szCs w:val="24"/>
+          <w14:ligatures w14:val="none"/>
+        </w:rPr>
+        <w:t xml:space="preserve">Define a class </w:t>
+      </w:r>
+      <w:r>
+        <w:rPr>
+          <w:rFonts w:ascii="Courier New" w:eastAsia="Times New Roman" w:hAnsi="Courier New" w:cs="Courier New"/>
+          <w:kern w:val="0"/>
+          <w:sz w:val="20"/>
+          <w:szCs w:val="20"/>
+          <w14:ligatures w14:val="none"/>
+        </w:rPr>
+        <w:t>MyCustomException</w:t>
+      </w:r>
+      <w:r>
+        <w:rPr>
+          <w:rFonts w:ascii="Times New Roman" w:eastAsia="Times New Roman" w:hAnsi="Times New Roman" w:cs="Times New Roman"/>
+          <w:kern w:val="0"/>
+          <w:sz w:val="24"/>
+          <w:szCs w:val="24"/>
+          <w14:ligatures w14:val="none"/>
+        </w:rPr>
+        <w:t xml:space="preserve"> that extends </w:t>
+      </w:r>
+      <w:r>
+        <w:rPr>
+          <w:rFonts w:ascii="Courier New" w:eastAsia="Times New Roman" w:hAnsi="Courier New" w:cs="Courier New"/>
+          <w:kern w:val="0"/>
+          <w:sz w:val="20"/>
+          <w:szCs w:val="20"/>
+          <w14:ligatures w14:val="none"/>
+        </w:rPr>
+        <w:t>Exception</w:t>
+      </w:r>
+      <w:r>
+        <w:rPr>
+          <w:rFonts w:ascii="Times New Roman" w:eastAsia="Times New Roman" w:hAnsi="Times New Roman" w:cs="Times New Roman"/>
+          <w:kern w:val="0"/>
+          <w:sz w:val="24"/>
+          <w:szCs w:val="24"/>
+          <w14:ligatures w14:val="none"/>
+        </w:rPr>
+        <w:t>.</w:t>
+      </w:r>
+    </w:p>
+    <w:p>
+      <w:pPr>
+        <w:numPr>
+          <w:ilvl w:val="1"/>
+          <w:numId w:val="20"/>
+        </w:numPr>
+        <w:spacing w:before="100" w:beforeAutospacing="1" w:after="100" w:afterAutospacing="1" w:line="240" w:lineRule="auto"/>
+        <w:rPr>
+          <w:rFonts w:ascii="Times New Roman" w:eastAsia="Times New Roman" w:hAnsi="Times New Roman" w:cs="Times New Roman"/>
+          <w:kern w:val="0"/>
+          <w:sz w:val="24"/>
+          <w:szCs w:val="24"/>
+          <w14:ligatures w14:val="none"/>
+        </w:rPr>
+      </w:pPr>
+      <w:r>
+        <w:rPr>
+          <w:rFonts w:ascii="Times New Roman" w:eastAsia="Times New Roman" w:hAnsi="Times New Roman" w:cs="Times New Roman"/>
+          <w:kern w:val="0"/>
+          <w:sz w:val="24"/>
+          <w:szCs w:val="24"/>
+          <w14:ligatures w14:val="none"/>
+        </w:rPr>
+        <w:t xml:space="preserve">Add a </w:t>
+      </w:r>
+      <w:r>
+        <w:rPr>
+          <w:rFonts w:ascii="Courier New" w:eastAsia="Times New Roman" w:hAnsi="Courier New" w:cs="Courier New"/>
+          <w:kern w:val="0"/>
+          <w:sz w:val="20"/>
+          <w:szCs w:val="20"/>
+          <w14:ligatures w14:val="none"/>
+        </w:rPr>
+        <w:t>String</w:t>
+      </w:r>
+      <w:r>
+        <w:rPr>
+          <w:rFonts w:ascii="Times New Roman" w:eastAsia="Times New Roman" w:hAnsi="Times New Roman" w:cs="Times New Roman"/>
+          <w:kern w:val="0"/>
+          <w:sz w:val="24"/>
+          <w:szCs w:val="24"/>
+          <w14:ligatures w14:val="none"/>
+        </w:rPr>
+        <w:t xml:space="preserve"> field </w:t>
+      </w:r>
+      <w:r>
+        <w:rPr>
+          <w:rFonts w:ascii="Courier New" w:eastAsia="Times New Roman" w:hAnsi="Courier New" w:cs="Courier New"/>
+          <w:kern w:val="0"/>
+          <w:sz w:val="20"/>
+          <w:szCs w:val="20"/>
+          <w14:ligatures w14:val="none"/>
+        </w:rPr>
+        <w:t>message</w:t>
+      </w:r>
+      <w:r>
+        <w:rPr>
+          <w:rFonts w:ascii="Times New Roman" w:eastAsia="Times New Roman" w:hAnsi="Times New Roman" w:cs="Times New Roman"/>
+          <w:kern w:val="0"/>
+          <w:sz w:val="24"/>
+          <w:szCs w:val="24"/>
+          <w14:ligatures w14:val="none"/>
+        </w:rPr>
+        <w:t xml:space="preserve"> to store the error message.</w:t>
+      </w:r>
+    </w:p>
+    <w:p>
+      <w:pPr>
+        <w:numPr>
+          <w:ilvl w:val="1"/>
+          <w:numId w:val="20"/>
+        </w:numPr>
+        <w:spacing w:before="100" w:beforeAutospacing="1" w:after="100" w:afterAutospacing="1" w:line="240" w:lineRule="auto"/>
+        <w:rPr>
+          <w:rFonts w:ascii="Times New Roman" w:eastAsia="Times New Roman" w:hAnsi="Times New Roman" w:cs="Times New Roman"/>
+          <w:kern w:val="0"/>
+          <w:sz w:val="24"/>
+          <w:szCs w:val="24"/>
+          <w14:ligatures w14:val="none"/>
+        </w:rPr>
+      </w:pPr>
+      <w:r>
+        <w:rPr>
+          <w:rFonts w:ascii="Times New Roman" w:eastAsia="Times New Roman" w:hAnsi="Times New Roman" w:cs="Times New Roman"/>
+          <w:kern w:val="0"/>
+          <w:sz w:val="24"/>
+          <w:szCs w:val="24"/>
+          <w14:ligatures w14:val="none"/>
+        </w:rPr>
+        <w:t xml:space="preserve">Implement a constructor to initialize </w:t>
+      </w:r>
+      <w:r>
+        <w:rPr>
+          <w:rFonts w:ascii="Courier New" w:eastAsia="Times New Roman" w:hAnsi="Courier New" w:cs="Courier New"/>
+          <w:kern w:val="0"/>
+          <w:sz w:val="20"/>
+          <w:szCs w:val="20"/>
+          <w14:ligatures w14:val="none"/>
+        </w:rPr>
+        <w:t>message</w:t>
+      </w:r>
+      <w:r>
+        <w:rPr>
+          <w:rFonts w:ascii="Times New Roman" w:eastAsia="Times New Roman" w:hAnsi="Times New Roman" w:cs="Times New Roman"/>
+          <w:kern w:val="0"/>
+          <w:sz w:val="24"/>
+          <w:szCs w:val="24"/>
+          <w14:ligatures w14:val="none"/>
+        </w:rPr>
+        <w:t>.</w:t>
+      </w:r>
+    </w:p>
+    <w:p>
+      <w:pPr>
+        <w:numPr>
+          <w:ilvl w:val="1"/>
+          <w:numId w:val="20"/>
+        </w:numPr>
+        <w:spacing w:before="100" w:beforeAutospacing="1" w:after="100" w:afterAutospacing="1" w:line="240" w:lineRule="auto"/>
+        <w:rPr>
+          <w:rFonts w:ascii="Times New Roman" w:eastAsia="Times New Roman" w:hAnsi="Times New Roman" w:cs="Times New Roman"/>
+          <w:kern w:val="0"/>
+          <w:sz w:val="24"/>
+          <w:szCs w:val="24"/>
+          <w14:ligatures w14:val="none"/>
+        </w:rPr>
+      </w:pPr>
+      <w:r>
+        <w:rPr>
+          <w:rFonts w:ascii="Times New Roman" w:eastAsia="Times New Roman" w:hAnsi="Times New Roman" w:cs="Times New Roman"/>
+          <w:kern w:val="0"/>
+          <w:sz w:val="24"/>
+          <w:szCs w:val="24"/>
+          <w14:ligatures w14:val="none"/>
+        </w:rPr>
+        <w:t xml:space="preserve">Implement a method </w:t>
+      </w:r>
+      <w:r>
+        <w:rPr>
+          <w:rFonts w:ascii="Courier New" w:eastAsia="Times New Roman" w:hAnsi="Courier New" w:cs="Courier New"/>
+          <w:kern w:val="0"/>
+          <w:sz w:val="20"/>
+          <w:szCs w:val="20"/>
+          <w14:ligatures w14:val="none"/>
+        </w:rPr>
+        <w:t>printMessage()</w:t>
+      </w:r>
+      <w:r>
+        <w:rPr>
+          <w:rFonts w:ascii="Times New Roman" w:eastAsia="Times New Roman" w:hAnsi="Times New Roman" w:cs="Times New Roman"/>
+          <w:kern w:val="0"/>
+          <w:sz w:val="24"/>
+          <w:szCs w:val="24"/>
+          <w14:ligatures w14:val="none"/>
+        </w:rPr>
+        <w:t xml:space="preserve"> to display </w:t>
+      </w:r>
+      <w:r>
+        <w:rPr>
+          <w:rFonts w:ascii="Courier New" w:eastAsia="Times New Roman" w:hAnsi="Courier New" w:cs="Courier New"/>
+          <w:kern w:val="0"/>
+          <w:sz w:val="20"/>
+          <w:szCs w:val="20"/>
+          <w14:ligatures w14:val="none"/>
+        </w:rPr>
+        <w:t>message</w:t>
+      </w:r>
+      <w:r>
+        <w:rPr>
+          <w:rFonts w:ascii="Times New Roman" w:eastAsia="Times New Roman" w:hAnsi="Times New Roman" w:cs="Times New Roman"/>
+          <w:kern w:val="0"/>
+          <w:sz w:val="24"/>
+          <w:szCs w:val="24"/>
+          <w14:ligatures w14:val="none"/>
+        </w:rPr>
+        <w:t>.</w:t>
+      </w:r>
+    </w:p>
+    <w:p>
+      <w:pPr>
+        <w:numPr>
+          <w:ilvl w:val="0"/>
+          <w:numId w:val="20"/>
+        </w:numPr>
+        <w:spacing w:before="100" w:beforeAutospacing="1" w:after="100" w:afterAutospacing="1" w:line="240" w:lineRule="auto"/>
+        <w:rPr>
+          <w:rFonts w:ascii="Times New Roman" w:eastAsia="Times New Roman" w:hAnsi="Times New Roman" w:cs="Times New Roman"/>
+          <w:kern w:val="0"/>
+          <w:sz w:val="24"/>
+          <w:szCs w:val="24"/>
+          <w14:ligatures w14:val="none"/>
+        </w:rPr>
+      </w:pPr>
+      <w:r>
+        <w:rPr>
+          <w:rFonts w:ascii="Times New Roman" w:eastAsia="Times New Roman" w:hAnsi="Times New Roman" w:cs="Times New Roman"/>
+          <w:b/>
+          <w:bCs/>
+          <w:kern w:val="0"/>
+          <w:sz w:val="24"/>
+          <w:szCs w:val="24"/>
+          <w14:ligatures w14:val="none"/>
+        </w:rPr>
+        <w:t>Throw the Exception</w:t>
+      </w:r>
+      <w:r>
+        <w:rPr>
+          <w:rFonts w:ascii="Times New Roman" w:eastAsia="Times New Roman" w:hAnsi="Times New Roman" w:cs="Times New Roman"/>
+          <w:kern w:val="0"/>
+          <w:sz w:val="24"/>
+          <w:szCs w:val="24"/>
+          <w14:ligatures w14:val="none"/>
+        </w:rPr>
+        <w:t>:</w:t>
+      </w:r>
+    </w:p>
+    <w:p>
+      <w:pPr>
+        <w:numPr>
+          <w:ilvl w:val="1"/>
+          <w:numId w:val="20"/>
+        </w:numPr>
+        <w:spacing w:before="100" w:beforeAutospacing="1" w:after="100" w:afterAutospacing="1" w:line="240" w:lineRule="auto"/>
+        <w:rPr>
+          <w:rFonts w:ascii="Times New Roman" w:eastAsia="Times New Roman" w:hAnsi="Times New Roman" w:cs="Times New Roman"/>
+          <w:kern w:val="0"/>
+          <w:sz w:val="24"/>
+          <w:szCs w:val="24"/>
+          <w14:ligatures w14:val="none"/>
+        </w:rPr>
+      </w:pPr>
+      <w:r>
+        <w:rPr>
+          <w:rFonts w:ascii="Times New Roman" w:eastAsia="Times New Roman" w:hAnsi="Times New Roman" w:cs="Times New Roman"/>
+          <w:kern w:val="0"/>
+          <w:sz w:val="24"/>
+          <w:szCs w:val="24"/>
+          <w14:ligatures w14:val="none"/>
+        </w:rPr>
+        <w:t xml:space="preserve">In </w:t>
+      </w:r>
+      <w:r>
+        <w:rPr>
+          <w:rFonts w:ascii="Courier New" w:eastAsia="Times New Roman" w:hAnsi="Courier New" w:cs="Courier New"/>
+          <w:kern w:val="0"/>
+          <w:sz w:val="20"/>
+          <w:szCs w:val="20"/>
+          <w14:ligatures w14:val="none"/>
+        </w:rPr>
+        <w:t>main()</w:t>
+      </w:r>
+      <w:r>
+        <w:rPr>
+          <w:rFonts w:ascii="Times New Roman" w:eastAsia="Times New Roman" w:hAnsi="Times New Roman" w:cs="Times New Roman"/>
+          <w:kern w:val="0"/>
+          <w:sz w:val="24"/>
+          <w:szCs w:val="24"/>
+          <w14:ligatures w14:val="none"/>
+        </w:rPr>
+        <w:t xml:space="preserve">, use </w:t>
+      </w:r>
+      <w:r>
+        <w:rPr>
+          <w:rFonts w:ascii="Courier New" w:eastAsia="Times New Roman" w:hAnsi="Courier New" w:cs="Courier New"/>
+          <w:kern w:val="0"/>
+          <w:sz w:val="20"/>
+          <w:szCs w:val="20"/>
+          <w14:ligatures w14:val="none"/>
+        </w:rPr>
+        <w:t>throw new MyCustomException("message")</w:t>
+      </w:r>
+      <w:r>
+        <w:rPr>
+          <w:rFonts w:ascii="Times New Roman" w:eastAsia="Times New Roman" w:hAnsi="Times New Roman" w:cs="Times New Roman"/>
+          <w:kern w:val="0"/>
+          <w:sz w:val="24"/>
+          <w:szCs w:val="24"/>
+          <w14:ligatures w14:val="none"/>
+        </w:rPr>
+        <w:t xml:space="preserve"> to trigger the exception.</w:t>
+      </w:r>
+    </w:p>
+    <w:p>
+      <w:pPr>
+        <w:numPr>
+          <w:ilvl w:val="0"/>
+          <w:numId w:val="20"/>
+        </w:numPr>
+        <w:spacing w:before="100" w:beforeAutospacing="1" w:after="100" w:afterAutospacing="1" w:line="240" w:lineRule="auto"/>
+        <w:rPr>
+          <w:rFonts w:ascii="Times New Roman" w:eastAsia="Times New Roman" w:hAnsi="Times New Roman" w:cs="Times New Roman"/>
+          <w:kern w:val="0"/>
+          <w:sz w:val="24"/>
+          <w:szCs w:val="24"/>
+          <w14:ligatures w14:val="none"/>
+        </w:rPr>
+      </w:pPr>
+      <w:r>
+        <w:rPr>
+          <w:rFonts w:ascii="Times New Roman" w:eastAsia="Times New Roman" w:hAnsi="Times New Roman" w:cs="Times New Roman"/>
+          <w:b/>
+          <w:bCs/>
+          <w:kern w:val="0"/>
+          <w:sz w:val="24"/>
+          <w:szCs w:val="24"/>
+          <w14:ligatures w14:val="none"/>
+        </w:rPr>
+        <w:t>Catch the Exception</w:t>
+      </w:r>
+      <w:r>
+        <w:rPr>
+          <w:rFonts w:ascii="Times New Roman" w:eastAsia="Times New Roman" w:hAnsi="Times New Roman" w:cs="Times New Roman"/>
+          <w:kern w:val="0"/>
+          <w:sz w:val="24"/>
+          <w:szCs w:val="24"/>
+          <w14:ligatures w14:val="none"/>
+        </w:rPr>
+        <w:t>:</w:t>
+      </w:r>
+    </w:p>
+    <w:p>
+      <w:pPr>
+        <w:numPr>
+          <w:ilvl w:val="1"/>
+          <w:numId w:val="20"/>
+        </w:numPr>
+        <w:spacing w:before="100" w:beforeAutospacing="1" w:after="100" w:afterAutospacing="1" w:line="240" w:lineRule="auto"/>
+        <w:rPr>
+          <w:rFonts w:ascii="Times New Roman" w:eastAsia="Times New Roman" w:hAnsi="Times New Roman" w:cs="Times New Roman"/>
+          <w:kern w:val="0"/>
+          <w:sz w:val="24"/>
+          <w:szCs w:val="24"/>
+          <w14:ligatures w14:val="none"/>
+        </w:rPr>
+      </w:pPr>
+      <w:r>
+        <w:rPr>
+          <w:rFonts w:ascii="Times New Roman" w:eastAsia="Times New Roman" w:hAnsi="Times New Roman" w:cs="Times New Roman"/>
+          <w:kern w:val="0"/>
+          <w:sz w:val="24"/>
+          <w:szCs w:val="24"/>
+          <w14:ligatures w14:val="none"/>
+        </w:rPr>
+        <w:t xml:space="preserve">Use a </w:t>
+      </w:r>
+      <w:r>
+        <w:rPr>
+          <w:rFonts w:ascii="Courier New" w:eastAsia="Times New Roman" w:hAnsi="Courier New" w:cs="Courier New"/>
+          <w:kern w:val="0"/>
+          <w:sz w:val="20"/>
+          <w:szCs w:val="20"/>
+          <w14:ligatures w14:val="none"/>
+        </w:rPr>
+        <w:t>try-catch</w:t>
+      </w:r>
+      <w:r>
+        <w:rPr>
+          <w:rFonts w:ascii="Times New Roman" w:eastAsia="Times New Roman" w:hAnsi="Times New Roman" w:cs="Times New Roman"/>
+          <w:kern w:val="0"/>
+          <w:sz w:val="24"/>
+          <w:szCs w:val="24"/>
+          <w14:ligatures w14:val="none"/>
+        </w:rPr>
+        <w:t xml:space="preserve"> block to catch </w:t>
+      </w:r>
+      <w:r>
+        <w:rPr>
+          <w:rFonts w:ascii="Courier New" w:eastAsia="Times New Roman" w:hAnsi="Courier New" w:cs="Courier New"/>
+          <w:kern w:val="0"/>
+          <w:sz w:val="20"/>
+          <w:szCs w:val="20"/>
+          <w14:ligatures w14:val="none"/>
+        </w:rPr>
+        <w:t>MyCustomException</w:t>
+      </w:r>
+      <w:r>
+        <w:rPr>
+          <w:rFonts w:ascii="Times New Roman" w:eastAsia="Times New Roman" w:hAnsi="Times New Roman" w:cs="Times New Roman"/>
+          <w:kern w:val="0"/>
+          <w:sz w:val="24"/>
+          <w:szCs w:val="24"/>
+          <w14:ligatures w14:val="none"/>
+        </w:rPr>
+        <w:t>.</w:t>
+      </w:r>
+    </w:p>
+    <w:p>
+      <w:pPr>
+        <w:numPr>
+          <w:ilvl w:val="1"/>
+          <w:numId w:val="20"/>
+        </w:numPr>
+        <w:spacing w:before="100" w:beforeAutospacing="1" w:after="100" w:afterAutospacing="1" w:line="240" w:lineRule="auto"/>
+        <w:rPr>
+          <w:rFonts w:ascii="Times New Roman" w:eastAsia="Times New Roman" w:hAnsi="Times New Roman" w:cs="Times New Roman"/>
+          <w:kern w:val="0"/>
+          <w:sz w:val="24"/>
+          <w:szCs w:val="24"/>
+          <w14:ligatures w14:val="none"/>
+        </w:rPr>
+      </w:pPr>
+      <w:r>
+        <w:rPr>
+          <w:rFonts w:ascii="Times New Roman" w:eastAsia="Times New Roman" w:hAnsi="Times New Roman" w:cs="Times New Roman"/>
+          <w:kern w:val="0"/>
+          <w:sz w:val="24"/>
+          <w:szCs w:val="24"/>
+          <w14:ligatures w14:val="none"/>
+        </w:rPr>
+        <w:t xml:space="preserve">In the </w:t>
+      </w:r>
+      <w:r>
+        <w:rPr>
+          <w:rFonts w:ascii="Courier New" w:eastAsia="Times New Roman" w:hAnsi="Courier New" w:cs="Courier New"/>
+          <w:kern w:val="0"/>
+          <w:sz w:val="20"/>
+          <w:szCs w:val="20"/>
+          <w14:ligatures w14:val="none"/>
+        </w:rPr>
+        <w:t>catch</w:t>
+      </w:r>
+      <w:r>
+        <w:rPr>
+          <w:rFonts w:ascii="Times New Roman" w:eastAsia="Times New Roman" w:hAnsi="Times New Roman" w:cs="Times New Roman"/>
+          <w:kern w:val="0"/>
+          <w:sz w:val="24"/>
+          <w:szCs w:val="24"/>
+          <w14:ligatures w14:val="none"/>
+        </w:rPr>
+        <w:t xml:space="preserve"> block, call </w:t>
+      </w:r>
+      <w:r>
+        <w:rPr>
+          <w:rFonts w:ascii="Courier New" w:eastAsia="Times New Roman" w:hAnsi="Courier New" w:cs="Courier New"/>
+          <w:kern w:val="0"/>
+          <w:sz w:val="20"/>
+          <w:szCs w:val="20"/>
+          <w14:ligatures w14:val="none"/>
+        </w:rPr>
+        <w:t>e.printMessage()</w:t>
+      </w:r>
+      <w:r>
+        <w:rPr>
+          <w:rFonts w:ascii="Times New Roman" w:eastAsia="Times New Roman" w:hAnsi="Times New Roman" w:cs="Times New Roman"/>
+          <w:kern w:val="0"/>
+          <w:sz w:val="24"/>
+          <w:szCs w:val="24"/>
+          <w14:ligatures w14:val="none"/>
+        </w:rPr>
+        <w:t xml:space="preserve"> to print the error message.</w:t>
+      </w:r>
+    </w:p>
+    <w:p>
+      <w:pPr>
+        <w:numPr>
+          <w:ilvl w:val="0"/>
+          <w:numId w:val="20"/>
+        </w:numPr>
+        <w:spacing w:before="100" w:beforeAutospacing="1" w:after="100" w:afterAutospacing="1" w:line="240" w:lineRule="auto"/>
+        <w:rPr>
+          <w:rFonts w:ascii="Times New Roman" w:eastAsia="Times New Roman" w:hAnsi="Times New Roman" w:cs="Times New Roman"/>
+          <w:kern w:val="0"/>
+          <w:sz w:val="24"/>
+          <w:szCs w:val="24"/>
+          <w14:ligatures w14:val="none"/>
+        </w:rPr>
+      </w:pPr>
+      <w:r>
+        <w:rPr>
+          <w:rFonts w:ascii="Times New Roman" w:eastAsia="Times New Roman" w:hAnsi="Times New Roman" w:cs="Times New Roman"/>
+          <w:kern w:val="0"/>
+          <w:sz w:val="24"/>
+          <w:szCs w:val="24"/>
+          <w14:ligatures w14:val="none"/>
+        </w:rPr>
+        <w:t>End</w:t>
+      </w:r>
+    </w:p>
+    <w:p>
+      <w:pPr>
+        <w:spacing w:after="0" w:line="240" w:lineRule="auto"/>
+        <w:rPr>
+          <w:rFonts w:ascii="Times New Roman" w:eastAsia="Times New Roman" w:hAnsi="Times New Roman" w:cs="Times New Roman"/>
+          <w:kern w:val="0"/>
+          <w:sz w:val="24"/>
+          <w:szCs w:val="24"/>
+          <w14:ligatures w14:val="none"/>
+        </w:rPr>
+      </w:pPr>
+    </w:p>
     <w:sectPr>
       <w:pgSz w:w="12240" w:h="15840"/>
       <w:pgMar w:top="1440" w:right="1440" w:bottom="1440" w:left="1440" w:header="720" w:footer="720" w:gutter="0"/>
@@ -2440,7 +5884,7 @@
 </file>
 
 <file path=word/numbering.xml><?xml version="1.0" encoding="utf-8"?>
-<w:numbering xmlns:wpc="http://schemas.microsoft.com/office/word/2010/wordprocessingCanvas" xmlns:cx="http://schemas.microsoft.com/office/drawing/2014/chartex" xmlns:cx1="http://schemas.microsoft.com/office/drawing/2015/9/8/chartex" xmlns:cx2="http://schemas.microsoft.com/office/drawing/2015/10/21/chartex" xmlns:cx3="http://schemas.microsoft.com/office/drawing/2016/5/9/chartex" xmlns:cx4="http://schemas.microsoft.com/office/drawing/2016/5/10/chartex" xmlns:cx5="http://schemas.microsoft.com/office/drawing/2016/5/11/chartex" xmlns:cx6="http://schemas.microsoft.com/office/drawing/2016/5/12/chartex" xmlns:cx7="http://schemas.microsoft.com/office/drawing/2016/5/13/chartex" xmlns:cx8="http://schemas.microsoft.com/office/drawing/2016/5/14/chartex" xmlns:mc="http://schemas.openxmlformats.org/markup-compatibility/2006" xmlns:aink="http://schemas.microsoft.com/office/drawing/2016/ink" xmlns:am3d="http://schemas.microsoft.com/office/drawing/2017/model3d" xmlns:o="urn:schemas-microsoft-com:office:office" xmlns:oel="http://schemas.microsoft.com/office/2019/extlst" xmlns:r="http://schemas.openxmlformats.org/officeDocument/2006/relationships" xmlns:m="http://schemas.openxmlformats.org/officeDocument/2006/math" xmlns:v="urn:schemas-microsoft-com:vml" xmlns:wp14="http://schemas.microsoft.com/office/word/2010/wordprocessingDrawing" xmlns:wp="http://schemas.openxmlformats.org/drawingml/2006/wordprocessingDrawing" xmlns:w10="urn:schemas-microsoft-com:office:word" xmlns:w="http://schemas.openxmlformats.org/wordprocessingml/2006/main" xmlns:w14="http://schemas.microsoft.com/office/word/2010/wordml" xmlns:w15="http://schemas.microsoft.com/office/word/2012/wordml" xmlns:w16cex="http://schemas.microsoft.com/office/word/2018/wordml/cex" xmlns:w16cid="http://schemas.microsoft.com/office/word/2016/wordml/cid" xmlns:w16="http://schemas.microsoft.com/office/word/2018/wordml" xmlns:w16du="http://schemas.microsoft.com/office/word/2023/wordml/word16du" xmlns:w16sdtdh="http://schemas.microsoft.com/office/word/2020/wordml/sdtdatahash" xmlns:w16se="http://schemas.microsoft.com/office/word/2015/wordml/symex" xmlns:wpg="http://schemas.microsoft.com/office/word/2010/wordprocessingGroup" xmlns:wpi="http://schemas.microsoft.com/office/word/2010/wordprocessingInk" xmlns:wne="http://schemas.microsoft.com/office/word/2006/wordml" xmlns:wps="http://schemas.microsoft.com/office/word/2010/wordprocessingShape" mc:Ignorable="w14 w15 w16se w16cid w16 w16cex w16sdtdh w16du wp14">
+<w:numbering xmlns:wpc="http://schemas.microsoft.com/office/word/2010/wordprocessingCanvas" xmlns:cx="http://schemas.microsoft.com/office/drawing/2014/chartex" xmlns:cx1="http://schemas.microsoft.com/office/drawing/2015/9/8/chartex" xmlns:cx2="http://schemas.microsoft.com/office/drawing/2015/10/21/chartex" xmlns:cx3="http://schemas.microsoft.com/office/drawing/2016/5/9/chartex" xmlns:cx4="http://schemas.microsoft.com/office/drawing/2016/5/10/chartex" xmlns:cx5="http://schemas.microsoft.com/office/drawing/2016/5/11/chartex" xmlns:cx6="http://schemas.microsoft.com/office/drawing/2016/5/12/chartex" xmlns:cx7="http://schemas.microsoft.com/office/drawing/2016/5/13/chartex" xmlns:cx8="http://schemas.microsoft.com/office/drawing/2016/5/14/chartex" xmlns:mc="http://schemas.openxmlformats.org/markup-compatibility/2006" xmlns:aink="http://schemas.microsoft.com/office/drawing/2016/ink" xmlns:am3d="http://schemas.microsoft.com/office/drawing/2017/model3d" xmlns:o="urn:schemas-microsoft-com:office:office" xmlns:r="http://schemas.openxmlformats.org/officeDocument/2006/relationships" xmlns:m="http://schemas.openxmlformats.org/officeDocument/2006/math" xmlns:v="urn:schemas-microsoft-com:vml" xmlns:wp14="http://schemas.microsoft.com/office/word/2010/wordprocessingDrawing" xmlns:wp="http://schemas.openxmlformats.org/drawingml/2006/wordprocessingDrawing" xmlns:w10="urn:schemas-microsoft-com:office:word" xmlns:w="http://schemas.openxmlformats.org/wordprocessingml/2006/main" xmlns:w14="http://schemas.microsoft.com/office/word/2010/wordml" xmlns:w15="http://schemas.microsoft.com/office/word/2012/wordml" xmlns:w16cex="http://schemas.microsoft.com/office/word/2018/wordml/cex" xmlns:w16cid="http://schemas.microsoft.com/office/word/2016/wordml/cid" xmlns:w16="http://schemas.microsoft.com/office/word/2018/wordml" xmlns:w16sdtdh="http://schemas.microsoft.com/office/word/2020/wordml/sdtdatahash" xmlns:w16se="http://schemas.microsoft.com/office/word/2015/wordml/symex" xmlns:wpg="http://schemas.microsoft.com/office/word/2010/wordprocessingGroup" xmlns:wpi="http://schemas.microsoft.com/office/word/2010/wordprocessingInk" xmlns:wne="http://schemas.microsoft.com/office/word/2006/wordml" xmlns:wps="http://schemas.microsoft.com/office/word/2010/wordprocessingShape" mc:Ignorable="w14 w15 w16se w16cid w16 w16cex w16sdtdh wp14">
   <w:abstractNum w:abstractNumId="0" w15:restartNumberingAfterBreak="0">
     <w:nsid w:val="05177E87"/>
     <w:multiLevelType w:val="multilevel"/>
@@ -2559,6 +6003,127 @@
     </w:lvl>
   </w:abstractNum>
   <w:abstractNum w:abstractNumId="1" w15:restartNumberingAfterBreak="0">
+    <w:nsid w:val="0E7D0FB4"/>
+    <w:multiLevelType w:val="multilevel"/>
+    <w:tmpl w:val="322AE5FE"/>
+    <w:lvl w:ilvl="0">
+      <w:start w:val="1"/>
+      <w:numFmt w:val="decimal"/>
+      <w:lvlText w:val="%1."/>
+      <w:lvlJc w:val="left"/>
+      <w:pPr>
+        <w:tabs>
+          <w:tab w:val="num" w:pos="720"/>
+        </w:tabs>
+        <w:ind w:left="720" w:hanging="360"/>
+      </w:pPr>
+    </w:lvl>
+    <w:lvl w:ilvl="1">
+      <w:start w:val="1"/>
+      <w:numFmt w:val="bullet"/>
+      <w:lvlText w:val="o"/>
+      <w:lvlJc w:val="left"/>
+      <w:pPr>
+        <w:tabs>
+          <w:tab w:val="num" w:pos="1440"/>
+        </w:tabs>
+        <w:ind w:left="1440" w:hanging="360"/>
+      </w:pPr>
+      <w:rPr>
+        <w:rFonts w:ascii="Courier New" w:hAnsi="Courier New" w:hint="default"/>
+        <w:sz w:val="20"/>
+      </w:rPr>
+    </w:lvl>
+    <w:lvl w:ilvl="2">
+      <w:start w:val="1"/>
+      <w:numFmt w:val="bullet"/>
+      <w:lvlText w:val=""/>
+      <w:lvlJc w:val="left"/>
+      <w:pPr>
+        <w:tabs>
+          <w:tab w:val="num" w:pos="2160"/>
+        </w:tabs>
+        <w:ind w:left="2160" w:hanging="360"/>
+      </w:pPr>
+      <w:rPr>
+        <w:rFonts w:ascii="Wingdings" w:hAnsi="Wingdings" w:hint="default"/>
+        <w:sz w:val="20"/>
+      </w:rPr>
+    </w:lvl>
+    <w:lvl w:ilvl="3" w:tentative="1">
+      <w:start w:val="1"/>
+      <w:numFmt w:val="decimal"/>
+      <w:lvlText w:val="%4."/>
+      <w:lvlJc w:val="left"/>
+      <w:pPr>
+        <w:tabs>
+          <w:tab w:val="num" w:pos="2880"/>
+        </w:tabs>
+        <w:ind w:left="2880" w:hanging="360"/>
+      </w:pPr>
+    </w:lvl>
+    <w:lvl w:ilvl="4" w:tentative="1">
+      <w:start w:val="1"/>
+      <w:numFmt w:val="decimal"/>
+      <w:lvlText w:val="%5."/>
+      <w:lvlJc w:val="left"/>
+      <w:pPr>
+        <w:tabs>
+          <w:tab w:val="num" w:pos="3600"/>
+        </w:tabs>
+        <w:ind w:left="3600" w:hanging="360"/>
+      </w:pPr>
+    </w:lvl>
+    <w:lvl w:ilvl="5" w:tentative="1">
+      <w:start w:val="1"/>
+      <w:numFmt w:val="decimal"/>
+      <w:lvlText w:val="%6."/>
+      <w:lvlJc w:val="left"/>
+      <w:pPr>
+        <w:tabs>
+          <w:tab w:val="num" w:pos="4320"/>
+        </w:tabs>
+        <w:ind w:left="4320" w:hanging="360"/>
+      </w:pPr>
+    </w:lvl>
+    <w:lvl w:ilvl="6" w:tentative="1">
+      <w:start w:val="1"/>
+      <w:numFmt w:val="decimal"/>
+      <w:lvlText w:val="%7."/>
+      <w:lvlJc w:val="left"/>
+      <w:pPr>
+        <w:tabs>
+          <w:tab w:val="num" w:pos="5040"/>
+        </w:tabs>
+        <w:ind w:left="5040" w:hanging="360"/>
+      </w:pPr>
+    </w:lvl>
+    <w:lvl w:ilvl="7" w:tentative="1">
+      <w:start w:val="1"/>
+      <w:numFmt w:val="decimal"/>
+      <w:lvlText w:val="%8."/>
+      <w:lvlJc w:val="left"/>
+      <w:pPr>
+        <w:tabs>
+          <w:tab w:val="num" w:pos="5760"/>
+        </w:tabs>
+        <w:ind w:left="5760" w:hanging="360"/>
+      </w:pPr>
+    </w:lvl>
+    <w:lvl w:ilvl="8" w:tentative="1">
+      <w:start w:val="1"/>
+      <w:numFmt w:val="decimal"/>
+      <w:lvlText w:val="%9."/>
+      <w:lvlJc w:val="left"/>
+      <w:pPr>
+        <w:tabs>
+          <w:tab w:val="num" w:pos="6480"/>
+        </w:tabs>
+        <w:ind w:left="6480" w:hanging="360"/>
+      </w:pPr>
+    </w:lvl>
+  </w:abstractNum>
+  <w:abstractNum w:abstractNumId="2" w15:restartNumberingAfterBreak="0">
     <w:nsid w:val="0EFC174D"/>
     <w:multiLevelType w:val="multilevel"/>
     <w:tmpl w:val="1FDEEFF6"/>
@@ -2707,7 +6272,7 @@
       </w:rPr>
     </w:lvl>
   </w:abstractNum>
-  <w:abstractNum w:abstractNumId="2" w15:restartNumberingAfterBreak="0">
+  <w:abstractNum w:abstractNumId="3" w15:restartNumberingAfterBreak="0">
     <w:nsid w:val="0FA55B58"/>
     <w:multiLevelType w:val="multilevel"/>
     <w:tmpl w:val="30AE045A"/>
@@ -2856,7 +6421,7 @@
       </w:rPr>
     </w:lvl>
   </w:abstractNum>
-  <w:abstractNum w:abstractNumId="3" w15:restartNumberingAfterBreak="0">
+  <w:abstractNum w:abstractNumId="4" w15:restartNumberingAfterBreak="0">
     <w:nsid w:val="114D6D7B"/>
     <w:multiLevelType w:val="multilevel"/>
     <w:tmpl w:val="C85CEC5A"/>
@@ -2977,7 +6542,120 @@
       </w:pPr>
     </w:lvl>
   </w:abstractNum>
-  <w:abstractNum w:abstractNumId="4" w15:restartNumberingAfterBreak="0">
+  <w:abstractNum w:abstractNumId="5" w15:restartNumberingAfterBreak="0">
+    <w:nsid w:val="32DB4A76"/>
+    <w:multiLevelType w:val="multilevel"/>
+    <w:tmpl w:val="A4DE8084"/>
+    <w:lvl w:ilvl="0">
+      <w:start w:val="1"/>
+      <w:numFmt w:val="decimal"/>
+      <w:lvlText w:val="%1."/>
+      <w:lvlJc w:val="left"/>
+      <w:pPr>
+        <w:tabs>
+          <w:tab w:val="num" w:pos="720"/>
+        </w:tabs>
+        <w:ind w:left="720" w:hanging="360"/>
+      </w:pPr>
+    </w:lvl>
+    <w:lvl w:ilvl="1" w:tentative="1">
+      <w:start w:val="1"/>
+      <w:numFmt w:val="decimal"/>
+      <w:lvlText w:val="%2."/>
+      <w:lvlJc w:val="left"/>
+      <w:pPr>
+        <w:tabs>
+          <w:tab w:val="num" w:pos="1440"/>
+        </w:tabs>
+        <w:ind w:left="1440" w:hanging="360"/>
+      </w:pPr>
+    </w:lvl>
+    <w:lvl w:ilvl="2" w:tentative="1">
+      <w:start w:val="1"/>
+      <w:numFmt w:val="decimal"/>
+      <w:lvlText w:val="%3."/>
+      <w:lvlJc w:val="left"/>
+      <w:pPr>
+        <w:tabs>
+          <w:tab w:val="num" w:pos="2160"/>
+        </w:tabs>
+        <w:ind w:left="2160" w:hanging="360"/>
+      </w:pPr>
+    </w:lvl>
+    <w:lvl w:ilvl="3" w:tentative="1">
+      <w:start w:val="1"/>
+      <w:numFmt w:val="decimal"/>
+      <w:lvlText w:val="%4."/>
+      <w:lvlJc w:val="left"/>
+      <w:pPr>
+        <w:tabs>
+          <w:tab w:val="num" w:pos="2880"/>
+        </w:tabs>
+        <w:ind w:left="2880" w:hanging="360"/>
+      </w:pPr>
+    </w:lvl>
+    <w:lvl w:ilvl="4" w:tentative="1">
+      <w:start w:val="1"/>
+      <w:numFmt w:val="decimal"/>
+      <w:lvlText w:val="%5."/>
+      <w:lvlJc w:val="left"/>
+      <w:pPr>
+        <w:tabs>
+          <w:tab w:val="num" w:pos="3600"/>
+        </w:tabs>
+        <w:ind w:left="3600" w:hanging="360"/>
+      </w:pPr>
+    </w:lvl>
+    <w:lvl w:ilvl="5" w:tentative="1">
+      <w:start w:val="1"/>
+      <w:numFmt w:val="decimal"/>
+      <w:lvlText w:val="%6."/>
+      <w:lvlJc w:val="left"/>
+      <w:pPr>
+        <w:tabs>
+          <w:tab w:val="num" w:pos="4320"/>
+        </w:tabs>
+        <w:ind w:left="4320" w:hanging="360"/>
+      </w:pPr>
+    </w:lvl>
+    <w:lvl w:ilvl="6" w:tentative="1">
+      <w:start w:val="1"/>
+      <w:numFmt w:val="decimal"/>
+      <w:lvlText w:val="%7."/>
+      <w:lvlJc w:val="left"/>
+      <w:pPr>
+        <w:tabs>
+          <w:tab w:val="num" w:pos="5040"/>
+        </w:tabs>
+        <w:ind w:left="5040" w:hanging="360"/>
+      </w:pPr>
+    </w:lvl>
+    <w:lvl w:ilvl="7" w:tentative="1">
+      <w:start w:val="1"/>
+      <w:numFmt w:val="decimal"/>
+      <w:lvlText w:val="%8."/>
+      <w:lvlJc w:val="left"/>
+      <w:pPr>
+        <w:tabs>
+          <w:tab w:val="num" w:pos="5760"/>
+        </w:tabs>
+        <w:ind w:left="5760" w:hanging="360"/>
+      </w:pPr>
+    </w:lvl>
+    <w:lvl w:ilvl="8" w:tentative="1">
+      <w:start w:val="1"/>
+      <w:numFmt w:val="decimal"/>
+      <w:lvlText w:val="%9."/>
+      <w:lvlJc w:val="left"/>
+      <w:pPr>
+        <w:tabs>
+          <w:tab w:val="num" w:pos="6480"/>
+        </w:tabs>
+        <w:ind w:left="6480" w:hanging="360"/>
+      </w:pPr>
+    </w:lvl>
+  </w:abstractNum>
+  <w:abstractNum w:abstractNumId="6" w15:restartNumberingAfterBreak="0">
     <w:nsid w:val="396B711D"/>
     <w:multiLevelType w:val="multilevel"/>
     <w:tmpl w:val="4574CEA8"/>
@@ -3094,7 +6772,7 @@
       </w:pPr>
     </w:lvl>
   </w:abstractNum>
-  <w:abstractNum w:abstractNumId="5" w15:restartNumberingAfterBreak="0">
+  <w:abstractNum w:abstractNumId="7" w15:restartNumberingAfterBreak="0">
     <w:nsid w:val="3C8D37CD"/>
     <w:multiLevelType w:val="multilevel"/>
     <w:tmpl w:val="D74C0A70"/>
@@ -3215,7 +6893,7 @@
       </w:pPr>
     </w:lvl>
   </w:abstractNum>
-  <w:abstractNum w:abstractNumId="6" w15:restartNumberingAfterBreak="0">
+  <w:abstractNum w:abstractNumId="8" w15:restartNumberingAfterBreak="0">
     <w:nsid w:val="3CC45885"/>
     <w:multiLevelType w:val="multilevel"/>
     <w:tmpl w:val="5048528E"/>
@@ -3328,7 +7006,128 @@
       </w:pPr>
     </w:lvl>
   </w:abstractNum>
-  <w:abstractNum w:abstractNumId="7" w15:restartNumberingAfterBreak="0">
+  <w:abstractNum w:abstractNumId="9" w15:restartNumberingAfterBreak="0">
+    <w:nsid w:val="43111F20"/>
+    <w:multiLevelType w:val="multilevel"/>
+    <w:tmpl w:val="784C841C"/>
+    <w:lvl w:ilvl="0">
+      <w:start w:val="1"/>
+      <w:numFmt w:val="decimal"/>
+      <w:lvlText w:val="%1."/>
+      <w:lvlJc w:val="left"/>
+      <w:pPr>
+        <w:tabs>
+          <w:tab w:val="num" w:pos="720"/>
+        </w:tabs>
+        <w:ind w:left="720" w:hanging="360"/>
+      </w:pPr>
+    </w:lvl>
+    <w:lvl w:ilvl="1">
+      <w:start w:val="1"/>
+      <w:numFmt w:val="bullet"/>
+      <w:lvlText w:val="o"/>
+      <w:lvlJc w:val="left"/>
+      <w:pPr>
+        <w:tabs>
+          <w:tab w:val="num" w:pos="1440"/>
+        </w:tabs>
+        <w:ind w:left="1440" w:hanging="360"/>
+      </w:pPr>
+      <w:rPr>
+        <w:rFonts w:ascii="Courier New" w:hAnsi="Courier New" w:hint="default"/>
+        <w:sz w:val="20"/>
+      </w:rPr>
+    </w:lvl>
+    <w:lvl w:ilvl="2">
+      <w:start w:val="1"/>
+      <w:numFmt w:val="bullet"/>
+      <w:lvlText w:val=""/>
+      <w:lvlJc w:val="left"/>
+      <w:pPr>
+        <w:tabs>
+          <w:tab w:val="num" w:pos="2160"/>
+        </w:tabs>
+        <w:ind w:left="2160" w:hanging="360"/>
+      </w:pPr>
+      <w:rPr>
+        <w:rFonts w:ascii="Wingdings" w:hAnsi="Wingdings" w:hint="default"/>
+        <w:sz w:val="20"/>
+      </w:rPr>
+    </w:lvl>
+    <w:lvl w:ilvl="3" w:tentative="1">
+      <w:start w:val="1"/>
+      <w:numFmt w:val="decimal"/>
+      <w:lvlText w:val="%4."/>
+      <w:lvlJc w:val="left"/>
+      <w:pPr>
+        <w:tabs>
+          <w:tab w:val="num" w:pos="2880"/>
+        </w:tabs>
+        <w:ind w:left="2880" w:hanging="360"/>
+      </w:pPr>
+    </w:lvl>
+    <w:lvl w:ilvl="4" w:tentative="1">
+      <w:start w:val="1"/>
+      <w:numFmt w:val="decimal"/>
+      <w:lvlText w:val="%5."/>
+      <w:lvlJc w:val="left"/>
+      <w:pPr>
+        <w:tabs>
+          <w:tab w:val="num" w:pos="3600"/>
+        </w:tabs>
+        <w:ind w:left="3600" w:hanging="360"/>
+      </w:pPr>
+    </w:lvl>
+    <w:lvl w:ilvl="5" w:tentative="1">
+      <w:start w:val="1"/>
+      <w:numFmt w:val="decimal"/>
+      <w:lvlText w:val="%6."/>
+      <w:lvlJc w:val="left"/>
+      <w:pPr>
+        <w:tabs>
+          <w:tab w:val="num" w:pos="4320"/>
+        </w:tabs>
+        <w:ind w:left="4320" w:hanging="360"/>
+      </w:pPr>
+    </w:lvl>
+    <w:lvl w:ilvl="6" w:tentative="1">
+      <w:start w:val="1"/>
+      <w:numFmt w:val="decimal"/>
+      <w:lvlText w:val="%7."/>
+      <w:lvlJc w:val="left"/>
+      <w:pPr>
+        <w:tabs>
+          <w:tab w:val="num" w:pos="5040"/>
+        </w:tabs>
+        <w:ind w:left="5040" w:hanging="360"/>
+      </w:pPr>
+    </w:lvl>
+    <w:lvl w:ilvl="7" w:tentative="1">
+      <w:start w:val="1"/>
+      <w:numFmt w:val="decimal"/>
+      <w:lvlText w:val="%8."/>
+      <w:lvlJc w:val="left"/>
+      <w:pPr>
+        <w:tabs>
+          <w:tab w:val="num" w:pos="5760"/>
+        </w:tabs>
+        <w:ind w:left="5760" w:hanging="360"/>
+      </w:pPr>
+    </w:lvl>
+    <w:lvl w:ilvl="8" w:tentative="1">
+      <w:start w:val="1"/>
+      <w:numFmt w:val="decimal"/>
+      <w:lvlText w:val="%9."/>
+      <w:lvlJc w:val="left"/>
+      <w:pPr>
+        <w:tabs>
+          <w:tab w:val="num" w:pos="6480"/>
+        </w:tabs>
+        <w:ind w:left="6480" w:hanging="360"/>
+      </w:pPr>
+    </w:lvl>
+  </w:abstractNum>
+  <w:abstractNum w:abstractNumId="10" w15:restartNumberingAfterBreak="0">
     <w:nsid w:val="47C22421"/>
     <w:multiLevelType w:val="multilevel"/>
     <w:tmpl w:val="628E738E"/>
@@ -3449,7 +7248,7 @@
       </w:pPr>
     </w:lvl>
   </w:abstractNum>
-  <w:abstractNum w:abstractNumId="8" w15:restartNumberingAfterBreak="0">
+  <w:abstractNum w:abstractNumId="11" w15:restartNumberingAfterBreak="0">
     <w:nsid w:val="4C272E3C"/>
     <w:multiLevelType w:val="multilevel"/>
     <w:tmpl w:val="D4BA6DD4"/>
@@ -3570,7 +7369,124 @@
       </w:pPr>
     </w:lvl>
   </w:abstractNum>
-  <w:abstractNum w:abstractNumId="9" w15:restartNumberingAfterBreak="0">
+  <w:abstractNum w:abstractNumId="12" w15:restartNumberingAfterBreak="0">
+    <w:nsid w:val="53313C3A"/>
+    <w:multiLevelType w:val="multilevel"/>
+    <w:tmpl w:val="9AF08ED2"/>
+    <w:lvl w:ilvl="0">
+      <w:start w:val="1"/>
+      <w:numFmt w:val="decimal"/>
+      <w:lvlText w:val="%1."/>
+      <w:lvlJc w:val="left"/>
+      <w:pPr>
+        <w:tabs>
+          <w:tab w:val="num" w:pos="720"/>
+        </w:tabs>
+        <w:ind w:left="720" w:hanging="360"/>
+      </w:pPr>
+    </w:lvl>
+    <w:lvl w:ilvl="1">
+      <w:start w:val="1"/>
+      <w:numFmt w:val="bullet"/>
+      <w:lvlText w:val="o"/>
+      <w:lvlJc w:val="left"/>
+      <w:pPr>
+        <w:tabs>
+          <w:tab w:val="num" w:pos="1440"/>
+        </w:tabs>
+        <w:ind w:left="1440" w:hanging="360"/>
+      </w:pPr>
+      <w:rPr>
+        <w:rFonts w:ascii="Courier New" w:hAnsi="Courier New" w:hint="default"/>
+        <w:sz w:val="20"/>
+      </w:rPr>
+    </w:lvl>
+    <w:lvl w:ilvl="2" w:tentative="1">
+      <w:start w:val="1"/>
+      <w:numFmt w:val="decimal"/>
+      <w:lvlText w:val="%3."/>
+      <w:lvlJc w:val="left"/>
+      <w:pPr>
+        <w:tabs>
+          <w:tab w:val="num" w:pos="2160"/>
+        </w:tabs>
+        <w:ind w:left="2160" w:hanging="360"/>
+      </w:pPr>
+    </w:lvl>
+    <w:lvl w:ilvl="3" w:tentative="1">
+      <w:start w:val="1"/>
+      <w:numFmt w:val="decimal"/>
+      <w:lvlText w:val="%4."/>
+      <w:lvlJc w:val="left"/>
+      <w:pPr>
+        <w:tabs>
+          <w:tab w:val="num" w:pos="2880"/>
+        </w:tabs>
+        <w:ind w:left="2880" w:hanging="360"/>
+      </w:pPr>
+    </w:lvl>
+    <w:lvl w:ilvl="4" w:tentative="1">
+      <w:start w:val="1"/>
+      <w:numFmt w:val="decimal"/>
+      <w:lvlText w:val="%5."/>
+      <w:lvlJc w:val="left"/>
+      <w:pPr>
+        <w:tabs>
+          <w:tab w:val="num" w:pos="3600"/>
+        </w:tabs>
+        <w:ind w:left="3600" w:hanging="360"/>
+      </w:pPr>
+    </w:lvl>
+    <w:lvl w:ilvl="5" w:tentative="1">
+      <w:start w:val="1"/>
+      <w:numFmt w:val="decimal"/>
+      <w:lvlText w:val="%6."/>
+      <w:lvlJc w:val="left"/>
+      <w:pPr>
+        <w:tabs>
+          <w:tab w:val="num" w:pos="4320"/>
+        </w:tabs>
+        <w:ind w:left="4320" w:hanging="360"/>
+      </w:pPr>
+    </w:lvl>
+    <w:lvl w:ilvl="6" w:tentative="1">
+      <w:start w:val="1"/>
+      <w:numFmt w:val="decimal"/>
+      <w:lvlText w:val="%7."/>
+      <w:lvlJc w:val="left"/>
+      <w:pPr>
+        <w:tabs>
+          <w:tab w:val="num" w:pos="5040"/>
+        </w:tabs>
+        <w:ind w:left="5040" w:hanging="360"/>
+      </w:pPr>
+    </w:lvl>
+    <w:lvl w:ilvl="7" w:tentative="1">
+      <w:start w:val="1"/>
+      <w:numFmt w:val="decimal"/>
+      <w:lvlText w:val="%8."/>
+      <w:lvlJc w:val="left"/>
+      <w:pPr>
+        <w:tabs>
+          <w:tab w:val="num" w:pos="5760"/>
+        </w:tabs>
+        <w:ind w:left="5760" w:hanging="360"/>
+      </w:pPr>
+    </w:lvl>
+    <w:lvl w:ilvl="8" w:tentative="1">
+      <w:start w:val="1"/>
+      <w:numFmt w:val="decimal"/>
+      <w:lvlText w:val="%9."/>
+      <w:lvlJc w:val="left"/>
+      <w:pPr>
+        <w:tabs>
+          <w:tab w:val="num" w:pos="6480"/>
+        </w:tabs>
+        <w:ind w:left="6480" w:hanging="360"/>
+      </w:pPr>
+    </w:lvl>
+  </w:abstractNum>
+  <w:abstractNum w:abstractNumId="13" w15:restartNumberingAfterBreak="0">
     <w:nsid w:val="5BE0666C"/>
     <w:multiLevelType w:val="multilevel"/>
     <w:tmpl w:val="189A27CE"/>
@@ -3719,7 +7635,7 @@
       </w:rPr>
     </w:lvl>
   </w:abstractNum>
-  <w:abstractNum w:abstractNumId="10" w15:restartNumberingAfterBreak="0">
+  <w:abstractNum w:abstractNumId="14" w15:restartNumberingAfterBreak="0">
     <w:nsid w:val="5CCF30B5"/>
     <w:multiLevelType w:val="multilevel"/>
     <w:tmpl w:val="7B8063DA"/>
@@ -3868,7 +7784,7 @@
       </w:rPr>
     </w:lvl>
   </w:abstractNum>
-  <w:abstractNum w:abstractNumId="11" w15:restartNumberingAfterBreak="0">
+  <w:abstractNum w:abstractNumId="15" w15:restartNumberingAfterBreak="0">
     <w:nsid w:val="61832779"/>
     <w:multiLevelType w:val="multilevel"/>
     <w:tmpl w:val="01EE5B3E"/>
@@ -3989,7 +7905,7 @@
       </w:pPr>
     </w:lvl>
   </w:abstractNum>
-  <w:abstractNum w:abstractNumId="12" w15:restartNumberingAfterBreak="0">
+  <w:abstractNum w:abstractNumId="16" w15:restartNumberingAfterBreak="0">
     <w:nsid w:val="64F02420"/>
     <w:multiLevelType w:val="multilevel"/>
     <w:tmpl w:val="0E2046A8"/>
@@ -4106,7 +8022,7 @@
       </w:pPr>
     </w:lvl>
   </w:abstractNum>
-  <w:abstractNum w:abstractNumId="13" w15:restartNumberingAfterBreak="0">
+  <w:abstractNum w:abstractNumId="17" w15:restartNumberingAfterBreak="0">
     <w:nsid w:val="69803138"/>
     <w:multiLevelType w:val="multilevel"/>
     <w:tmpl w:val="B8645472"/>
@@ -4223,7 +8139,7 @@
       </w:pPr>
     </w:lvl>
   </w:abstractNum>
-  <w:abstractNum w:abstractNumId="14" w15:restartNumberingAfterBreak="0">
+  <w:abstractNum w:abstractNumId="18" w15:restartNumberingAfterBreak="0">
     <w:nsid w:val="71BB5345"/>
     <w:multiLevelType w:val="multilevel"/>
     <w:tmpl w:val="8A566BC4"/>
@@ -4344,56 +8260,188 @@
       </w:pPr>
     </w:lvl>
   </w:abstractNum>
-  <w:num w:numId="1" w16cid:durableId="1956207393">
+  <w:abstractNum w:abstractNumId="19" w15:restartNumberingAfterBreak="0">
+    <w:nsid w:val="77677743"/>
+    <w:multiLevelType w:val="multilevel"/>
+    <w:tmpl w:val="391A01F6"/>
+    <w:lvl w:ilvl="0">
+      <w:start w:val="1"/>
+      <w:numFmt w:val="decimal"/>
+      <w:lvlText w:val="%1."/>
+      <w:lvlJc w:val="left"/>
+      <w:pPr>
+        <w:tabs>
+          <w:tab w:val="num" w:pos="720"/>
+        </w:tabs>
+        <w:ind w:left="720" w:hanging="360"/>
+      </w:pPr>
+    </w:lvl>
+    <w:lvl w:ilvl="1">
+      <w:start w:val="1"/>
+      <w:numFmt w:val="bullet"/>
+      <w:lvlText w:val="o"/>
+      <w:lvlJc w:val="left"/>
+      <w:pPr>
+        <w:tabs>
+          <w:tab w:val="num" w:pos="1440"/>
+        </w:tabs>
+        <w:ind w:left="1440" w:hanging="360"/>
+      </w:pPr>
+      <w:rPr>
+        <w:rFonts w:ascii="Courier New" w:hAnsi="Courier New" w:hint="default"/>
+        <w:sz w:val="20"/>
+      </w:rPr>
+    </w:lvl>
+    <w:lvl w:ilvl="2" w:tentative="1">
+      <w:start w:val="1"/>
+      <w:numFmt w:val="decimal"/>
+      <w:lvlText w:val="%3."/>
+      <w:lvlJc w:val="left"/>
+      <w:pPr>
+        <w:tabs>
+          <w:tab w:val="num" w:pos="2160"/>
+        </w:tabs>
+        <w:ind w:left="2160" w:hanging="360"/>
+      </w:pPr>
+    </w:lvl>
+    <w:lvl w:ilvl="3" w:tentative="1">
+      <w:start w:val="1"/>
+      <w:numFmt w:val="decimal"/>
+      <w:lvlText w:val="%4."/>
+      <w:lvlJc w:val="left"/>
+      <w:pPr>
+        <w:tabs>
+          <w:tab w:val="num" w:pos="2880"/>
+        </w:tabs>
+        <w:ind w:left="2880" w:hanging="360"/>
+      </w:pPr>
+    </w:lvl>
+    <w:lvl w:ilvl="4" w:tentative="1">
+      <w:start w:val="1"/>
+      <w:numFmt w:val="decimal"/>
+      <w:lvlText w:val="%5."/>
+      <w:lvlJc w:val="left"/>
+      <w:pPr>
+        <w:tabs>
+          <w:tab w:val="num" w:pos="3600"/>
+        </w:tabs>
+        <w:ind w:left="3600" w:hanging="360"/>
+      </w:pPr>
+    </w:lvl>
+    <w:lvl w:ilvl="5" w:tentative="1">
+      <w:start w:val="1"/>
+      <w:numFmt w:val="decimal"/>
+      <w:lvlText w:val="%6."/>
+      <w:lvlJc w:val="left"/>
+      <w:pPr>
+        <w:tabs>
+          <w:tab w:val="num" w:pos="4320"/>
+        </w:tabs>
+        <w:ind w:left="4320" w:hanging="360"/>
+      </w:pPr>
+    </w:lvl>
+    <w:lvl w:ilvl="6" w:tentative="1">
+      <w:start w:val="1"/>
+      <w:numFmt w:val="decimal"/>
+      <w:lvlText w:val="%7."/>
+      <w:lvlJc w:val="left"/>
+      <w:pPr>
+        <w:tabs>
+          <w:tab w:val="num" w:pos="5040"/>
+        </w:tabs>
+        <w:ind w:left="5040" w:hanging="360"/>
+      </w:pPr>
+    </w:lvl>
+    <w:lvl w:ilvl="7" w:tentative="1">
+      <w:start w:val="1"/>
+      <w:numFmt w:val="decimal"/>
+      <w:lvlText w:val="%8."/>
+      <w:lvlJc w:val="left"/>
+      <w:pPr>
+        <w:tabs>
+          <w:tab w:val="num" w:pos="5760"/>
+        </w:tabs>
+        <w:ind w:left="5760" w:hanging="360"/>
+      </w:pPr>
+    </w:lvl>
+    <w:lvl w:ilvl="8" w:tentative="1">
+      <w:start w:val="1"/>
+      <w:numFmt w:val="decimal"/>
+      <w:lvlText w:val="%9."/>
+      <w:lvlJc w:val="left"/>
+      <w:pPr>
+        <w:tabs>
+          <w:tab w:val="num" w:pos="6480"/>
+        </w:tabs>
+        <w:ind w:left="6480" w:hanging="360"/>
+      </w:pPr>
+    </w:lvl>
+  </w:abstractNum>
+  <w:num w:numId="1">
+    <w:abstractNumId w:val="7"/>
+  </w:num>
+  <w:num w:numId="2">
+    <w:abstractNumId w:val="18"/>
+  </w:num>
+  <w:num w:numId="3">
+    <w:abstractNumId w:val="16"/>
+  </w:num>
+  <w:num w:numId="4">
+    <w:abstractNumId w:val="14"/>
+  </w:num>
+  <w:num w:numId="5">
+    <w:abstractNumId w:val="13"/>
+  </w:num>
+  <w:num w:numId="6">
+    <w:abstractNumId w:val="2"/>
+  </w:num>
+  <w:num w:numId="7">
+    <w:abstractNumId w:val="3"/>
+  </w:num>
+  <w:num w:numId="8">
+    <w:abstractNumId w:val="8"/>
+  </w:num>
+  <w:num w:numId="9">
+    <w:abstractNumId w:val="11"/>
+  </w:num>
+  <w:num w:numId="10">
+    <w:abstractNumId w:val="15"/>
+  </w:num>
+  <w:num w:numId="11">
+    <w:abstractNumId w:val="0"/>
+  </w:num>
+  <w:num w:numId="12">
+    <w:abstractNumId w:val="4"/>
+  </w:num>
+  <w:num w:numId="13">
+    <w:abstractNumId w:val="10"/>
+  </w:num>
+  <w:num w:numId="14">
+    <w:abstractNumId w:val="17"/>
+  </w:num>
+  <w:num w:numId="15">
+    <w:abstractNumId w:val="6"/>
+  </w:num>
+  <w:num w:numId="16">
     <w:abstractNumId w:val="5"/>
   </w:num>
-  <w:num w:numId="2" w16cid:durableId="1108743278">
-    <w:abstractNumId w:val="14"/>
-  </w:num>
-  <w:num w:numId="3" w16cid:durableId="2108848126">
+  <w:num w:numId="17">
     <w:abstractNumId w:val="12"/>
   </w:num>
-  <w:num w:numId="4" w16cid:durableId="539126379">
-    <w:abstractNumId w:val="10"/>
-  </w:num>
-  <w:num w:numId="5" w16cid:durableId="719666443">
+  <w:num w:numId="18">
     <w:abstractNumId w:val="9"/>
   </w:num>
-  <w:num w:numId="6" w16cid:durableId="834344801">
+  <w:num w:numId="19">
     <w:abstractNumId w:val="1"/>
   </w:num>
-  <w:num w:numId="7" w16cid:durableId="821310114">
-    <w:abstractNumId w:val="2"/>
-  </w:num>
-  <w:num w:numId="8" w16cid:durableId="1416631064">
-    <w:abstractNumId w:val="6"/>
-  </w:num>
-  <w:num w:numId="9" w16cid:durableId="1923755609">
-    <w:abstractNumId w:val="8"/>
-  </w:num>
-  <w:num w:numId="10" w16cid:durableId="1968078005">
-    <w:abstractNumId w:val="11"/>
-  </w:num>
-  <w:num w:numId="11" w16cid:durableId="1509297103">
-    <w:abstractNumId w:val="0"/>
-  </w:num>
-  <w:num w:numId="12" w16cid:durableId="1968008041">
-    <w:abstractNumId w:val="3"/>
-  </w:num>
-  <w:num w:numId="13" w16cid:durableId="951789823">
-    <w:abstractNumId w:val="7"/>
-  </w:num>
-  <w:num w:numId="14" w16cid:durableId="266894488">
-    <w:abstractNumId w:val="13"/>
-  </w:num>
-  <w:num w:numId="15" w16cid:durableId="1571766226">
-    <w:abstractNumId w:val="4"/>
+  <w:num w:numId="20">
+    <w:abstractNumId w:val="19"/>
   </w:num>
 </w:numbering>
 </file>
 
 <file path=word/styles.xml><?xml version="1.0" encoding="utf-8"?>
-<w:styles xmlns:mc="http://schemas.openxmlformats.org/markup-compatibility/2006" xmlns:r="http://schemas.openxmlformats.org/officeDocument/2006/relationships" xmlns:w="http://schemas.openxmlformats.org/wordprocessingml/2006/main" xmlns:w14="http://schemas.microsoft.com/office/word/2010/wordml" xmlns:w15="http://schemas.microsoft.com/office/word/2012/wordml" xmlns:w16cex="http://schemas.microsoft.com/office/word/2018/wordml/cex" xmlns:w16cid="http://schemas.microsoft.com/office/word/2016/wordml/cid" xmlns:w16="http://schemas.microsoft.com/office/word/2018/wordml" xmlns:w16du="http://schemas.microsoft.com/office/word/2023/wordml/word16du" xmlns:w16sdtdh="http://schemas.microsoft.com/office/word/2020/wordml/sdtdatahash" xmlns:w16se="http://schemas.microsoft.com/office/word/2015/wordml/symex" mc:Ignorable="w14 w15 w16se w16cid w16 w16cex w16sdtdh w16du">
+<w:styles xmlns:mc="http://schemas.openxmlformats.org/markup-compatibility/2006" xmlns:r="http://schemas.openxmlformats.org/officeDocument/2006/relationships" xmlns:w="http://schemas.openxmlformats.org/wordprocessingml/2006/main" xmlns:w14="http://schemas.microsoft.com/office/word/2010/wordml" xmlns:w15="http://schemas.microsoft.com/office/word/2012/wordml" xmlns:w16cex="http://schemas.microsoft.com/office/word/2018/wordml/cex" xmlns:w16cid="http://schemas.microsoft.com/office/word/2016/wordml/cid" xmlns:w16="http://schemas.microsoft.com/office/word/2018/wordml" xmlns:w16sdtdh="http://schemas.microsoft.com/office/word/2020/wordml/sdtdatahash" xmlns:w16se="http://schemas.microsoft.com/office/word/2015/wordml/symex" mc:Ignorable="w14 w15 w16se w16cid w16 w16cex w16sdtdh">
   <w:docDefaults>
     <w:rPrDefault>
       <w:rPr>
@@ -4861,6 +8909,7 @@
   <w:style w:type="character" w:default="1" w:styleId="DefaultParagraphFont">
     <w:name w:val="Default Paragraph Font"/>
     <w:uiPriority w:val="1"/>
+    <w:semiHidden/>
     <w:unhideWhenUsed/>
   </w:style>
   <w:style w:type="table" w:default="1" w:styleId="TableNormal">

</xml_diff>